<commit_message>
Version final - primera entrega
</commit_message>
<xml_diff>
--- a/Documentos/Documentacion Principal - Policonsultorio.docx
+++ b/Documentos/Documentacion Principal - Policonsultorio.docx
@@ -369,6 +369,7 @@
           <w:lang w:val="es-ES"/>
         </w:rPr>
       </w:pPr>
+      <w:bookmarkStart w:id="0" w:name="_Toc196501441"/>
       <w:r>
         <w:rPr>
           <w:lang w:val="es-ES"/>
@@ -376,12 +377,1715 @@
         <w:lastRenderedPageBreak/>
         <w:t>Índice</w:t>
       </w:r>
-    </w:p>
-    <w:p>
-      <w:pPr>
+      <w:bookmarkEnd w:id="0"/>
+    </w:p>
+    <w:p>
+      <w:pPr>
+        <w:pStyle w:val="TOC1"/>
+        <w:rPr>
+          <w:rFonts w:asciiTheme="minorHAnsi" w:eastAsiaTheme="minorEastAsia" w:hAnsiTheme="minorHAnsi"/>
+          <w:color w:val="auto"/>
+          <w:lang w:eastAsia="es-AR"/>
+        </w:rPr>
+      </w:pPr>
+      <w:r>
+        <w:fldChar w:fldCharType="begin"/>
+      </w:r>
+      <w:r>
+        <w:instrText xml:space="preserve"> TOC \o "1-3" \h \z \u </w:instrText>
+      </w:r>
+      <w:r>
+        <w:fldChar w:fldCharType="separate"/>
+      </w:r>
+      <w:hyperlink w:anchor="_Toc196501442" w:history="1">
+        <w:r>
+          <w:rPr>
+            <w:rStyle w:val="Hyperlink"/>
+          </w:rPr>
+          <w:t>Introducción</w:t>
+        </w:r>
+        <w:r>
+          <w:rPr>
+            <w:webHidden/>
+          </w:rPr>
+          <w:tab/>
+        </w:r>
+        <w:r>
+          <w:rPr>
+            <w:webHidden/>
+          </w:rPr>
+          <w:fldChar w:fldCharType="begin"/>
+        </w:r>
+        <w:r>
+          <w:rPr>
+            <w:webHidden/>
+          </w:rPr>
+          <w:instrText xml:space="preserve"> PAGEREF _Toc196501442 \h </w:instrText>
+        </w:r>
+        <w:r>
+          <w:rPr>
+            <w:webHidden/>
+          </w:rPr>
+        </w:r>
+        <w:r>
+          <w:rPr>
+            <w:webHidden/>
+          </w:rPr>
+          <w:fldChar w:fldCharType="separate"/>
+        </w:r>
+        <w:r>
+          <w:rPr>
+            <w:webHidden/>
+          </w:rPr>
+          <w:t>1</w:t>
+        </w:r>
+        <w:r>
+          <w:rPr>
+            <w:webHidden/>
+          </w:rPr>
+          <w:fldChar w:fldCharType="end"/>
+        </w:r>
+      </w:hyperlink>
+    </w:p>
+    <w:p>
+      <w:pPr>
+        <w:pStyle w:val="TOC1"/>
+        <w:rPr>
+          <w:rFonts w:asciiTheme="minorHAnsi" w:eastAsiaTheme="minorEastAsia" w:hAnsiTheme="minorHAnsi"/>
+          <w:color w:val="auto"/>
+          <w:lang w:eastAsia="es-AR"/>
+        </w:rPr>
+      </w:pPr>
+      <w:hyperlink w:anchor="_Toc196501443" w:history="1">
+        <w:r>
+          <w:rPr>
+            <w:rStyle w:val="Hyperlink"/>
+          </w:rPr>
+          <w:t>Descripción General del Proyecto</w:t>
+        </w:r>
+        <w:r>
+          <w:rPr>
+            <w:webHidden/>
+          </w:rPr>
+          <w:tab/>
+        </w:r>
+        <w:r>
+          <w:rPr>
+            <w:webHidden/>
+          </w:rPr>
+          <w:fldChar w:fldCharType="begin"/>
+        </w:r>
+        <w:r>
+          <w:rPr>
+            <w:webHidden/>
+          </w:rPr>
+          <w:instrText xml:space="preserve"> PAGEREF _Toc196501443 \h </w:instrText>
+        </w:r>
+        <w:r>
+          <w:rPr>
+            <w:webHidden/>
+          </w:rPr>
+        </w:r>
+        <w:r>
+          <w:rPr>
+            <w:webHidden/>
+          </w:rPr>
+          <w:fldChar w:fldCharType="separate"/>
+        </w:r>
+        <w:r>
+          <w:rPr>
+            <w:webHidden/>
+          </w:rPr>
+          <w:t>2</w:t>
+        </w:r>
+        <w:r>
+          <w:rPr>
+            <w:webHidden/>
+          </w:rPr>
+          <w:fldChar w:fldCharType="end"/>
+        </w:r>
+      </w:hyperlink>
+    </w:p>
+    <w:p>
+      <w:pPr>
+        <w:pStyle w:val="TOC2"/>
         <w:tabs>
-          <w:tab w:val="left" w:pos="2590"/>
+          <w:tab w:val="right" w:leader="dot" w:pos="8494"/>
         </w:tabs>
+        <w:rPr>
+          <w:rFonts w:asciiTheme="minorHAnsi" w:eastAsiaTheme="minorEastAsia" w:hAnsiTheme="minorHAnsi"/>
+          <w:noProof/>
+          <w:color w:val="auto"/>
+          <w:lang w:eastAsia="es-AR"/>
+        </w:rPr>
+      </w:pPr>
+      <w:hyperlink w:anchor="_Toc196501444" w:history="1">
+        <w:r>
+          <w:rPr>
+            <w:rStyle w:val="Hyperlink"/>
+            <w:noProof/>
+            <w:lang w:val="es-ES"/>
+          </w:rPr>
+          <w:t>Personal Médico</w:t>
+        </w:r>
+        <w:r>
+          <w:rPr>
+            <w:noProof/>
+            <w:webHidden/>
+          </w:rPr>
+          <w:tab/>
+        </w:r>
+        <w:r>
+          <w:rPr>
+            <w:noProof/>
+            <w:webHidden/>
+          </w:rPr>
+          <w:fldChar w:fldCharType="begin"/>
+        </w:r>
+        <w:r>
+          <w:rPr>
+            <w:noProof/>
+            <w:webHidden/>
+          </w:rPr>
+          <w:instrText xml:space="preserve"> PAGEREF _Toc196501444 \h </w:instrText>
+        </w:r>
+        <w:r>
+          <w:rPr>
+            <w:noProof/>
+            <w:webHidden/>
+          </w:rPr>
+        </w:r>
+        <w:r>
+          <w:rPr>
+            <w:noProof/>
+            <w:webHidden/>
+          </w:rPr>
+          <w:fldChar w:fldCharType="separate"/>
+        </w:r>
+        <w:r>
+          <w:rPr>
+            <w:noProof/>
+            <w:webHidden/>
+          </w:rPr>
+          <w:t>2</w:t>
+        </w:r>
+        <w:r>
+          <w:rPr>
+            <w:noProof/>
+            <w:webHidden/>
+          </w:rPr>
+          <w:fldChar w:fldCharType="end"/>
+        </w:r>
+      </w:hyperlink>
+    </w:p>
+    <w:p>
+      <w:pPr>
+        <w:pStyle w:val="TOC2"/>
+        <w:tabs>
+          <w:tab w:val="right" w:leader="dot" w:pos="8494"/>
+        </w:tabs>
+        <w:rPr>
+          <w:rFonts w:asciiTheme="minorHAnsi" w:eastAsiaTheme="minorEastAsia" w:hAnsiTheme="minorHAnsi"/>
+          <w:noProof/>
+          <w:color w:val="auto"/>
+          <w:lang w:eastAsia="es-AR"/>
+        </w:rPr>
+      </w:pPr>
+      <w:hyperlink w:anchor="_Toc196501445" w:history="1">
+        <w:r>
+          <w:rPr>
+            <w:rStyle w:val="Hyperlink"/>
+            <w:noProof/>
+            <w:lang w:val="es-ES"/>
+          </w:rPr>
+          <w:t>Pacientes y Turnos</w:t>
+        </w:r>
+        <w:r>
+          <w:rPr>
+            <w:noProof/>
+            <w:webHidden/>
+          </w:rPr>
+          <w:tab/>
+        </w:r>
+        <w:r>
+          <w:rPr>
+            <w:noProof/>
+            <w:webHidden/>
+          </w:rPr>
+          <w:fldChar w:fldCharType="begin"/>
+        </w:r>
+        <w:r>
+          <w:rPr>
+            <w:noProof/>
+            <w:webHidden/>
+          </w:rPr>
+          <w:instrText xml:space="preserve"> PAGEREF _Toc196501445 \h </w:instrText>
+        </w:r>
+        <w:r>
+          <w:rPr>
+            <w:noProof/>
+            <w:webHidden/>
+          </w:rPr>
+        </w:r>
+        <w:r>
+          <w:rPr>
+            <w:noProof/>
+            <w:webHidden/>
+          </w:rPr>
+          <w:fldChar w:fldCharType="separate"/>
+        </w:r>
+        <w:r>
+          <w:rPr>
+            <w:noProof/>
+            <w:webHidden/>
+          </w:rPr>
+          <w:t>2</w:t>
+        </w:r>
+        <w:r>
+          <w:rPr>
+            <w:noProof/>
+            <w:webHidden/>
+          </w:rPr>
+          <w:fldChar w:fldCharType="end"/>
+        </w:r>
+      </w:hyperlink>
+    </w:p>
+    <w:p>
+      <w:pPr>
+        <w:pStyle w:val="TOC2"/>
+        <w:tabs>
+          <w:tab w:val="right" w:leader="dot" w:pos="8494"/>
+        </w:tabs>
+        <w:rPr>
+          <w:rFonts w:asciiTheme="minorHAnsi" w:eastAsiaTheme="minorEastAsia" w:hAnsiTheme="minorHAnsi"/>
+          <w:noProof/>
+          <w:color w:val="auto"/>
+          <w:lang w:eastAsia="es-AR"/>
+        </w:rPr>
+      </w:pPr>
+      <w:hyperlink w:anchor="_Toc196501446" w:history="1">
+        <w:r>
+          <w:rPr>
+            <w:rStyle w:val="Hyperlink"/>
+            <w:noProof/>
+            <w:lang w:val="es-ES"/>
+          </w:rPr>
+          <w:t>Policonsultorio</w:t>
+        </w:r>
+        <w:r>
+          <w:rPr>
+            <w:noProof/>
+            <w:webHidden/>
+          </w:rPr>
+          <w:tab/>
+        </w:r>
+        <w:r>
+          <w:rPr>
+            <w:noProof/>
+            <w:webHidden/>
+          </w:rPr>
+          <w:fldChar w:fldCharType="begin"/>
+        </w:r>
+        <w:r>
+          <w:rPr>
+            <w:noProof/>
+            <w:webHidden/>
+          </w:rPr>
+          <w:instrText xml:space="preserve"> PAGEREF _Toc196501446 \h </w:instrText>
+        </w:r>
+        <w:r>
+          <w:rPr>
+            <w:noProof/>
+            <w:webHidden/>
+          </w:rPr>
+        </w:r>
+        <w:r>
+          <w:rPr>
+            <w:noProof/>
+            <w:webHidden/>
+          </w:rPr>
+          <w:fldChar w:fldCharType="separate"/>
+        </w:r>
+        <w:r>
+          <w:rPr>
+            <w:noProof/>
+            <w:webHidden/>
+          </w:rPr>
+          <w:t>3</w:t>
+        </w:r>
+        <w:r>
+          <w:rPr>
+            <w:noProof/>
+            <w:webHidden/>
+          </w:rPr>
+          <w:fldChar w:fldCharType="end"/>
+        </w:r>
+      </w:hyperlink>
+    </w:p>
+    <w:p>
+      <w:pPr>
+        <w:pStyle w:val="TOC2"/>
+        <w:tabs>
+          <w:tab w:val="right" w:leader="dot" w:pos="8494"/>
+        </w:tabs>
+        <w:rPr>
+          <w:rFonts w:asciiTheme="minorHAnsi" w:eastAsiaTheme="minorEastAsia" w:hAnsiTheme="minorHAnsi"/>
+          <w:noProof/>
+          <w:color w:val="auto"/>
+          <w:lang w:eastAsia="es-AR"/>
+        </w:rPr>
+      </w:pPr>
+      <w:hyperlink w:anchor="_Toc196501447" w:history="1">
+        <w:r>
+          <w:rPr>
+            <w:rStyle w:val="Hyperlink"/>
+            <w:noProof/>
+            <w:lang w:val="es-ES"/>
+          </w:rPr>
+          <w:t>Sistema de Roles y Accesos</w:t>
+        </w:r>
+        <w:r>
+          <w:rPr>
+            <w:noProof/>
+            <w:webHidden/>
+          </w:rPr>
+          <w:tab/>
+        </w:r>
+        <w:r>
+          <w:rPr>
+            <w:noProof/>
+            <w:webHidden/>
+          </w:rPr>
+          <w:fldChar w:fldCharType="begin"/>
+        </w:r>
+        <w:r>
+          <w:rPr>
+            <w:noProof/>
+            <w:webHidden/>
+          </w:rPr>
+          <w:instrText xml:space="preserve"> PAGEREF _Toc196501447 \h </w:instrText>
+        </w:r>
+        <w:r>
+          <w:rPr>
+            <w:noProof/>
+            <w:webHidden/>
+          </w:rPr>
+        </w:r>
+        <w:r>
+          <w:rPr>
+            <w:noProof/>
+            <w:webHidden/>
+          </w:rPr>
+          <w:fldChar w:fldCharType="separate"/>
+        </w:r>
+        <w:r>
+          <w:rPr>
+            <w:noProof/>
+            <w:webHidden/>
+          </w:rPr>
+          <w:t>3</w:t>
+        </w:r>
+        <w:r>
+          <w:rPr>
+            <w:noProof/>
+            <w:webHidden/>
+          </w:rPr>
+          <w:fldChar w:fldCharType="end"/>
+        </w:r>
+      </w:hyperlink>
+    </w:p>
+    <w:p>
+      <w:pPr>
+        <w:pStyle w:val="TOC1"/>
+        <w:rPr>
+          <w:rFonts w:asciiTheme="minorHAnsi" w:eastAsiaTheme="minorEastAsia" w:hAnsiTheme="minorHAnsi"/>
+          <w:color w:val="auto"/>
+          <w:lang w:eastAsia="es-AR"/>
+        </w:rPr>
+      </w:pPr>
+      <w:hyperlink w:anchor="_Toc196501448" w:history="1">
+        <w:r>
+          <w:rPr>
+            <w:rStyle w:val="Hyperlink"/>
+          </w:rPr>
+          <w:t>Objetivo</w:t>
+        </w:r>
+        <w:r>
+          <w:rPr>
+            <w:webHidden/>
+          </w:rPr>
+          <w:tab/>
+        </w:r>
+        <w:r>
+          <w:rPr>
+            <w:webHidden/>
+          </w:rPr>
+          <w:fldChar w:fldCharType="begin"/>
+        </w:r>
+        <w:r>
+          <w:rPr>
+            <w:webHidden/>
+          </w:rPr>
+          <w:instrText xml:space="preserve"> PAGEREF _Toc196501448 \h </w:instrText>
+        </w:r>
+        <w:r>
+          <w:rPr>
+            <w:webHidden/>
+          </w:rPr>
+        </w:r>
+        <w:r>
+          <w:rPr>
+            <w:webHidden/>
+          </w:rPr>
+          <w:fldChar w:fldCharType="separate"/>
+        </w:r>
+        <w:r>
+          <w:rPr>
+            <w:webHidden/>
+          </w:rPr>
+          <w:t>4</w:t>
+        </w:r>
+        <w:r>
+          <w:rPr>
+            <w:webHidden/>
+          </w:rPr>
+          <w:fldChar w:fldCharType="end"/>
+        </w:r>
+      </w:hyperlink>
+    </w:p>
+    <w:p>
+      <w:pPr>
+        <w:pStyle w:val="TOC1"/>
+        <w:rPr>
+          <w:rFonts w:asciiTheme="minorHAnsi" w:eastAsiaTheme="minorEastAsia" w:hAnsiTheme="minorHAnsi"/>
+          <w:color w:val="auto"/>
+          <w:lang w:eastAsia="es-AR"/>
+        </w:rPr>
+      </w:pPr>
+      <w:hyperlink w:anchor="_Toc196501449" w:history="1">
+        <w:r>
+          <w:rPr>
+            <w:rStyle w:val="Hyperlink"/>
+          </w:rPr>
+          <w:t>Alcance</w:t>
+        </w:r>
+        <w:r>
+          <w:rPr>
+            <w:webHidden/>
+          </w:rPr>
+          <w:tab/>
+        </w:r>
+        <w:r>
+          <w:rPr>
+            <w:webHidden/>
+          </w:rPr>
+          <w:fldChar w:fldCharType="begin"/>
+        </w:r>
+        <w:r>
+          <w:rPr>
+            <w:webHidden/>
+          </w:rPr>
+          <w:instrText xml:space="preserve"> PAGEREF _Toc196501449 \h </w:instrText>
+        </w:r>
+        <w:r>
+          <w:rPr>
+            <w:webHidden/>
+          </w:rPr>
+        </w:r>
+        <w:r>
+          <w:rPr>
+            <w:webHidden/>
+          </w:rPr>
+          <w:fldChar w:fldCharType="separate"/>
+        </w:r>
+        <w:r>
+          <w:rPr>
+            <w:webHidden/>
+          </w:rPr>
+          <w:t>4</w:t>
+        </w:r>
+        <w:r>
+          <w:rPr>
+            <w:webHidden/>
+          </w:rPr>
+          <w:fldChar w:fldCharType="end"/>
+        </w:r>
+      </w:hyperlink>
+    </w:p>
+    <w:p>
+      <w:pPr>
+        <w:pStyle w:val="TOC1"/>
+        <w:rPr>
+          <w:rFonts w:asciiTheme="minorHAnsi" w:eastAsiaTheme="minorEastAsia" w:hAnsiTheme="minorHAnsi"/>
+          <w:color w:val="auto"/>
+          <w:lang w:eastAsia="es-AR"/>
+        </w:rPr>
+      </w:pPr>
+      <w:hyperlink w:anchor="_Toc196501450" w:history="1">
+        <w:r>
+          <w:rPr>
+            <w:rStyle w:val="Hyperlink"/>
+          </w:rPr>
+          <w:t>Características del Usuario y el Sistema</w:t>
+        </w:r>
+        <w:r>
+          <w:rPr>
+            <w:webHidden/>
+          </w:rPr>
+          <w:tab/>
+        </w:r>
+        <w:r>
+          <w:rPr>
+            <w:webHidden/>
+          </w:rPr>
+          <w:fldChar w:fldCharType="begin"/>
+        </w:r>
+        <w:r>
+          <w:rPr>
+            <w:webHidden/>
+          </w:rPr>
+          <w:instrText xml:space="preserve"> PAGEREF _Toc196501450 \h </w:instrText>
+        </w:r>
+        <w:r>
+          <w:rPr>
+            <w:webHidden/>
+          </w:rPr>
+        </w:r>
+        <w:r>
+          <w:rPr>
+            <w:webHidden/>
+          </w:rPr>
+          <w:fldChar w:fldCharType="separate"/>
+        </w:r>
+        <w:r>
+          <w:rPr>
+            <w:webHidden/>
+          </w:rPr>
+          <w:t>4</w:t>
+        </w:r>
+        <w:r>
+          <w:rPr>
+            <w:webHidden/>
+          </w:rPr>
+          <w:fldChar w:fldCharType="end"/>
+        </w:r>
+      </w:hyperlink>
+    </w:p>
+    <w:p>
+      <w:pPr>
+        <w:pStyle w:val="TOC2"/>
+        <w:tabs>
+          <w:tab w:val="right" w:leader="dot" w:pos="8494"/>
+        </w:tabs>
+        <w:rPr>
+          <w:rFonts w:asciiTheme="minorHAnsi" w:eastAsiaTheme="minorEastAsia" w:hAnsiTheme="minorHAnsi"/>
+          <w:noProof/>
+          <w:color w:val="auto"/>
+          <w:lang w:eastAsia="es-AR"/>
+        </w:rPr>
+      </w:pPr>
+      <w:hyperlink w:anchor="_Toc196501451" w:history="1">
+        <w:r>
+          <w:rPr>
+            <w:rStyle w:val="Hyperlink"/>
+            <w:noProof/>
+            <w:lang w:val="es-ES"/>
+          </w:rPr>
+          <w:t>Médico</w:t>
+        </w:r>
+        <w:r>
+          <w:rPr>
+            <w:noProof/>
+            <w:webHidden/>
+          </w:rPr>
+          <w:tab/>
+        </w:r>
+        <w:r>
+          <w:rPr>
+            <w:noProof/>
+            <w:webHidden/>
+          </w:rPr>
+          <w:fldChar w:fldCharType="begin"/>
+        </w:r>
+        <w:r>
+          <w:rPr>
+            <w:noProof/>
+            <w:webHidden/>
+          </w:rPr>
+          <w:instrText xml:space="preserve"> PAGEREF _Toc196501451 \h </w:instrText>
+        </w:r>
+        <w:r>
+          <w:rPr>
+            <w:noProof/>
+            <w:webHidden/>
+          </w:rPr>
+        </w:r>
+        <w:r>
+          <w:rPr>
+            <w:noProof/>
+            <w:webHidden/>
+          </w:rPr>
+          <w:fldChar w:fldCharType="separate"/>
+        </w:r>
+        <w:r>
+          <w:rPr>
+            <w:noProof/>
+            <w:webHidden/>
+          </w:rPr>
+          <w:t>4</w:t>
+        </w:r>
+        <w:r>
+          <w:rPr>
+            <w:noProof/>
+            <w:webHidden/>
+          </w:rPr>
+          <w:fldChar w:fldCharType="end"/>
+        </w:r>
+      </w:hyperlink>
+    </w:p>
+    <w:p>
+      <w:pPr>
+        <w:pStyle w:val="TOC2"/>
+        <w:tabs>
+          <w:tab w:val="right" w:leader="dot" w:pos="8494"/>
+        </w:tabs>
+        <w:rPr>
+          <w:rFonts w:asciiTheme="minorHAnsi" w:eastAsiaTheme="minorEastAsia" w:hAnsiTheme="minorHAnsi"/>
+          <w:noProof/>
+          <w:color w:val="auto"/>
+          <w:lang w:eastAsia="es-AR"/>
+        </w:rPr>
+      </w:pPr>
+      <w:hyperlink w:anchor="_Toc196501452" w:history="1">
+        <w:r>
+          <w:rPr>
+            <w:rStyle w:val="Hyperlink"/>
+            <w:noProof/>
+            <w:lang w:val="es-ES"/>
+          </w:rPr>
+          <w:t>Secretario</w:t>
+        </w:r>
+        <w:r>
+          <w:rPr>
+            <w:noProof/>
+            <w:webHidden/>
+          </w:rPr>
+          <w:tab/>
+        </w:r>
+        <w:r>
+          <w:rPr>
+            <w:noProof/>
+            <w:webHidden/>
+          </w:rPr>
+          <w:fldChar w:fldCharType="begin"/>
+        </w:r>
+        <w:r>
+          <w:rPr>
+            <w:noProof/>
+            <w:webHidden/>
+          </w:rPr>
+          <w:instrText xml:space="preserve"> PAGEREF _Toc196501452 \h </w:instrText>
+        </w:r>
+        <w:r>
+          <w:rPr>
+            <w:noProof/>
+            <w:webHidden/>
+          </w:rPr>
+        </w:r>
+        <w:r>
+          <w:rPr>
+            <w:noProof/>
+            <w:webHidden/>
+          </w:rPr>
+          <w:fldChar w:fldCharType="separate"/>
+        </w:r>
+        <w:r>
+          <w:rPr>
+            <w:noProof/>
+            <w:webHidden/>
+          </w:rPr>
+          <w:t>5</w:t>
+        </w:r>
+        <w:r>
+          <w:rPr>
+            <w:noProof/>
+            <w:webHidden/>
+          </w:rPr>
+          <w:fldChar w:fldCharType="end"/>
+        </w:r>
+      </w:hyperlink>
+    </w:p>
+    <w:p>
+      <w:pPr>
+        <w:pStyle w:val="TOC2"/>
+        <w:tabs>
+          <w:tab w:val="right" w:leader="dot" w:pos="8494"/>
+        </w:tabs>
+        <w:rPr>
+          <w:rFonts w:asciiTheme="minorHAnsi" w:eastAsiaTheme="minorEastAsia" w:hAnsiTheme="minorHAnsi"/>
+          <w:noProof/>
+          <w:color w:val="auto"/>
+          <w:lang w:eastAsia="es-AR"/>
+        </w:rPr>
+      </w:pPr>
+      <w:hyperlink w:anchor="_Toc196501453" w:history="1">
+        <w:r>
+          <w:rPr>
+            <w:rStyle w:val="Hyperlink"/>
+            <w:noProof/>
+            <w:lang w:val="es-ES"/>
+          </w:rPr>
+          <w:t>Administrador</w:t>
+        </w:r>
+        <w:r>
+          <w:rPr>
+            <w:noProof/>
+            <w:webHidden/>
+          </w:rPr>
+          <w:tab/>
+        </w:r>
+        <w:r>
+          <w:rPr>
+            <w:noProof/>
+            <w:webHidden/>
+          </w:rPr>
+          <w:fldChar w:fldCharType="begin"/>
+        </w:r>
+        <w:r>
+          <w:rPr>
+            <w:noProof/>
+            <w:webHidden/>
+          </w:rPr>
+          <w:instrText xml:space="preserve"> PAGEREF _Toc196501453 \h </w:instrText>
+        </w:r>
+        <w:r>
+          <w:rPr>
+            <w:noProof/>
+            <w:webHidden/>
+          </w:rPr>
+        </w:r>
+        <w:r>
+          <w:rPr>
+            <w:noProof/>
+            <w:webHidden/>
+          </w:rPr>
+          <w:fldChar w:fldCharType="separate"/>
+        </w:r>
+        <w:r>
+          <w:rPr>
+            <w:noProof/>
+            <w:webHidden/>
+          </w:rPr>
+          <w:t>5</w:t>
+        </w:r>
+        <w:r>
+          <w:rPr>
+            <w:noProof/>
+            <w:webHidden/>
+          </w:rPr>
+          <w:fldChar w:fldCharType="end"/>
+        </w:r>
+      </w:hyperlink>
+    </w:p>
+    <w:p>
+      <w:pPr>
+        <w:pStyle w:val="TOC2"/>
+        <w:tabs>
+          <w:tab w:val="right" w:leader="dot" w:pos="8494"/>
+        </w:tabs>
+        <w:rPr>
+          <w:rFonts w:asciiTheme="minorHAnsi" w:eastAsiaTheme="minorEastAsia" w:hAnsiTheme="minorHAnsi"/>
+          <w:noProof/>
+          <w:color w:val="auto"/>
+          <w:lang w:eastAsia="es-AR"/>
+        </w:rPr>
+      </w:pPr>
+      <w:hyperlink w:anchor="_Toc196501454" w:history="1">
+        <w:r>
+          <w:rPr>
+            <w:rStyle w:val="Hyperlink"/>
+            <w:noProof/>
+            <w:lang w:val="es-ES"/>
+          </w:rPr>
+          <w:t>Sistema</w:t>
+        </w:r>
+        <w:r>
+          <w:rPr>
+            <w:noProof/>
+            <w:webHidden/>
+          </w:rPr>
+          <w:tab/>
+        </w:r>
+        <w:r>
+          <w:rPr>
+            <w:noProof/>
+            <w:webHidden/>
+          </w:rPr>
+          <w:fldChar w:fldCharType="begin"/>
+        </w:r>
+        <w:r>
+          <w:rPr>
+            <w:noProof/>
+            <w:webHidden/>
+          </w:rPr>
+          <w:instrText xml:space="preserve"> PAGEREF _Toc196501454 \h </w:instrText>
+        </w:r>
+        <w:r>
+          <w:rPr>
+            <w:noProof/>
+            <w:webHidden/>
+          </w:rPr>
+        </w:r>
+        <w:r>
+          <w:rPr>
+            <w:noProof/>
+            <w:webHidden/>
+          </w:rPr>
+          <w:fldChar w:fldCharType="separate"/>
+        </w:r>
+        <w:r>
+          <w:rPr>
+            <w:noProof/>
+            <w:webHidden/>
+          </w:rPr>
+          <w:t>5</w:t>
+        </w:r>
+        <w:r>
+          <w:rPr>
+            <w:noProof/>
+            <w:webHidden/>
+          </w:rPr>
+          <w:fldChar w:fldCharType="end"/>
+        </w:r>
+      </w:hyperlink>
+    </w:p>
+    <w:p>
+      <w:pPr>
+        <w:pStyle w:val="TOC1"/>
+        <w:rPr>
+          <w:rFonts w:asciiTheme="minorHAnsi" w:eastAsiaTheme="minorEastAsia" w:hAnsiTheme="minorHAnsi"/>
+          <w:color w:val="auto"/>
+          <w:lang w:eastAsia="es-AR"/>
+        </w:rPr>
+      </w:pPr>
+      <w:hyperlink w:anchor="_Toc196501455" w:history="1">
+        <w:r>
+          <w:rPr>
+            <w:rStyle w:val="Hyperlink"/>
+          </w:rPr>
+          <w:t>Requerimientos del Sistema</w:t>
+        </w:r>
+        <w:r>
+          <w:rPr>
+            <w:webHidden/>
+          </w:rPr>
+          <w:tab/>
+        </w:r>
+        <w:r>
+          <w:rPr>
+            <w:webHidden/>
+          </w:rPr>
+          <w:fldChar w:fldCharType="begin"/>
+        </w:r>
+        <w:r>
+          <w:rPr>
+            <w:webHidden/>
+          </w:rPr>
+          <w:instrText xml:space="preserve"> PAGEREF _Toc196501455 \h </w:instrText>
+        </w:r>
+        <w:r>
+          <w:rPr>
+            <w:webHidden/>
+          </w:rPr>
+        </w:r>
+        <w:r>
+          <w:rPr>
+            <w:webHidden/>
+          </w:rPr>
+          <w:fldChar w:fldCharType="separate"/>
+        </w:r>
+        <w:r>
+          <w:rPr>
+            <w:webHidden/>
+          </w:rPr>
+          <w:t>6</w:t>
+        </w:r>
+        <w:r>
+          <w:rPr>
+            <w:webHidden/>
+          </w:rPr>
+          <w:fldChar w:fldCharType="end"/>
+        </w:r>
+      </w:hyperlink>
+    </w:p>
+    <w:p>
+      <w:pPr>
+        <w:pStyle w:val="TOC2"/>
+        <w:tabs>
+          <w:tab w:val="right" w:leader="dot" w:pos="8494"/>
+        </w:tabs>
+        <w:rPr>
+          <w:rFonts w:asciiTheme="minorHAnsi" w:eastAsiaTheme="minorEastAsia" w:hAnsiTheme="minorHAnsi"/>
+          <w:noProof/>
+          <w:color w:val="auto"/>
+          <w:lang w:eastAsia="es-AR"/>
+        </w:rPr>
+      </w:pPr>
+      <w:hyperlink w:anchor="_Toc196501456" w:history="1">
+        <w:r>
+          <w:rPr>
+            <w:rStyle w:val="Hyperlink"/>
+            <w:noProof/>
+            <w:lang w:val="es-ES"/>
+          </w:rPr>
+          <w:t>Funcionales</w:t>
+        </w:r>
+        <w:r>
+          <w:rPr>
+            <w:noProof/>
+            <w:webHidden/>
+          </w:rPr>
+          <w:tab/>
+        </w:r>
+        <w:r>
+          <w:rPr>
+            <w:noProof/>
+            <w:webHidden/>
+          </w:rPr>
+          <w:fldChar w:fldCharType="begin"/>
+        </w:r>
+        <w:r>
+          <w:rPr>
+            <w:noProof/>
+            <w:webHidden/>
+          </w:rPr>
+          <w:instrText xml:space="preserve"> PAGEREF _Toc196501456 \h </w:instrText>
+        </w:r>
+        <w:r>
+          <w:rPr>
+            <w:noProof/>
+            <w:webHidden/>
+          </w:rPr>
+        </w:r>
+        <w:r>
+          <w:rPr>
+            <w:noProof/>
+            <w:webHidden/>
+          </w:rPr>
+          <w:fldChar w:fldCharType="separate"/>
+        </w:r>
+        <w:r>
+          <w:rPr>
+            <w:noProof/>
+            <w:webHidden/>
+          </w:rPr>
+          <w:t>6</w:t>
+        </w:r>
+        <w:r>
+          <w:rPr>
+            <w:noProof/>
+            <w:webHidden/>
+          </w:rPr>
+          <w:fldChar w:fldCharType="end"/>
+        </w:r>
+      </w:hyperlink>
+    </w:p>
+    <w:p>
+      <w:pPr>
+        <w:pStyle w:val="TOC2"/>
+        <w:tabs>
+          <w:tab w:val="right" w:leader="dot" w:pos="8494"/>
+        </w:tabs>
+        <w:rPr>
+          <w:rFonts w:asciiTheme="minorHAnsi" w:eastAsiaTheme="minorEastAsia" w:hAnsiTheme="minorHAnsi"/>
+          <w:noProof/>
+          <w:color w:val="auto"/>
+          <w:lang w:eastAsia="es-AR"/>
+        </w:rPr>
+      </w:pPr>
+      <w:hyperlink w:anchor="_Toc196501457" w:history="1">
+        <w:r>
+          <w:rPr>
+            <w:rStyle w:val="Hyperlink"/>
+            <w:noProof/>
+            <w:lang w:val="es-ES"/>
+          </w:rPr>
+          <w:t>No Funcionales</w:t>
+        </w:r>
+        <w:r>
+          <w:rPr>
+            <w:noProof/>
+            <w:webHidden/>
+          </w:rPr>
+          <w:tab/>
+        </w:r>
+        <w:r>
+          <w:rPr>
+            <w:noProof/>
+            <w:webHidden/>
+          </w:rPr>
+          <w:fldChar w:fldCharType="begin"/>
+        </w:r>
+        <w:r>
+          <w:rPr>
+            <w:noProof/>
+            <w:webHidden/>
+          </w:rPr>
+          <w:instrText xml:space="preserve"> PAGEREF _Toc196501457 \h </w:instrText>
+        </w:r>
+        <w:r>
+          <w:rPr>
+            <w:noProof/>
+            <w:webHidden/>
+          </w:rPr>
+        </w:r>
+        <w:r>
+          <w:rPr>
+            <w:noProof/>
+            <w:webHidden/>
+          </w:rPr>
+          <w:fldChar w:fldCharType="separate"/>
+        </w:r>
+        <w:r>
+          <w:rPr>
+            <w:noProof/>
+            <w:webHidden/>
+          </w:rPr>
+          <w:t>7</w:t>
+        </w:r>
+        <w:r>
+          <w:rPr>
+            <w:noProof/>
+            <w:webHidden/>
+          </w:rPr>
+          <w:fldChar w:fldCharType="end"/>
+        </w:r>
+      </w:hyperlink>
+    </w:p>
+    <w:p>
+      <w:pPr>
+        <w:pStyle w:val="TOC1"/>
+        <w:rPr>
+          <w:rFonts w:asciiTheme="minorHAnsi" w:eastAsiaTheme="minorEastAsia" w:hAnsiTheme="minorHAnsi"/>
+          <w:color w:val="auto"/>
+          <w:lang w:eastAsia="es-AR"/>
+        </w:rPr>
+      </w:pPr>
+      <w:hyperlink w:anchor="_Toc196501458" w:history="1">
+        <w:r>
+          <w:rPr>
+            <w:rStyle w:val="Hyperlink"/>
+          </w:rPr>
+          <w:t>Diagramas de Casos de Uso</w:t>
+        </w:r>
+        <w:r>
+          <w:rPr>
+            <w:webHidden/>
+          </w:rPr>
+          <w:tab/>
+        </w:r>
+        <w:r>
+          <w:rPr>
+            <w:webHidden/>
+          </w:rPr>
+          <w:fldChar w:fldCharType="begin"/>
+        </w:r>
+        <w:r>
+          <w:rPr>
+            <w:webHidden/>
+          </w:rPr>
+          <w:instrText xml:space="preserve"> PAGEREF _Toc196501458 \h </w:instrText>
+        </w:r>
+        <w:r>
+          <w:rPr>
+            <w:webHidden/>
+          </w:rPr>
+        </w:r>
+        <w:r>
+          <w:rPr>
+            <w:webHidden/>
+          </w:rPr>
+          <w:fldChar w:fldCharType="separate"/>
+        </w:r>
+        <w:r>
+          <w:rPr>
+            <w:webHidden/>
+          </w:rPr>
+          <w:t>8</w:t>
+        </w:r>
+        <w:r>
+          <w:rPr>
+            <w:webHidden/>
+          </w:rPr>
+          <w:fldChar w:fldCharType="end"/>
+        </w:r>
+      </w:hyperlink>
+    </w:p>
+    <w:p>
+      <w:pPr>
+        <w:pStyle w:val="TOC2"/>
+        <w:tabs>
+          <w:tab w:val="right" w:leader="dot" w:pos="8494"/>
+        </w:tabs>
+        <w:rPr>
+          <w:rFonts w:asciiTheme="minorHAnsi" w:eastAsiaTheme="minorEastAsia" w:hAnsiTheme="minorHAnsi"/>
+          <w:noProof/>
+          <w:color w:val="auto"/>
+          <w:lang w:eastAsia="es-AR"/>
+        </w:rPr>
+      </w:pPr>
+      <w:hyperlink w:anchor="_Toc196501459" w:history="1">
+        <w:r>
+          <w:rPr>
+            <w:rStyle w:val="Hyperlink"/>
+            <w:noProof/>
+            <w:lang w:val="es-ES"/>
+          </w:rPr>
+          <w:t>Secretario y Administrador</w:t>
+        </w:r>
+        <w:r>
+          <w:rPr>
+            <w:noProof/>
+            <w:webHidden/>
+          </w:rPr>
+          <w:tab/>
+        </w:r>
+        <w:r>
+          <w:rPr>
+            <w:noProof/>
+            <w:webHidden/>
+          </w:rPr>
+          <w:fldChar w:fldCharType="begin"/>
+        </w:r>
+        <w:r>
+          <w:rPr>
+            <w:noProof/>
+            <w:webHidden/>
+          </w:rPr>
+          <w:instrText xml:space="preserve"> PAGEREF _Toc196501459 \h </w:instrText>
+        </w:r>
+        <w:r>
+          <w:rPr>
+            <w:noProof/>
+            <w:webHidden/>
+          </w:rPr>
+        </w:r>
+        <w:r>
+          <w:rPr>
+            <w:noProof/>
+            <w:webHidden/>
+          </w:rPr>
+          <w:fldChar w:fldCharType="separate"/>
+        </w:r>
+        <w:r>
+          <w:rPr>
+            <w:noProof/>
+            <w:webHidden/>
+          </w:rPr>
+          <w:t>8</w:t>
+        </w:r>
+        <w:r>
+          <w:rPr>
+            <w:noProof/>
+            <w:webHidden/>
+          </w:rPr>
+          <w:fldChar w:fldCharType="end"/>
+        </w:r>
+      </w:hyperlink>
+    </w:p>
+    <w:p>
+      <w:pPr>
+        <w:pStyle w:val="TOC2"/>
+        <w:tabs>
+          <w:tab w:val="right" w:leader="dot" w:pos="8494"/>
+        </w:tabs>
+        <w:rPr>
+          <w:rFonts w:asciiTheme="minorHAnsi" w:eastAsiaTheme="minorEastAsia" w:hAnsiTheme="minorHAnsi"/>
+          <w:noProof/>
+          <w:color w:val="auto"/>
+          <w:lang w:eastAsia="es-AR"/>
+        </w:rPr>
+      </w:pPr>
+      <w:hyperlink w:anchor="_Toc196501460" w:history="1">
+        <w:r>
+          <w:rPr>
+            <w:rStyle w:val="Hyperlink"/>
+            <w:noProof/>
+            <w:lang w:val="es-ES"/>
+          </w:rPr>
+          <w:t>Médico y Administrador</w:t>
+        </w:r>
+        <w:r>
+          <w:rPr>
+            <w:noProof/>
+            <w:webHidden/>
+          </w:rPr>
+          <w:tab/>
+        </w:r>
+        <w:r>
+          <w:rPr>
+            <w:noProof/>
+            <w:webHidden/>
+          </w:rPr>
+          <w:fldChar w:fldCharType="begin"/>
+        </w:r>
+        <w:r>
+          <w:rPr>
+            <w:noProof/>
+            <w:webHidden/>
+          </w:rPr>
+          <w:instrText xml:space="preserve"> PAGEREF _Toc196501460 \h </w:instrText>
+        </w:r>
+        <w:r>
+          <w:rPr>
+            <w:noProof/>
+            <w:webHidden/>
+          </w:rPr>
+        </w:r>
+        <w:r>
+          <w:rPr>
+            <w:noProof/>
+            <w:webHidden/>
+          </w:rPr>
+          <w:fldChar w:fldCharType="separate"/>
+        </w:r>
+        <w:r>
+          <w:rPr>
+            <w:noProof/>
+            <w:webHidden/>
+          </w:rPr>
+          <w:t>8</w:t>
+        </w:r>
+        <w:r>
+          <w:rPr>
+            <w:noProof/>
+            <w:webHidden/>
+          </w:rPr>
+          <w:fldChar w:fldCharType="end"/>
+        </w:r>
+      </w:hyperlink>
+    </w:p>
+    <w:p>
+      <w:pPr>
+        <w:pStyle w:val="TOC2"/>
+        <w:tabs>
+          <w:tab w:val="right" w:leader="dot" w:pos="8494"/>
+        </w:tabs>
+        <w:rPr>
+          <w:rFonts w:asciiTheme="minorHAnsi" w:eastAsiaTheme="minorEastAsia" w:hAnsiTheme="minorHAnsi"/>
+          <w:noProof/>
+          <w:color w:val="auto"/>
+          <w:lang w:eastAsia="es-AR"/>
+        </w:rPr>
+      </w:pPr>
+      <w:hyperlink w:anchor="_Toc196501461" w:history="1">
+        <w:r>
+          <w:rPr>
+            <w:rStyle w:val="Hyperlink"/>
+            <w:noProof/>
+            <w:lang w:val="es-ES"/>
+          </w:rPr>
+          <w:t>Administrador</w:t>
+        </w:r>
+        <w:r>
+          <w:rPr>
+            <w:noProof/>
+            <w:webHidden/>
+          </w:rPr>
+          <w:tab/>
+        </w:r>
+        <w:r>
+          <w:rPr>
+            <w:noProof/>
+            <w:webHidden/>
+          </w:rPr>
+          <w:fldChar w:fldCharType="begin"/>
+        </w:r>
+        <w:r>
+          <w:rPr>
+            <w:noProof/>
+            <w:webHidden/>
+          </w:rPr>
+          <w:instrText xml:space="preserve"> PAGEREF _Toc196501461 \h </w:instrText>
+        </w:r>
+        <w:r>
+          <w:rPr>
+            <w:noProof/>
+            <w:webHidden/>
+          </w:rPr>
+        </w:r>
+        <w:r>
+          <w:rPr>
+            <w:noProof/>
+            <w:webHidden/>
+          </w:rPr>
+          <w:fldChar w:fldCharType="separate"/>
+        </w:r>
+        <w:r>
+          <w:rPr>
+            <w:noProof/>
+            <w:webHidden/>
+          </w:rPr>
+          <w:t>9</w:t>
+        </w:r>
+        <w:r>
+          <w:rPr>
+            <w:noProof/>
+            <w:webHidden/>
+          </w:rPr>
+          <w:fldChar w:fldCharType="end"/>
+        </w:r>
+      </w:hyperlink>
+    </w:p>
+    <w:p>
+      <w:pPr>
+        <w:pStyle w:val="TOC1"/>
+        <w:rPr>
+          <w:rFonts w:asciiTheme="minorHAnsi" w:eastAsiaTheme="minorEastAsia" w:hAnsiTheme="minorHAnsi"/>
+          <w:color w:val="auto"/>
+          <w:lang w:eastAsia="es-AR"/>
+        </w:rPr>
+      </w:pPr>
+      <w:hyperlink w:anchor="_Toc196501462" w:history="1">
+        <w:r>
+          <w:rPr>
+            <w:rStyle w:val="Hyperlink"/>
+          </w:rPr>
+          <w:t>Casos de Uso Principales</w:t>
+        </w:r>
+        <w:r>
+          <w:rPr>
+            <w:webHidden/>
+          </w:rPr>
+          <w:tab/>
+        </w:r>
+        <w:r>
+          <w:rPr>
+            <w:webHidden/>
+          </w:rPr>
+          <w:fldChar w:fldCharType="begin"/>
+        </w:r>
+        <w:r>
+          <w:rPr>
+            <w:webHidden/>
+          </w:rPr>
+          <w:instrText xml:space="preserve"> PAGEREF _Toc196501462 \h </w:instrText>
+        </w:r>
+        <w:r>
+          <w:rPr>
+            <w:webHidden/>
+          </w:rPr>
+        </w:r>
+        <w:r>
+          <w:rPr>
+            <w:webHidden/>
+          </w:rPr>
+          <w:fldChar w:fldCharType="separate"/>
+        </w:r>
+        <w:r>
+          <w:rPr>
+            <w:webHidden/>
+          </w:rPr>
+          <w:t>10</w:t>
+        </w:r>
+        <w:r>
+          <w:rPr>
+            <w:webHidden/>
+          </w:rPr>
+          <w:fldChar w:fldCharType="end"/>
+        </w:r>
+      </w:hyperlink>
+    </w:p>
+    <w:p>
+      <w:pPr>
+        <w:pStyle w:val="TOC2"/>
+        <w:tabs>
+          <w:tab w:val="right" w:leader="dot" w:pos="8494"/>
+        </w:tabs>
+        <w:rPr>
+          <w:rFonts w:asciiTheme="minorHAnsi" w:eastAsiaTheme="minorEastAsia" w:hAnsiTheme="minorHAnsi"/>
+          <w:noProof/>
+          <w:color w:val="auto"/>
+          <w:lang w:eastAsia="es-AR"/>
+        </w:rPr>
+      </w:pPr>
+      <w:hyperlink w:anchor="_Toc196501463" w:history="1">
+        <w:r>
+          <w:rPr>
+            <w:rStyle w:val="Hyperlink"/>
+            <w:noProof/>
+            <w:lang w:val="es-ES"/>
+          </w:rPr>
+          <w:t>Secretario</w:t>
+        </w:r>
+        <w:r>
+          <w:rPr>
+            <w:noProof/>
+            <w:webHidden/>
+          </w:rPr>
+          <w:tab/>
+        </w:r>
+        <w:r>
+          <w:rPr>
+            <w:noProof/>
+            <w:webHidden/>
+          </w:rPr>
+          <w:fldChar w:fldCharType="begin"/>
+        </w:r>
+        <w:r>
+          <w:rPr>
+            <w:noProof/>
+            <w:webHidden/>
+          </w:rPr>
+          <w:instrText xml:space="preserve"> PAGEREF _Toc196501463 \h </w:instrText>
+        </w:r>
+        <w:r>
+          <w:rPr>
+            <w:noProof/>
+            <w:webHidden/>
+          </w:rPr>
+        </w:r>
+        <w:r>
+          <w:rPr>
+            <w:noProof/>
+            <w:webHidden/>
+          </w:rPr>
+          <w:fldChar w:fldCharType="separate"/>
+        </w:r>
+        <w:r>
+          <w:rPr>
+            <w:noProof/>
+            <w:webHidden/>
+          </w:rPr>
+          <w:t>10</w:t>
+        </w:r>
+        <w:r>
+          <w:rPr>
+            <w:noProof/>
+            <w:webHidden/>
+          </w:rPr>
+          <w:fldChar w:fldCharType="end"/>
+        </w:r>
+      </w:hyperlink>
+    </w:p>
+    <w:p>
+      <w:pPr>
+        <w:pStyle w:val="TOC2"/>
+        <w:tabs>
+          <w:tab w:val="right" w:leader="dot" w:pos="8494"/>
+        </w:tabs>
+        <w:rPr>
+          <w:rFonts w:asciiTheme="minorHAnsi" w:eastAsiaTheme="minorEastAsia" w:hAnsiTheme="minorHAnsi"/>
+          <w:noProof/>
+          <w:color w:val="auto"/>
+          <w:lang w:eastAsia="es-AR"/>
+        </w:rPr>
+      </w:pPr>
+      <w:hyperlink w:anchor="_Toc196501464" w:history="1">
+        <w:r>
+          <w:rPr>
+            <w:rStyle w:val="Hyperlink"/>
+            <w:noProof/>
+            <w:lang w:val="es-ES"/>
+          </w:rPr>
+          <w:t>Médico</w:t>
+        </w:r>
+        <w:r>
+          <w:rPr>
+            <w:noProof/>
+            <w:webHidden/>
+          </w:rPr>
+          <w:tab/>
+        </w:r>
+        <w:r>
+          <w:rPr>
+            <w:noProof/>
+            <w:webHidden/>
+          </w:rPr>
+          <w:fldChar w:fldCharType="begin"/>
+        </w:r>
+        <w:r>
+          <w:rPr>
+            <w:noProof/>
+            <w:webHidden/>
+          </w:rPr>
+          <w:instrText xml:space="preserve"> PAGEREF _Toc196501464 \h </w:instrText>
+        </w:r>
+        <w:r>
+          <w:rPr>
+            <w:noProof/>
+            <w:webHidden/>
+          </w:rPr>
+        </w:r>
+        <w:r>
+          <w:rPr>
+            <w:noProof/>
+            <w:webHidden/>
+          </w:rPr>
+          <w:fldChar w:fldCharType="separate"/>
+        </w:r>
+        <w:r>
+          <w:rPr>
+            <w:noProof/>
+            <w:webHidden/>
+          </w:rPr>
+          <w:t>10</w:t>
+        </w:r>
+        <w:r>
+          <w:rPr>
+            <w:noProof/>
+            <w:webHidden/>
+          </w:rPr>
+          <w:fldChar w:fldCharType="end"/>
+        </w:r>
+      </w:hyperlink>
+    </w:p>
+    <w:p>
+      <w:pPr>
+        <w:pStyle w:val="TOC2"/>
+        <w:tabs>
+          <w:tab w:val="right" w:leader="dot" w:pos="8494"/>
+        </w:tabs>
+        <w:rPr>
+          <w:rFonts w:asciiTheme="minorHAnsi" w:eastAsiaTheme="minorEastAsia" w:hAnsiTheme="minorHAnsi"/>
+          <w:noProof/>
+          <w:color w:val="auto"/>
+          <w:lang w:eastAsia="es-AR"/>
+        </w:rPr>
+      </w:pPr>
+      <w:hyperlink w:anchor="_Toc196501465" w:history="1">
+        <w:r>
+          <w:rPr>
+            <w:rStyle w:val="Hyperlink"/>
+            <w:noProof/>
+            <w:lang w:val="es-ES"/>
+          </w:rPr>
+          <w:t>Administrador</w:t>
+        </w:r>
+        <w:r>
+          <w:rPr>
+            <w:noProof/>
+            <w:webHidden/>
+          </w:rPr>
+          <w:tab/>
+        </w:r>
+        <w:r>
+          <w:rPr>
+            <w:noProof/>
+            <w:webHidden/>
+          </w:rPr>
+          <w:fldChar w:fldCharType="begin"/>
+        </w:r>
+        <w:r>
+          <w:rPr>
+            <w:noProof/>
+            <w:webHidden/>
+          </w:rPr>
+          <w:instrText xml:space="preserve"> PAGEREF _Toc196501465 \h </w:instrText>
+        </w:r>
+        <w:r>
+          <w:rPr>
+            <w:noProof/>
+            <w:webHidden/>
+          </w:rPr>
+        </w:r>
+        <w:r>
+          <w:rPr>
+            <w:noProof/>
+            <w:webHidden/>
+          </w:rPr>
+          <w:fldChar w:fldCharType="separate"/>
+        </w:r>
+        <w:r>
+          <w:rPr>
+            <w:noProof/>
+            <w:webHidden/>
+          </w:rPr>
+          <w:t>10</w:t>
+        </w:r>
+        <w:r>
+          <w:rPr>
+            <w:noProof/>
+            <w:webHidden/>
+          </w:rPr>
+          <w:fldChar w:fldCharType="end"/>
+        </w:r>
+      </w:hyperlink>
+    </w:p>
+    <w:p>
+      <w:pPr>
+        <w:pStyle w:val="TOC2"/>
+        <w:tabs>
+          <w:tab w:val="right" w:leader="dot" w:pos="8494"/>
+        </w:tabs>
+        <w:rPr>
+          <w:rFonts w:asciiTheme="minorHAnsi" w:eastAsiaTheme="minorEastAsia" w:hAnsiTheme="minorHAnsi"/>
+          <w:noProof/>
+          <w:color w:val="auto"/>
+          <w:lang w:eastAsia="es-AR"/>
+        </w:rPr>
+      </w:pPr>
+      <w:hyperlink w:anchor="_Toc196501466" w:history="1">
+        <w:r>
+          <w:rPr>
+            <w:rStyle w:val="Hyperlink"/>
+            <w:noProof/>
+            <w:lang w:val="es-ES"/>
+          </w:rPr>
+          <w:t>Sistema</w:t>
+        </w:r>
+        <w:r>
+          <w:rPr>
+            <w:noProof/>
+            <w:webHidden/>
+          </w:rPr>
+          <w:tab/>
+        </w:r>
+        <w:r>
+          <w:rPr>
+            <w:noProof/>
+            <w:webHidden/>
+          </w:rPr>
+          <w:fldChar w:fldCharType="begin"/>
+        </w:r>
+        <w:r>
+          <w:rPr>
+            <w:noProof/>
+            <w:webHidden/>
+          </w:rPr>
+          <w:instrText xml:space="preserve"> PAGEREF _Toc196501466 \h </w:instrText>
+        </w:r>
+        <w:r>
+          <w:rPr>
+            <w:noProof/>
+            <w:webHidden/>
+          </w:rPr>
+        </w:r>
+        <w:r>
+          <w:rPr>
+            <w:noProof/>
+            <w:webHidden/>
+          </w:rPr>
+          <w:fldChar w:fldCharType="separate"/>
+        </w:r>
+        <w:r>
+          <w:rPr>
+            <w:noProof/>
+            <w:webHidden/>
+          </w:rPr>
+          <w:t>10</w:t>
+        </w:r>
+        <w:r>
+          <w:rPr>
+            <w:noProof/>
+            <w:webHidden/>
+          </w:rPr>
+          <w:fldChar w:fldCharType="end"/>
+        </w:r>
+      </w:hyperlink>
+    </w:p>
+    <w:p>
+      <w:pPr>
         <w:rPr>
           <w:lang w:val="es-ES"/>
         </w:rPr>
@@ -396,7 +2100,7 @@
         <w:rPr>
           <w:lang w:val="es-ES"/>
         </w:rPr>
-        <w:tab/>
+        <w:fldChar w:fldCharType="end"/>
       </w:r>
     </w:p>
     <w:p>
@@ -406,6 +2110,7 @@
           <w:lang w:val="es-ES"/>
         </w:rPr>
       </w:pPr>
+      <w:bookmarkStart w:id="1" w:name="_Toc196501442"/>
       <w:r>
         <w:rPr>
           <w:lang w:val="es-ES"/>
@@ -413,6 +2118,7 @@
         <w:lastRenderedPageBreak/>
         <w:t>Introducción</w:t>
       </w:r>
+      <w:bookmarkEnd w:id="1"/>
     </w:p>
     <w:p>
       <w:pPr>
@@ -435,6 +2141,7 @@
           <w:lang w:val="es-ES"/>
         </w:rPr>
       </w:pPr>
+      <w:bookmarkStart w:id="2" w:name="_Toc196501443"/>
       <w:r>
         <w:rPr>
           <w:lang w:val="es-ES"/>
@@ -442,6 +2149,7 @@
         <w:lastRenderedPageBreak/>
         <w:t>Descripción General del Proyecto</w:t>
       </w:r>
+      <w:bookmarkEnd w:id="2"/>
     </w:p>
     <w:p>
       <w:pPr>
@@ -464,26 +2172,19 @@
     </w:p>
     <w:p>
       <w:pPr>
-        <w:rPr>
-          <w:b/>
-          <w:bCs/>
-          <w:color w:val="0070C0"/>
-          <w:sz w:val="28"/>
-          <w:szCs w:val="28"/>
-          <w:lang w:val="es-ES"/>
-        </w:rPr>
-      </w:pPr>
-      <w:r>
-        <w:rPr>
-          <w:b/>
-          <w:bCs/>
-          <w:color w:val="0070C0"/>
-          <w:sz w:val="28"/>
-          <w:szCs w:val="28"/>
+        <w:pStyle w:val="Heading2"/>
+        <w:rPr>
+          <w:lang w:val="es-ES"/>
+        </w:rPr>
+      </w:pPr>
+      <w:bookmarkStart w:id="3" w:name="_Toc196501444"/>
+      <w:r>
+        <w:rPr>
           <w:lang w:val="es-ES"/>
         </w:rPr>
         <w:t>Personal Médico</w:t>
       </w:r>
+      <w:bookmarkEnd w:id="3"/>
     </w:p>
     <w:p>
       <w:pPr>
@@ -758,26 +2459,19 @@
     </w:p>
     <w:p>
       <w:pPr>
-        <w:rPr>
-          <w:b/>
-          <w:bCs/>
-          <w:color w:val="0070C0"/>
-          <w:sz w:val="28"/>
-          <w:szCs w:val="28"/>
-          <w:lang w:val="es-ES"/>
-        </w:rPr>
-      </w:pPr>
-      <w:r>
-        <w:rPr>
-          <w:b/>
-          <w:bCs/>
-          <w:color w:val="0070C0"/>
-          <w:sz w:val="28"/>
-          <w:szCs w:val="28"/>
+        <w:pStyle w:val="Heading2"/>
+        <w:rPr>
+          <w:lang w:val="es-ES"/>
+        </w:rPr>
+      </w:pPr>
+      <w:bookmarkStart w:id="4" w:name="_Toc196501445"/>
+      <w:r>
+        <w:rPr>
           <w:lang w:val="es-ES"/>
         </w:rPr>
         <w:t>Pacientes y Turnos</w:t>
       </w:r>
+      <w:bookmarkEnd w:id="4"/>
     </w:p>
     <w:p>
       <w:pPr>
@@ -1064,7 +2758,6 @@
           <w:bCs/>
           <w:lang w:val="es-ES"/>
         </w:rPr>
-        <w:lastRenderedPageBreak/>
         <w:t>DNI</w:t>
       </w:r>
     </w:p>
@@ -1087,6 +2780,7 @@
           <w:bCs/>
           <w:lang w:val="es-ES"/>
         </w:rPr>
+        <w:lastRenderedPageBreak/>
         <w:t>Mail</w:t>
       </w:r>
     </w:p>
@@ -1188,28 +2882,24 @@
         </w:rPr>
         <w:t xml:space="preserve">Dependiendo de la obra social que posea o no el paciente, será </w:t>
       </w:r>
-      <w:proofErr w:type="gramStart"/>
-      <w:r>
-        <w:rPr>
-          <w:lang w:val="es-ES"/>
-        </w:rPr>
-        <w:t>el monto a abonar</w:t>
-      </w:r>
-      <w:proofErr w:type="gramEnd"/>
+      <w:r>
+        <w:rPr>
+          <w:lang w:val="es-ES"/>
+        </w:rPr>
+        <w:t>el monto que pagar</w:t>
+      </w:r>
       <w:r>
         <w:rPr>
           <w:lang w:val="es-ES"/>
         </w:rPr>
         <w:t xml:space="preserve"> para ser atendido. </w:t>
       </w:r>
-      <w:proofErr w:type="gramStart"/>
-      <w:r>
-        <w:rPr>
-          <w:lang w:val="es-ES"/>
-        </w:rPr>
-        <w:t>El monto a pagar</w:t>
-      </w:r>
-      <w:proofErr w:type="gramEnd"/>
+      <w:r>
+        <w:rPr>
+          <w:lang w:val="es-ES"/>
+        </w:rPr>
+        <w:t>Dicho monto</w:t>
+      </w:r>
       <w:r>
         <w:rPr>
           <w:lang w:val="es-ES"/>
@@ -1282,31 +2972,72 @@
         <w:rPr>
           <w:lang w:val="es-ES"/>
         </w:rPr>
-        <w:t>En caso de que el médico no pueda atender a los pacientes, los turnos dados se darán de baja y los pacientes serán notificados al correo electrónico dado sobre la cancelación de los mismos.</w:t>
-      </w:r>
-    </w:p>
-    <w:p>
-      <w:pPr>
-        <w:rPr>
-          <w:b/>
-          <w:bCs/>
-          <w:color w:val="0070C0"/>
-          <w:sz w:val="28"/>
-          <w:szCs w:val="28"/>
-          <w:lang w:val="es-ES"/>
-        </w:rPr>
-      </w:pPr>
-      <w:r>
-        <w:rPr>
-          <w:b/>
-          <w:bCs/>
-          <w:color w:val="0070C0"/>
-          <w:sz w:val="28"/>
-          <w:szCs w:val="28"/>
+        <w:t xml:space="preserve">En caso de que el médico no pueda atender a los pacientes, los turnos dados se darán de baja y los pacientes serán notificados </w:t>
+      </w:r>
+      <w:r>
+        <w:rPr>
+          <w:lang w:val="es-ES"/>
+        </w:rPr>
+        <w:t>a sus</w:t>
+      </w:r>
+      <w:r>
+        <w:rPr>
+          <w:lang w:val="es-ES"/>
+        </w:rPr>
+        <w:t xml:space="preserve"> correo</w:t>
+      </w:r>
+      <w:r>
+        <w:rPr>
+          <w:lang w:val="es-ES"/>
+        </w:rPr>
+        <w:t>s</w:t>
+      </w:r>
+      <w:r>
+        <w:rPr>
+          <w:lang w:val="es-ES"/>
+        </w:rPr>
+        <w:t xml:space="preserve"> electrónico</w:t>
+      </w:r>
+      <w:r>
+        <w:rPr>
+          <w:lang w:val="es-ES"/>
+        </w:rPr>
+        <w:t>s</w:t>
+      </w:r>
+      <w:r>
+        <w:rPr>
+          <w:lang w:val="es-ES"/>
+        </w:rPr>
+        <w:t xml:space="preserve"> </w:t>
+      </w:r>
+      <w:r>
+        <w:rPr>
+          <w:lang w:val="es-ES"/>
+        </w:rPr>
+        <w:t xml:space="preserve">registrados </w:t>
+      </w:r>
+      <w:r>
+        <w:rPr>
+          <w:lang w:val="es-ES"/>
+        </w:rPr>
+        <w:t>sobre la cancelación de los mismos.</w:t>
+      </w:r>
+    </w:p>
+    <w:p>
+      <w:pPr>
+        <w:pStyle w:val="Heading2"/>
+        <w:rPr>
+          <w:lang w:val="es-ES"/>
+        </w:rPr>
+      </w:pPr>
+      <w:bookmarkStart w:id="5" w:name="_Toc196501446"/>
+      <w:r>
+        <w:rPr>
           <w:lang w:val="es-ES"/>
         </w:rPr>
         <w:t>Policonsultorio</w:t>
       </w:r>
+      <w:bookmarkEnd w:id="5"/>
     </w:p>
     <w:p>
       <w:pPr>
@@ -1347,24 +3078,19 @@
     </w:p>
     <w:p>
       <w:pPr>
-        <w:rPr>
-          <w:color w:val="0070C0"/>
-          <w:sz w:val="28"/>
-          <w:szCs w:val="28"/>
-          <w:lang w:val="es-ES"/>
-        </w:rPr>
-      </w:pPr>
-      <w:r>
-        <w:rPr>
-          <w:b/>
-          <w:bCs/>
-          <w:color w:val="0070C0"/>
-          <w:sz w:val="28"/>
-          <w:szCs w:val="28"/>
+        <w:pStyle w:val="Heading2"/>
+        <w:rPr>
+          <w:lang w:val="es-ES"/>
+        </w:rPr>
+      </w:pPr>
+      <w:bookmarkStart w:id="6" w:name="_Toc196501447"/>
+      <w:r>
+        <w:rPr>
           <w:lang w:val="es-ES"/>
         </w:rPr>
         <w:t>Sistema de Roles y Accesos</w:t>
       </w:r>
+      <w:bookmarkEnd w:id="6"/>
     </w:p>
     <w:p>
       <w:pPr>
@@ -1484,6 +3210,7 @@
           <w:lang w:val="es-ES"/>
         </w:rPr>
       </w:pPr>
+      <w:bookmarkStart w:id="7" w:name="_Toc196501448"/>
       <w:r>
         <w:rPr>
           <w:lang w:val="es-ES"/>
@@ -1491,6 +3218,7 @@
         <w:lastRenderedPageBreak/>
         <w:t>Objetivo</w:t>
       </w:r>
+      <w:bookmarkEnd w:id="7"/>
     </w:p>
     <w:p>
       <w:pPr>
@@ -1548,12 +3276,14 @@
           <w:lang w:val="es-ES"/>
         </w:rPr>
       </w:pPr>
+      <w:bookmarkStart w:id="8" w:name="_Toc196501449"/>
       <w:r>
         <w:rPr>
           <w:lang w:val="es-ES"/>
         </w:rPr>
         <w:t>Alcance</w:t>
       </w:r>
+      <w:bookmarkEnd w:id="8"/>
     </w:p>
     <w:p>
       <w:r>
@@ -1594,19 +3324,31 @@
         <w:rPr>
           <w:lang w:val="es-ES"/>
         </w:rPr>
-        <w:t>,</w:t>
-      </w:r>
-      <w:r>
-        <w:rPr>
-          <w:lang w:val="es-ES"/>
-        </w:rPr>
-        <w:t xml:space="preserve"> atención de los pacientes</w:t>
-      </w:r>
-      <w:r>
-        <w:rPr>
-          <w:lang w:val="es-ES"/>
-        </w:rPr>
-        <w:t xml:space="preserve"> y tendrán la tarea de asignarle los turnos a los pacientes.</w:t>
+        <w:t xml:space="preserve"> y </w:t>
+      </w:r>
+      <w:r>
+        <w:rPr>
+          <w:lang w:val="es-ES"/>
+        </w:rPr>
+        <w:t>atención de los pacientes</w:t>
+      </w:r>
+      <w:r>
+        <w:rPr>
+          <w:lang w:val="es-ES"/>
+        </w:rPr>
+        <w:t xml:space="preserve"> y tendrán la tarea de asignarle los turnos a los </w:t>
+      </w:r>
+      <w:r>
+        <w:rPr>
+          <w:lang w:val="es-ES"/>
+        </w:rPr>
+        <w:t>mismos</w:t>
+      </w:r>
+      <w:r>
+        <w:rPr>
+          <w:lang w:val="es-ES"/>
+        </w:rPr>
+        <w:t>.</w:t>
       </w:r>
     </w:p>
     <w:p>
@@ -1709,7 +3451,19 @@
         <w:rPr>
           <w:lang w:val="es-ES"/>
         </w:rPr>
-        <w:t>Además, el sistema permite la incorporación de cualquier persona que desee ser atendida dentro del policonsultorio y el ingreso de cualquier nuevo profesional de la salud</w:t>
+        <w:t>Además, el sistema permite la incorporación de cualquier persona que desee ser atendida dentro del policonsultorio</w:t>
+      </w:r>
+      <w:r>
+        <w:rPr>
+          <w:lang w:val="es-ES"/>
+        </w:rPr>
+        <w:t>, así posea o no obra social,</w:t>
+      </w:r>
+      <w:r>
+        <w:rPr>
+          <w:lang w:val="es-ES"/>
+        </w:rPr>
+        <w:t xml:space="preserve"> y el ingreso de cualquier nuevo profesional de la salud</w:t>
       </w:r>
       <w:r>
         <w:rPr>
@@ -1744,6 +3498,7 @@
           <w:lang w:val="es-ES"/>
         </w:rPr>
       </w:pPr>
+      <w:bookmarkStart w:id="9" w:name="_Toc196501450"/>
       <w:r>
         <w:rPr>
           <w:lang w:val="es-ES"/>
@@ -1756,27 +3511,23 @@
         </w:rPr>
         <w:t xml:space="preserve"> y el Sistema</w:t>
       </w:r>
-    </w:p>
-    <w:p>
-      <w:pPr>
-        <w:rPr>
-          <w:b/>
-          <w:bCs/>
-          <w:sz w:val="28"/>
-          <w:szCs w:val="28"/>
-          <w:lang w:val="es-ES"/>
-        </w:rPr>
-      </w:pPr>
-      <w:r>
-        <w:rPr>
-          <w:b/>
-          <w:bCs/>
-          <w:sz w:val="28"/>
-          <w:szCs w:val="28"/>
+      <w:bookmarkEnd w:id="9"/>
+    </w:p>
+    <w:p>
+      <w:pPr>
+        <w:pStyle w:val="Heading2"/>
+        <w:rPr>
+          <w:lang w:val="es-ES"/>
+        </w:rPr>
+      </w:pPr>
+      <w:bookmarkStart w:id="10" w:name="_Toc196501451"/>
+      <w:r>
+        <w:rPr>
           <w:lang w:val="es-ES"/>
         </w:rPr>
         <w:t>Médico</w:t>
       </w:r>
+      <w:bookmarkEnd w:id="10"/>
     </w:p>
     <w:p>
       <w:pPr>
@@ -1802,6 +3553,12 @@
         </w:rPr>
         <w:t xml:space="preserve">. También dispondrán de la información médica de cada paciente realizada en cada consulta y tendrán la posibilidad de actualizarla y realizar observaciones en cada nueva consulta de los pacientes. De esta manera,  cada profesional médico podrá tener el seguimiento de cada uno de sus pacientes. </w:t>
       </w:r>
+      <w:r>
+        <w:rPr>
+          <w:lang w:val="es-ES"/>
+        </w:rPr>
+        <w:t>Además, podrán indicarle al sistema si un paciente se presentó o no a su cita médica.</w:t>
+      </w:r>
     </w:p>
     <w:p>
       <w:pPr>
@@ -1824,235 +3581,248 @@
     </w:p>
     <w:p>
       <w:pPr>
-        <w:rPr>
-          <w:b/>
-          <w:bCs/>
-          <w:sz w:val="28"/>
-          <w:szCs w:val="28"/>
-          <w:lang w:val="es-ES"/>
-        </w:rPr>
-      </w:pPr>
-      <w:r>
-        <w:rPr>
-          <w:b/>
-          <w:bCs/>
-          <w:sz w:val="28"/>
-          <w:szCs w:val="28"/>
-          <w:lang w:val="es-ES"/>
-        </w:rPr>
+        <w:pStyle w:val="Heading2"/>
+        <w:rPr>
+          <w:lang w:val="es-ES"/>
+        </w:rPr>
+      </w:pPr>
+      <w:bookmarkStart w:id="11" w:name="_Toc196501452"/>
+      <w:r>
+        <w:rPr>
+          <w:lang w:val="es-ES"/>
+        </w:rPr>
+        <w:lastRenderedPageBreak/>
         <w:t>Secretario</w:t>
       </w:r>
-    </w:p>
-    <w:p>
-      <w:pPr>
-        <w:rPr>
-          <w:lang w:val="es-ES"/>
-        </w:rPr>
-      </w:pPr>
+      <w:bookmarkEnd w:id="11"/>
+    </w:p>
+    <w:p>
+      <w:pPr>
+        <w:rPr>
+          <w:lang w:val="es-ES"/>
+        </w:rPr>
+      </w:pPr>
+      <w:r>
+        <w:rPr>
+          <w:lang w:val="es-ES"/>
+        </w:rPr>
+        <w:t xml:space="preserve">El secretario tendrá </w:t>
+      </w:r>
+      <w:r>
+        <w:rPr>
+          <w:lang w:val="es-ES"/>
+        </w:rPr>
+        <w:t>la posibilidad de</w:t>
+      </w:r>
+      <w:r>
+        <w:rPr>
+          <w:lang w:val="es-ES"/>
+        </w:rPr>
+        <w:t xml:space="preserve"> </w:t>
+      </w:r>
+      <w:r>
+        <w:rPr>
+          <w:lang w:val="es-ES"/>
+        </w:rPr>
+        <w:t>registrar</w:t>
+      </w:r>
+      <w:r>
+        <w:rPr>
+          <w:lang w:val="es-ES"/>
+        </w:rPr>
+        <w:t xml:space="preserve"> pacientes</w:t>
+      </w:r>
+      <w:r>
+        <w:rPr>
+          <w:lang w:val="es-ES"/>
+        </w:rPr>
+        <w:t xml:space="preserve"> y asignar turnos. Para ello, podrá acceder a la información </w:t>
+      </w:r>
+      <w:r>
+        <w:rPr>
+          <w:lang w:val="es-ES"/>
+        </w:rPr>
+        <w:t xml:space="preserve">básica </w:t>
+      </w:r>
+      <w:r>
+        <w:rPr>
+          <w:lang w:val="es-ES"/>
+        </w:rPr>
+        <w:t>de cada uno de los pacientes ya registrados, los turnos dados y las agendas de cada uno de los médicos del policonsultorio.</w:t>
+      </w:r>
+      <w:r>
+        <w:rPr>
+          <w:lang w:val="es-ES"/>
+        </w:rPr>
+        <w:t xml:space="preserve"> Además, contará con la posibilidad de modificar los datos de los turnos y los pacientes registrados.</w:t>
+      </w:r>
+      <w:r>
+        <w:rPr>
+          <w:lang w:val="es-ES"/>
+        </w:rPr>
+        <w:t xml:space="preserve"> También será el encargado de recibir los pagos de la consultas y registrarlos en el sistema.</w:t>
+      </w:r>
+    </w:p>
+    <w:p>
+      <w:pPr>
+        <w:pStyle w:val="Heading2"/>
+        <w:rPr>
+          <w:lang w:val="es-ES"/>
+        </w:rPr>
+      </w:pPr>
+      <w:bookmarkStart w:id="12" w:name="_Toc196501453"/>
+      <w:r>
+        <w:rPr>
+          <w:lang w:val="es-ES"/>
+        </w:rPr>
+        <w:t>Administrador</w:t>
+      </w:r>
+      <w:bookmarkEnd w:id="12"/>
+    </w:p>
+    <w:p>
+      <w:pPr>
+        <w:rPr>
+          <w:lang w:val="es-ES"/>
+        </w:rPr>
+      </w:pPr>
+      <w:r>
+        <w:rPr>
+          <w:lang w:val="es-ES"/>
+        </w:rPr>
+        <w:t>El administrador tendrá acceso total al sistema, es decir, podrá visualizar, modificar, registrar y borrar la información de los pacientes, los secretarios, los médicos y toda información existente en el mismo.</w:t>
+      </w:r>
+    </w:p>
+    <w:p>
+      <w:pPr>
+        <w:rPr>
+          <w:lang w:val="es-ES"/>
+        </w:rPr>
+      </w:pPr>
+      <w:r>
+        <w:rPr>
+          <w:lang w:val="es-ES"/>
+        </w:rPr>
+        <w:t>Por otra parte, también tendrá la posibilidad de pedirle al sistema un informe mensual como parte de un control administrativos de datos, ya sea para conocer la cantidad de turnos asignados o las ganancias de cada mes.</w:t>
+      </w:r>
+    </w:p>
+    <w:p>
+      <w:pPr>
+        <w:pStyle w:val="Heading2"/>
+        <w:rPr>
+          <w:lang w:val="es-ES"/>
+        </w:rPr>
+      </w:pPr>
+      <w:bookmarkStart w:id="13" w:name="_Toc196501454"/>
+      <w:r>
+        <w:rPr>
+          <w:lang w:val="es-ES"/>
+        </w:rPr>
+        <w:t>Sistema</w:t>
+      </w:r>
+      <w:bookmarkEnd w:id="13"/>
+    </w:p>
+    <w:p>
+      <w:pPr>
+        <w:rPr>
+          <w:lang w:val="es-ES"/>
+        </w:rPr>
+      </w:pPr>
+      <w:r>
+        <w:rPr>
+          <w:lang w:val="es-ES"/>
+        </w:rPr>
+        <w:t>El sistema también se encargará de facilitarle algunas tareas a los demás roles. Empezando por el secretario, se le brindará la posibilidad de filtrar a sus pacientes y turnos ya sea por medio de la fecha, nombre, DNI u otra característica. Además, para evitar la tarea tediosa de buscar un horario y fecha adecuado para el paciente, se le brindará un buscador automático que al ingresar la fecha, horario o profesional que desee el paciente, responderá si se encuentra disponible o el turno más próximo disponible a la información dada.</w:t>
+      </w:r>
+    </w:p>
+    <w:p>
+      <w:pPr>
+        <w:rPr>
+          <w:lang w:val="es-ES"/>
+        </w:rPr>
+      </w:pPr>
+      <w:r>
+        <w:rPr>
+          <w:lang w:val="es-ES"/>
+        </w:rPr>
+        <w:t>Continuando con el médico, también se le brindará la posibilidad de filtrado de sus turnos en su agenda y en el historial médico de cada paciente.</w:t>
+      </w:r>
+    </w:p>
+    <w:p>
+      <w:pPr>
+        <w:rPr>
+          <w:lang w:val="es-ES"/>
+        </w:rPr>
+      </w:pPr>
+      <w:r>
+        <w:rPr>
+          <w:lang w:val="es-ES"/>
+        </w:rPr>
+        <w:t>E</w:t>
+      </w:r>
+      <w:r>
+        <w:rPr>
+          <w:lang w:val="es-ES"/>
+        </w:rPr>
+        <w:t>l sistema contará con un aviso automático a los pacientes cuando se les asigne un turno y otro aviso que se le hará 24hs antes del mismo como recordatorio. Además, en caso de que el paciente tenga reiteradas ausencias a sus citas y no dio aviso previo, se le enviará una advertencia</w:t>
+      </w:r>
+      <w:r>
+        <w:rPr>
+          <w:lang w:val="es-ES"/>
+        </w:rPr>
+        <w:t>. En caso de incumplirla nuevamente, será eliminado permanentemente del sistema. Por último, el sistema hará un registro mensual de turnos, citas realizadas y ganancias y actualizará automáticamente aquellos pacientes que dejen de ser “menores de edad”.</w:t>
+      </w:r>
+    </w:p>
+    <w:p>
+      <w:pPr>
+        <w:jc w:val="left"/>
+        <w:rPr>
+          <w:rFonts w:eastAsiaTheme="majorEastAsia" w:cstheme="majorBidi"/>
+          <w:b/>
+          <w:color w:val="0F9ED5" w:themeColor="accent4"/>
+          <w:sz w:val="36"/>
+          <w:szCs w:val="40"/>
+          <w:lang w:val="es-ES"/>
+        </w:rPr>
+      </w:pPr>
+      <w:r>
+        <w:rPr>
+          <w:lang w:val="es-ES"/>
+        </w:rPr>
+        <w:br w:type="page"/>
+      </w:r>
+    </w:p>
+    <w:p>
+      <w:pPr>
+        <w:pStyle w:val="Heading1"/>
+        <w:rPr>
+          <w:lang w:val="es-ES"/>
+        </w:rPr>
+      </w:pPr>
+      <w:bookmarkStart w:id="14" w:name="_Toc196501455"/>
       <w:r>
         <w:rPr>
           <w:lang w:val="es-ES"/>
         </w:rPr>
         <w:lastRenderedPageBreak/>
-        <w:t xml:space="preserve">El secretario tendrá </w:t>
-      </w:r>
-      <w:r>
-        <w:rPr>
-          <w:lang w:val="es-ES"/>
-        </w:rPr>
-        <w:t>la posibilidad de</w:t>
-      </w:r>
-      <w:r>
-        <w:rPr>
-          <w:lang w:val="es-ES"/>
-        </w:rPr>
-        <w:t xml:space="preserve"> </w:t>
-      </w:r>
-      <w:r>
-        <w:rPr>
-          <w:lang w:val="es-ES"/>
-        </w:rPr>
-        <w:t>registrar</w:t>
-      </w:r>
-      <w:r>
-        <w:rPr>
-          <w:lang w:val="es-ES"/>
-        </w:rPr>
-        <w:t xml:space="preserve"> pacientes</w:t>
-      </w:r>
-      <w:r>
-        <w:rPr>
-          <w:lang w:val="es-ES"/>
-        </w:rPr>
-        <w:t xml:space="preserve"> y asignar turnos. Para ello, podrá acceder a la información </w:t>
-      </w:r>
-      <w:r>
-        <w:rPr>
-          <w:lang w:val="es-ES"/>
-        </w:rPr>
-        <w:t xml:space="preserve">básica </w:t>
-      </w:r>
-      <w:r>
-        <w:rPr>
-          <w:lang w:val="es-ES"/>
-        </w:rPr>
-        <w:t>de cada uno de los pacientes ya registrados, los turnos dados y las agendas de cada uno de los médicos del policonsultorio.</w:t>
-      </w:r>
-      <w:r>
-        <w:rPr>
-          <w:lang w:val="es-ES"/>
-        </w:rPr>
-        <w:t xml:space="preserve"> Además, contará con la posibilidad de modificar los datos de los turnos y los pacientes registrados.</w:t>
-      </w:r>
-      <w:r>
-        <w:rPr>
-          <w:lang w:val="es-ES"/>
-        </w:rPr>
-        <w:t xml:space="preserve"> También será el encargado de recibir los pagos de la consultas y registrarlos en el sistema.</w:t>
-      </w:r>
-    </w:p>
-    <w:p>
-      <w:pPr>
-        <w:rPr>
-          <w:b/>
-          <w:bCs/>
-          <w:sz w:val="28"/>
-          <w:szCs w:val="28"/>
-          <w:lang w:val="es-ES"/>
-        </w:rPr>
-      </w:pPr>
-      <w:r>
-        <w:rPr>
-          <w:b/>
-          <w:bCs/>
-          <w:sz w:val="28"/>
-          <w:szCs w:val="28"/>
-          <w:lang w:val="es-ES"/>
-        </w:rPr>
-        <w:t>Administrador</w:t>
-      </w:r>
-    </w:p>
-    <w:p>
-      <w:pPr>
-        <w:rPr>
-          <w:lang w:val="es-ES"/>
-        </w:rPr>
-      </w:pPr>
-      <w:r>
-        <w:rPr>
-          <w:lang w:val="es-ES"/>
-        </w:rPr>
-        <w:t>El administrador tendrá acceso total al sistema, es decir, podrá visualizar, modificar, registrar y borrar la información de los pacientes, los secretarios, los médicos y toda información existente en el mismo.</w:t>
-      </w:r>
-    </w:p>
-    <w:p>
-      <w:pPr>
-        <w:rPr>
-          <w:b/>
-          <w:bCs/>
-          <w:sz w:val="28"/>
-          <w:szCs w:val="28"/>
-          <w:lang w:val="es-ES"/>
-        </w:rPr>
-      </w:pPr>
-      <w:r>
-        <w:rPr>
-          <w:b/>
-          <w:bCs/>
-          <w:sz w:val="28"/>
-          <w:szCs w:val="28"/>
-          <w:lang w:val="es-ES"/>
-        </w:rPr>
-        <w:t>Sistema</w:t>
-      </w:r>
-    </w:p>
-    <w:p>
-      <w:pPr>
-        <w:rPr>
-          <w:lang w:val="es-ES"/>
-        </w:rPr>
-      </w:pPr>
-      <w:r>
-        <w:rPr>
-          <w:lang w:val="es-ES"/>
-        </w:rPr>
-        <w:t>El sistema también se encargará de facilitarle algunas tareas a los demás roles. Empezando por el secretario, se le brindará la posibilidad de filtrar a sus pacientes y turnos ya sea por medio de la fecha, nombre, DNI u otra característica. Además, para evitar la tarea tediosa de buscar un horario y fecha adecuado para el paciente, se le brindará un buscador automático que al ingresar la fecha, horario o profesional que desee el paciente, responderá si se encuentra disponible o el turno más próximo disponible a la información dada.</w:t>
-      </w:r>
-    </w:p>
-    <w:p>
-      <w:pPr>
-        <w:rPr>
-          <w:lang w:val="es-ES"/>
-        </w:rPr>
-      </w:pPr>
-      <w:r>
-        <w:rPr>
-          <w:lang w:val="es-ES"/>
-        </w:rPr>
-        <w:t>Continuando con el médico, también se le brindará la posibilidad de filtrado de sus turnos en su agenda y en el historial médico de cada paciente. Además, podrá confirmar o no la asistencia de los pacientes a sus respectivas citas.</w:t>
-      </w:r>
-    </w:p>
-    <w:p>
-      <w:pPr>
-        <w:rPr>
-          <w:lang w:val="es-ES"/>
-        </w:rPr>
-      </w:pPr>
-      <w:r>
-        <w:rPr>
-          <w:lang w:val="es-ES"/>
-        </w:rPr>
-        <w:t>E</w:t>
-      </w:r>
-      <w:r>
-        <w:rPr>
-          <w:lang w:val="es-ES"/>
-        </w:rPr>
-        <w:t>l sistema contará con un aviso automático a los pacientes cuando se les asigne un turno y otro aviso que se le hará 24hs antes del mismo como recordatorio. Además, en caso de que el paciente tenga reiteradas ausencias a sus citas y no dio aviso previo, se le enviará una advertencia</w:t>
-      </w:r>
-      <w:r>
-        <w:rPr>
-          <w:lang w:val="es-ES"/>
-        </w:rPr>
-        <w:t>. En caso de incumplirla nuevamente, será eliminado permanentemente del sistema. Por último, el sistema hará un registro mensual de turnos, citas realizadas y ganancias y actualizará automáticamente aquellos pacientes que dejen de ser “menores de edad”.</w:t>
-      </w:r>
-    </w:p>
-    <w:p>
-      <w:pPr>
-        <w:pStyle w:val="Heading1"/>
-        <w:rPr>
-          <w:lang w:val="es-ES"/>
-        </w:rPr>
-      </w:pPr>
-      <w:r>
-        <w:rPr>
-          <w:lang w:val="es-ES"/>
-        </w:rPr>
         <w:t>Requerimientos del Sistema</w:t>
       </w:r>
-    </w:p>
-    <w:p>
-      <w:pPr>
-        <w:rPr>
-          <w:b/>
-          <w:bCs/>
-          <w:color w:val="0070C0"/>
-          <w:sz w:val="28"/>
-          <w:szCs w:val="28"/>
-          <w:lang w:val="es-ES"/>
-        </w:rPr>
-      </w:pPr>
-      <w:r>
-        <w:rPr>
-          <w:b/>
-          <w:bCs/>
-          <w:color w:val="0070C0"/>
-          <w:sz w:val="28"/>
-          <w:szCs w:val="28"/>
+      <w:bookmarkEnd w:id="14"/>
+    </w:p>
+    <w:p>
+      <w:pPr>
+        <w:pStyle w:val="Heading2"/>
+        <w:rPr>
+          <w:lang w:val="es-ES"/>
+        </w:rPr>
+      </w:pPr>
+      <w:bookmarkStart w:id="15" w:name="_Toc196501456"/>
+      <w:r>
+        <w:rPr>
           <w:lang w:val="es-ES"/>
         </w:rPr>
         <w:t>Funcionales</w:t>
       </w:r>
+      <w:bookmarkEnd w:id="15"/>
     </w:p>
     <w:p>
       <w:pPr>
@@ -2376,7 +4146,6 @@
           <w:bCs/>
           <w:lang w:val="es-ES"/>
         </w:rPr>
-        <w:lastRenderedPageBreak/>
         <w:t>RF</w:t>
       </w:r>
       <w:r>
@@ -3053,6 +4822,7 @@
           <w:bCs/>
           <w:lang w:val="es-ES"/>
         </w:rPr>
+        <w:lastRenderedPageBreak/>
         <w:t>RF</w:t>
       </w:r>
       <w:r>
@@ -3320,7 +5090,6 @@
           <w:bCs/>
           <w:lang w:val="es-ES"/>
         </w:rPr>
-        <w:lastRenderedPageBreak/>
         <w:t>RF2</w:t>
       </w:r>
       <w:r>
@@ -3450,26 +5219,19 @@
     </w:p>
     <w:p>
       <w:pPr>
-        <w:rPr>
-          <w:b/>
-          <w:bCs/>
-          <w:color w:val="0070C0"/>
-          <w:sz w:val="28"/>
-          <w:szCs w:val="28"/>
-          <w:lang w:val="es-ES"/>
-        </w:rPr>
-      </w:pPr>
-      <w:r>
-        <w:rPr>
-          <w:b/>
-          <w:bCs/>
-          <w:color w:val="0070C0"/>
-          <w:sz w:val="28"/>
-          <w:szCs w:val="28"/>
+        <w:pStyle w:val="Heading2"/>
+        <w:rPr>
+          <w:lang w:val="es-ES"/>
+        </w:rPr>
+      </w:pPr>
+      <w:bookmarkStart w:id="16" w:name="_Toc196501457"/>
+      <w:r>
+        <w:rPr>
           <w:lang w:val="es-ES"/>
         </w:rPr>
         <w:t>No Funcionales</w:t>
       </w:r>
+      <w:bookmarkEnd w:id="16"/>
     </w:p>
     <w:p>
       <w:pPr>
@@ -3577,8 +5339,6 @@
           <w:numId w:val="17"/>
         </w:numPr>
         <w:rPr>
-          <w:b/>
-          <w:bCs/>
           <w:lang w:val="es-ES"/>
         </w:rPr>
       </w:pPr>
@@ -3597,8 +5357,958 @@
         <w:t xml:space="preserve"> Debe ser escalable para los momentos donde se requiera expandir el personal médico.</w:t>
       </w:r>
     </w:p>
+    <w:p>
+      <w:pPr>
+        <w:jc w:val="left"/>
+        <w:rPr>
+          <w:lang w:val="es-ES"/>
+        </w:rPr>
+      </w:pPr>
+      <w:r>
+        <w:rPr>
+          <w:lang w:val="es-ES"/>
+        </w:rPr>
+        <w:br w:type="page"/>
+      </w:r>
+    </w:p>
+    <w:p>
+      <w:pPr>
+        <w:pStyle w:val="Heading1"/>
+        <w:rPr>
+          <w:lang w:val="es-ES"/>
+        </w:rPr>
+      </w:pPr>
+      <w:bookmarkStart w:id="17" w:name="_Toc196501458"/>
+      <w:r>
+        <w:rPr>
+          <w:lang w:val="es-ES"/>
+        </w:rPr>
+        <w:lastRenderedPageBreak/>
+        <w:t>Diagramas de Casos de Uso</w:t>
+      </w:r>
+      <w:bookmarkEnd w:id="17"/>
+    </w:p>
+    <w:p>
+      <w:pPr>
+        <w:pStyle w:val="Heading2"/>
+        <w:rPr>
+          <w:lang w:val="es-ES"/>
+        </w:rPr>
+      </w:pPr>
+      <w:bookmarkStart w:id="18" w:name="_Toc196501459"/>
+      <w:r>
+        <w:rPr>
+          <w:lang w:val="es-ES"/>
+        </w:rPr>
+        <w:t>Secretario y Administrador</w:t>
+      </w:r>
+      <w:bookmarkEnd w:id="18"/>
+    </w:p>
+    <w:p>
+      <w:pPr>
+        <w:jc w:val="center"/>
+        <w:rPr>
+          <w:b/>
+          <w:bCs/>
+          <w:lang w:val="es-ES"/>
+        </w:rPr>
+      </w:pPr>
+      <w:r>
+        <w:rPr>
+          <w:b/>
+          <w:bCs/>
+          <w:noProof/>
+          <w:lang w:val="es-ES"/>
+        </w:rPr>
+        <w:drawing>
+          <wp:inline distT="0" distB="0" distL="0" distR="0" wp14:anchorId="7C8A704F" wp14:editId="2BB69C6C">
+            <wp:extent cx="5653011" cy="2951018"/>
+            <wp:effectExtent l="0" t="0" r="5080" b="1905"/>
+            <wp:docPr id="925592957" name="Picture 3"/>
+            <wp:cNvGraphicFramePr>
+              <a:graphicFrameLocks xmlns:a="http://schemas.openxmlformats.org/drawingml/2006/main" noChangeAspect="1"/>
+            </wp:cNvGraphicFramePr>
+            <a:graphic xmlns:a="http://schemas.openxmlformats.org/drawingml/2006/main">
+              <a:graphicData uri="http://schemas.openxmlformats.org/drawingml/2006/picture">
+                <pic:pic xmlns:pic="http://schemas.openxmlformats.org/drawingml/2006/picture">
+                  <pic:nvPicPr>
+                    <pic:cNvPr id="0" name="Picture 1"/>
+                    <pic:cNvPicPr>
+                      <a:picLocks noChangeAspect="1" noChangeArrowheads="1"/>
+                    </pic:cNvPicPr>
+                  </pic:nvPicPr>
+                  <pic:blipFill>
+                    <a:blip r:embed="rId10">
+                      <a:extLst>
+                        <a:ext uri="{28A0092B-C50C-407E-A947-70E740481C1C}">
+                          <a14:useLocalDpi xmlns:a14="http://schemas.microsoft.com/office/drawing/2010/main" val="0"/>
+                        </a:ext>
+                      </a:extLst>
+                    </a:blip>
+                    <a:srcRect/>
+                    <a:stretch>
+                      <a:fillRect/>
+                    </a:stretch>
+                  </pic:blipFill>
+                  <pic:spPr bwMode="auto">
+                    <a:xfrm>
+                      <a:off x="0" y="0"/>
+                      <a:ext cx="5677341" cy="2963719"/>
+                    </a:xfrm>
+                    <a:prstGeom prst="rect">
+                      <a:avLst/>
+                    </a:prstGeom>
+                    <a:noFill/>
+                    <a:ln>
+                      <a:noFill/>
+                    </a:ln>
+                  </pic:spPr>
+                </pic:pic>
+              </a:graphicData>
+            </a:graphic>
+          </wp:inline>
+        </w:drawing>
+      </w:r>
+    </w:p>
+    <w:p>
+      <w:pPr>
+        <w:pStyle w:val="Heading2"/>
+        <w:rPr>
+          <w:lang w:val="es-ES"/>
+        </w:rPr>
+      </w:pPr>
+      <w:bookmarkStart w:id="19" w:name="_Toc196501460"/>
+      <w:r>
+        <w:rPr>
+          <w:lang w:val="es-ES"/>
+        </w:rPr>
+        <w:t>Médico y Administrador</w:t>
+      </w:r>
+      <w:bookmarkEnd w:id="19"/>
+    </w:p>
+    <w:p>
+      <w:pPr>
+        <w:jc w:val="center"/>
+        <w:rPr>
+          <w:b/>
+          <w:bCs/>
+          <w:lang w:val="es-ES"/>
+        </w:rPr>
+      </w:pPr>
+      <w:r>
+        <w:rPr>
+          <w:b/>
+          <w:bCs/>
+          <w:noProof/>
+          <w:lang w:val="es-ES"/>
+        </w:rPr>
+        <w:drawing>
+          <wp:inline distT="0" distB="0" distL="0" distR="0" wp14:anchorId="5ABB20C4" wp14:editId="4EC7DF6E">
+            <wp:extent cx="4147146" cy="3111335"/>
+            <wp:effectExtent l="0" t="0" r="6350" b="0"/>
+            <wp:docPr id="768498296" name="Picture 4"/>
+            <wp:cNvGraphicFramePr>
+              <a:graphicFrameLocks xmlns:a="http://schemas.openxmlformats.org/drawingml/2006/main" noChangeAspect="1"/>
+            </wp:cNvGraphicFramePr>
+            <a:graphic xmlns:a="http://schemas.openxmlformats.org/drawingml/2006/main">
+              <a:graphicData uri="http://schemas.openxmlformats.org/drawingml/2006/picture">
+                <pic:pic xmlns:pic="http://schemas.openxmlformats.org/drawingml/2006/picture">
+                  <pic:nvPicPr>
+                    <pic:cNvPr id="0" name="Picture 2"/>
+                    <pic:cNvPicPr>
+                      <a:picLocks noChangeAspect="1" noChangeArrowheads="1"/>
+                    </pic:cNvPicPr>
+                  </pic:nvPicPr>
+                  <pic:blipFill>
+                    <a:blip r:embed="rId11">
+                      <a:extLst>
+                        <a:ext uri="{28A0092B-C50C-407E-A947-70E740481C1C}">
+                          <a14:useLocalDpi xmlns:a14="http://schemas.microsoft.com/office/drawing/2010/main" val="0"/>
+                        </a:ext>
+                      </a:extLst>
+                    </a:blip>
+                    <a:srcRect/>
+                    <a:stretch>
+                      <a:fillRect/>
+                    </a:stretch>
+                  </pic:blipFill>
+                  <pic:spPr bwMode="auto">
+                    <a:xfrm>
+                      <a:off x="0" y="0"/>
+                      <a:ext cx="4163403" cy="3123532"/>
+                    </a:xfrm>
+                    <a:prstGeom prst="rect">
+                      <a:avLst/>
+                    </a:prstGeom>
+                    <a:noFill/>
+                    <a:ln>
+                      <a:noFill/>
+                    </a:ln>
+                  </pic:spPr>
+                </pic:pic>
+              </a:graphicData>
+            </a:graphic>
+          </wp:inline>
+        </w:drawing>
+      </w:r>
+    </w:p>
+    <w:p>
+      <w:pPr>
+        <w:jc w:val="left"/>
+        <w:rPr>
+          <w:b/>
+          <w:bCs/>
+          <w:lang w:val="es-ES"/>
+        </w:rPr>
+      </w:pPr>
+      <w:r>
+        <w:rPr>
+          <w:b/>
+          <w:bCs/>
+          <w:lang w:val="es-ES"/>
+        </w:rPr>
+        <w:br w:type="page"/>
+      </w:r>
+    </w:p>
+    <w:p>
+      <w:pPr>
+        <w:pStyle w:val="Heading2"/>
+        <w:rPr>
+          <w:lang w:val="es-ES"/>
+        </w:rPr>
+      </w:pPr>
+      <w:bookmarkStart w:id="20" w:name="_Toc196501461"/>
+      <w:r>
+        <w:rPr>
+          <w:lang w:val="es-ES"/>
+        </w:rPr>
+        <w:lastRenderedPageBreak/>
+        <w:t>Administrador</w:t>
+      </w:r>
+      <w:bookmarkEnd w:id="20"/>
+    </w:p>
+    <w:p>
+      <w:pPr>
+        <w:rPr>
+          <w:b/>
+          <w:bCs/>
+          <w:lang w:val="es-ES"/>
+        </w:rPr>
+      </w:pPr>
+      <w:r>
+        <w:rPr>
+          <w:b/>
+          <w:bCs/>
+          <w:noProof/>
+          <w:lang w:val="es-ES"/>
+        </w:rPr>
+        <w:drawing>
+          <wp:inline distT="0" distB="0" distL="0" distR="0" wp14:anchorId="2AC20DC3" wp14:editId="0941C264">
+            <wp:extent cx="5391150" cy="3289300"/>
+            <wp:effectExtent l="0" t="0" r="0" b="6350"/>
+            <wp:docPr id="1991742292" name="Picture 5"/>
+            <wp:cNvGraphicFramePr>
+              <a:graphicFrameLocks xmlns:a="http://schemas.openxmlformats.org/drawingml/2006/main" noChangeAspect="1"/>
+            </wp:cNvGraphicFramePr>
+            <a:graphic xmlns:a="http://schemas.openxmlformats.org/drawingml/2006/main">
+              <a:graphicData uri="http://schemas.openxmlformats.org/drawingml/2006/picture">
+                <pic:pic xmlns:pic="http://schemas.openxmlformats.org/drawingml/2006/picture">
+                  <pic:nvPicPr>
+                    <pic:cNvPr id="0" name="Picture 3"/>
+                    <pic:cNvPicPr>
+                      <a:picLocks noChangeAspect="1" noChangeArrowheads="1"/>
+                    </pic:cNvPicPr>
+                  </pic:nvPicPr>
+                  <pic:blipFill>
+                    <a:blip r:embed="rId12">
+                      <a:extLst>
+                        <a:ext uri="{28A0092B-C50C-407E-A947-70E740481C1C}">
+                          <a14:useLocalDpi xmlns:a14="http://schemas.microsoft.com/office/drawing/2010/main" val="0"/>
+                        </a:ext>
+                      </a:extLst>
+                    </a:blip>
+                    <a:srcRect/>
+                    <a:stretch>
+                      <a:fillRect/>
+                    </a:stretch>
+                  </pic:blipFill>
+                  <pic:spPr bwMode="auto">
+                    <a:xfrm>
+                      <a:off x="0" y="0"/>
+                      <a:ext cx="5391150" cy="3289300"/>
+                    </a:xfrm>
+                    <a:prstGeom prst="rect">
+                      <a:avLst/>
+                    </a:prstGeom>
+                    <a:noFill/>
+                    <a:ln>
+                      <a:noFill/>
+                    </a:ln>
+                  </pic:spPr>
+                </pic:pic>
+              </a:graphicData>
+            </a:graphic>
+          </wp:inline>
+        </w:drawing>
+      </w:r>
+    </w:p>
+    <w:p>
+      <w:pPr>
+        <w:jc w:val="left"/>
+        <w:rPr>
+          <w:b/>
+          <w:bCs/>
+          <w:lang w:val="es-ES"/>
+        </w:rPr>
+      </w:pPr>
+      <w:r>
+        <w:rPr>
+          <w:b/>
+          <w:bCs/>
+          <w:lang w:val="es-ES"/>
+        </w:rPr>
+        <w:br w:type="page"/>
+      </w:r>
+    </w:p>
+    <w:p>
+      <w:pPr>
+        <w:pStyle w:val="Heading1"/>
+        <w:rPr>
+          <w:lang w:val="es-ES"/>
+        </w:rPr>
+      </w:pPr>
+      <w:bookmarkStart w:id="21" w:name="_Toc196501462"/>
+      <w:r>
+        <w:rPr>
+          <w:lang w:val="es-ES"/>
+        </w:rPr>
+        <w:lastRenderedPageBreak/>
+        <w:t>Casos de Uso Principales</w:t>
+      </w:r>
+      <w:bookmarkEnd w:id="21"/>
+    </w:p>
+    <w:p>
+      <w:pPr>
+        <w:rPr>
+          <w:lang w:val="es-ES"/>
+        </w:rPr>
+      </w:pPr>
+      <w:r>
+        <w:rPr>
+          <w:lang w:val="es-ES"/>
+        </w:rPr>
+        <w:t xml:space="preserve">Los casos de uso principales de nuestro sistema serán aquellos </w:t>
+      </w:r>
+      <w:r>
+        <w:rPr>
+          <w:lang w:val="es-ES"/>
+        </w:rPr>
+        <w:t>que nos permitirán llegar al objetivo principal de la aplicación. Para este informe, decidimos dividirlos según los roles dentro del sistema.</w:t>
+      </w:r>
+    </w:p>
+    <w:p>
+      <w:pPr>
+        <w:pStyle w:val="Heading2"/>
+        <w:rPr>
+          <w:lang w:val="es-ES"/>
+        </w:rPr>
+      </w:pPr>
+      <w:bookmarkStart w:id="22" w:name="_Toc196501463"/>
+      <w:r>
+        <w:rPr>
+          <w:lang w:val="es-ES"/>
+        </w:rPr>
+        <w:t>Secretario</w:t>
+      </w:r>
+      <w:bookmarkEnd w:id="22"/>
+    </w:p>
+    <w:p>
+      <w:pPr>
+        <w:pStyle w:val="ListParagraph"/>
+        <w:numPr>
+          <w:ilvl w:val="0"/>
+          <w:numId w:val="18"/>
+        </w:numPr>
+        <w:rPr>
+          <w:lang w:val="es-ES"/>
+        </w:rPr>
+      </w:pPr>
+      <w:r>
+        <w:rPr>
+          <w:lang w:val="es-ES"/>
+        </w:rPr>
+        <w:t xml:space="preserve">Registrar pacientes </w:t>
+      </w:r>
+      <w:r>
+        <w:rPr>
+          <w:lang w:val="es-ES"/>
+        </w:rPr>
+        <w:t>–</w:t>
+      </w:r>
+      <w:r>
+        <w:rPr>
+          <w:lang w:val="es-ES"/>
+        </w:rPr>
+        <w:t xml:space="preserve"> </w:t>
+      </w:r>
+      <w:r>
+        <w:rPr>
+          <w:i/>
+          <w:iCs/>
+          <w:lang w:val="es-ES"/>
+        </w:rPr>
+        <w:t>CU0</w:t>
+      </w:r>
+      <w:r>
+        <w:rPr>
+          <w:i/>
+          <w:iCs/>
+          <w:lang w:val="es-ES"/>
+        </w:rPr>
+        <w:t>4</w:t>
+      </w:r>
+      <w:r>
+        <w:rPr>
+          <w:lang w:val="es-ES"/>
+        </w:rPr>
+        <w:t>.</w:t>
+      </w:r>
+    </w:p>
+    <w:p>
+      <w:pPr>
+        <w:pStyle w:val="ListParagraph"/>
+        <w:numPr>
+          <w:ilvl w:val="0"/>
+          <w:numId w:val="18"/>
+        </w:numPr>
+        <w:rPr>
+          <w:lang w:val="es-ES"/>
+        </w:rPr>
+      </w:pPr>
+      <w:r>
+        <w:rPr>
+          <w:lang w:val="es-ES"/>
+        </w:rPr>
+        <w:t xml:space="preserve">Asignar turnos a los pacientes </w:t>
+      </w:r>
+      <w:r>
+        <w:rPr>
+          <w:lang w:val="es-ES"/>
+        </w:rPr>
+        <w:t>–</w:t>
+      </w:r>
+      <w:r>
+        <w:rPr>
+          <w:lang w:val="es-ES"/>
+        </w:rPr>
+        <w:t xml:space="preserve"> </w:t>
+      </w:r>
+      <w:r>
+        <w:rPr>
+          <w:i/>
+          <w:iCs/>
+          <w:lang w:val="es-ES"/>
+        </w:rPr>
+        <w:t>CU08</w:t>
+      </w:r>
+      <w:r>
+        <w:rPr>
+          <w:lang w:val="es-ES"/>
+        </w:rPr>
+        <w:t>.</w:t>
+      </w:r>
+    </w:p>
+    <w:p>
+      <w:pPr>
+        <w:pStyle w:val="ListParagraph"/>
+        <w:numPr>
+          <w:ilvl w:val="0"/>
+          <w:numId w:val="18"/>
+        </w:numPr>
+        <w:rPr>
+          <w:lang w:val="es-ES"/>
+        </w:rPr>
+      </w:pPr>
+      <w:r>
+        <w:rPr>
+          <w:lang w:val="es-ES"/>
+        </w:rPr>
+        <w:t xml:space="preserve">Visualizar la agenda médica de cada médico – </w:t>
+      </w:r>
+      <w:r>
+        <w:rPr>
+          <w:i/>
+          <w:iCs/>
+          <w:lang w:val="es-ES"/>
+        </w:rPr>
+        <w:t>CU</w:t>
+      </w:r>
+      <w:r>
+        <w:rPr>
+          <w:i/>
+          <w:iCs/>
+          <w:lang w:val="es-ES"/>
+        </w:rPr>
+        <w:t>11</w:t>
+      </w:r>
+      <w:r>
+        <w:rPr>
+          <w:lang w:val="es-ES"/>
+        </w:rPr>
+        <w:t>.</w:t>
+      </w:r>
+    </w:p>
+    <w:p>
+      <w:pPr>
+        <w:pStyle w:val="ListParagraph"/>
+        <w:numPr>
+          <w:ilvl w:val="0"/>
+          <w:numId w:val="18"/>
+        </w:numPr>
+        <w:rPr>
+          <w:lang w:val="es-ES"/>
+        </w:rPr>
+      </w:pPr>
+      <w:r>
+        <w:rPr>
+          <w:lang w:val="es-ES"/>
+        </w:rPr>
+        <w:t xml:space="preserve">Registrar los pagos de las consultas </w:t>
+      </w:r>
+      <w:r>
+        <w:rPr>
+          <w:lang w:val="es-ES"/>
+        </w:rPr>
+        <w:t xml:space="preserve">– </w:t>
+      </w:r>
+      <w:r>
+        <w:rPr>
+          <w:i/>
+          <w:iCs/>
+          <w:lang w:val="es-ES"/>
+        </w:rPr>
+        <w:t>CU</w:t>
+      </w:r>
+      <w:r>
+        <w:rPr>
+          <w:i/>
+          <w:iCs/>
+          <w:lang w:val="es-ES"/>
+        </w:rPr>
+        <w:t>28</w:t>
+      </w:r>
+      <w:r>
+        <w:rPr>
+          <w:lang w:val="es-ES"/>
+        </w:rPr>
+        <w:t>.</w:t>
+      </w:r>
+    </w:p>
+    <w:p>
+      <w:pPr>
+        <w:pStyle w:val="Heading2"/>
+        <w:rPr>
+          <w:lang w:val="es-ES"/>
+        </w:rPr>
+      </w:pPr>
+      <w:bookmarkStart w:id="23" w:name="_Toc196501464"/>
+      <w:r>
+        <w:rPr>
+          <w:lang w:val="es-ES"/>
+        </w:rPr>
+        <w:t>Médico</w:t>
+      </w:r>
+      <w:bookmarkEnd w:id="23"/>
+    </w:p>
+    <w:p>
+      <w:pPr>
+        <w:pStyle w:val="ListParagraph"/>
+        <w:numPr>
+          <w:ilvl w:val="0"/>
+          <w:numId w:val="19"/>
+        </w:numPr>
+        <w:rPr>
+          <w:lang w:val="es-ES"/>
+        </w:rPr>
+      </w:pPr>
+      <w:r>
+        <w:rPr>
+          <w:lang w:val="es-ES"/>
+        </w:rPr>
+        <w:t xml:space="preserve">Visualizar agenda personal </w:t>
+      </w:r>
+      <w:r>
+        <w:rPr>
+          <w:lang w:val="es-ES"/>
+        </w:rPr>
+        <w:t xml:space="preserve">– </w:t>
+      </w:r>
+      <w:r>
+        <w:rPr>
+          <w:i/>
+          <w:iCs/>
+          <w:lang w:val="es-ES"/>
+        </w:rPr>
+        <w:t>CU</w:t>
+      </w:r>
+      <w:r>
+        <w:rPr>
+          <w:i/>
+          <w:iCs/>
+          <w:lang w:val="es-ES"/>
+        </w:rPr>
+        <w:t>1</w:t>
+      </w:r>
+      <w:r>
+        <w:rPr>
+          <w:i/>
+          <w:iCs/>
+          <w:lang w:val="es-ES"/>
+        </w:rPr>
+        <w:t>2</w:t>
+      </w:r>
+      <w:r>
+        <w:rPr>
+          <w:lang w:val="es-ES"/>
+        </w:rPr>
+        <w:t>.</w:t>
+      </w:r>
+    </w:p>
+    <w:p>
+      <w:pPr>
+        <w:pStyle w:val="ListParagraph"/>
+        <w:numPr>
+          <w:ilvl w:val="0"/>
+          <w:numId w:val="19"/>
+        </w:numPr>
+        <w:rPr>
+          <w:lang w:val="es-ES"/>
+        </w:rPr>
+      </w:pPr>
+      <w:r>
+        <w:rPr>
+          <w:lang w:val="es-ES"/>
+        </w:rPr>
+        <w:t xml:space="preserve">Ver y actualizar el historial médico de un paciente </w:t>
+      </w:r>
+      <w:r>
+        <w:rPr>
+          <w:lang w:val="es-ES"/>
+        </w:rPr>
+        <w:t xml:space="preserve">– </w:t>
+      </w:r>
+      <w:r>
+        <w:rPr>
+          <w:i/>
+          <w:iCs/>
+          <w:lang w:val="es-ES"/>
+        </w:rPr>
+        <w:t>CU</w:t>
+      </w:r>
+      <w:r>
+        <w:rPr>
+          <w:i/>
+          <w:iCs/>
+          <w:lang w:val="es-ES"/>
+        </w:rPr>
+        <w:t xml:space="preserve">29 </w:t>
+      </w:r>
+      <w:r>
+        <w:rPr>
+          <w:lang w:val="es-ES"/>
+        </w:rPr>
+        <w:t xml:space="preserve">y </w:t>
+      </w:r>
+      <w:r>
+        <w:rPr>
+          <w:i/>
+          <w:iCs/>
+          <w:lang w:val="es-ES"/>
+        </w:rPr>
+        <w:t>CU31</w:t>
+      </w:r>
+      <w:r>
+        <w:rPr>
+          <w:lang w:val="es-ES"/>
+        </w:rPr>
+        <w:t>.</w:t>
+      </w:r>
+    </w:p>
+    <w:p>
+      <w:pPr>
+        <w:pStyle w:val="ListParagraph"/>
+        <w:numPr>
+          <w:ilvl w:val="0"/>
+          <w:numId w:val="19"/>
+        </w:numPr>
+        <w:rPr>
+          <w:lang w:val="es-ES"/>
+        </w:rPr>
+      </w:pPr>
+      <w:r>
+        <w:rPr>
+          <w:lang w:val="es-ES"/>
+        </w:rPr>
+        <w:t xml:space="preserve">Confirmar asistencia del paciente a la consulta </w:t>
+      </w:r>
+      <w:r>
+        <w:rPr>
+          <w:lang w:val="es-ES"/>
+        </w:rPr>
+        <w:t xml:space="preserve">– </w:t>
+      </w:r>
+      <w:r>
+        <w:rPr>
+          <w:i/>
+          <w:iCs/>
+          <w:lang w:val="es-ES"/>
+        </w:rPr>
+        <w:t>CU</w:t>
+      </w:r>
+      <w:r>
+        <w:rPr>
+          <w:i/>
+          <w:iCs/>
+          <w:lang w:val="es-ES"/>
+        </w:rPr>
+        <w:t>30</w:t>
+      </w:r>
+      <w:r>
+        <w:rPr>
+          <w:lang w:val="es-ES"/>
+        </w:rPr>
+        <w:t>.</w:t>
+      </w:r>
+    </w:p>
+    <w:p>
+      <w:pPr>
+        <w:pStyle w:val="Heading2"/>
+        <w:rPr>
+          <w:lang w:val="es-ES"/>
+        </w:rPr>
+      </w:pPr>
+      <w:bookmarkStart w:id="24" w:name="_Toc196501465"/>
+      <w:r>
+        <w:rPr>
+          <w:lang w:val="es-ES"/>
+        </w:rPr>
+        <w:t>Administrador</w:t>
+      </w:r>
+      <w:bookmarkEnd w:id="24"/>
+    </w:p>
+    <w:p>
+      <w:pPr>
+        <w:pStyle w:val="ListParagraph"/>
+        <w:numPr>
+          <w:ilvl w:val="0"/>
+          <w:numId w:val="20"/>
+        </w:numPr>
+        <w:rPr>
+          <w:lang w:val="es-ES"/>
+        </w:rPr>
+      </w:pPr>
+      <w:r>
+        <w:rPr>
+          <w:lang w:val="es-ES"/>
+        </w:rPr>
+        <w:t xml:space="preserve">Gestionar y administrar usuarios </w:t>
+      </w:r>
+      <w:r>
+        <w:rPr>
+          <w:i/>
+          <w:iCs/>
+          <w:lang w:val="es-ES"/>
+        </w:rPr>
+        <w:t>–</w:t>
+      </w:r>
+      <w:r>
+        <w:rPr>
+          <w:i/>
+          <w:iCs/>
+          <w:lang w:val="es-ES"/>
+        </w:rPr>
+        <w:t xml:space="preserve"> CU20, CU21</w:t>
+      </w:r>
+      <w:r>
+        <w:rPr>
+          <w:lang w:val="es-ES"/>
+        </w:rPr>
+        <w:t xml:space="preserve"> y </w:t>
+      </w:r>
+      <w:r>
+        <w:rPr>
+          <w:i/>
+          <w:iCs/>
+          <w:lang w:val="es-ES"/>
+        </w:rPr>
+        <w:t>CU22</w:t>
+      </w:r>
+      <w:r>
+        <w:rPr>
+          <w:lang w:val="es-ES"/>
+        </w:rPr>
+        <w:t>.</w:t>
+      </w:r>
+    </w:p>
+    <w:p>
+      <w:pPr>
+        <w:pStyle w:val="ListParagraph"/>
+        <w:numPr>
+          <w:ilvl w:val="0"/>
+          <w:numId w:val="20"/>
+        </w:numPr>
+        <w:rPr>
+          <w:lang w:val="es-ES"/>
+        </w:rPr>
+      </w:pPr>
+      <w:r>
+        <w:rPr>
+          <w:lang w:val="es-ES"/>
+        </w:rPr>
+        <w:t xml:space="preserve">Registrar médicos </w:t>
+      </w:r>
+      <w:r>
+        <w:rPr>
+          <w:i/>
+          <w:iCs/>
+          <w:lang w:val="es-ES"/>
+        </w:rPr>
+        <w:t>– CU</w:t>
+      </w:r>
+      <w:r>
+        <w:rPr>
+          <w:i/>
+          <w:iCs/>
+          <w:lang w:val="es-ES"/>
+        </w:rPr>
+        <w:t>16</w:t>
+      </w:r>
+      <w:r>
+        <w:rPr>
+          <w:lang w:val="es-ES"/>
+        </w:rPr>
+        <w:t>.</w:t>
+      </w:r>
+    </w:p>
+    <w:p>
+      <w:pPr>
+        <w:pStyle w:val="ListParagraph"/>
+        <w:numPr>
+          <w:ilvl w:val="0"/>
+          <w:numId w:val="20"/>
+        </w:numPr>
+        <w:rPr>
+          <w:lang w:val="es-ES"/>
+        </w:rPr>
+      </w:pPr>
+      <w:r>
+        <w:rPr>
+          <w:lang w:val="es-ES"/>
+        </w:rPr>
+        <w:t xml:space="preserve">Crear informes mensuales del policonsultorio </w:t>
+      </w:r>
+      <w:r>
+        <w:rPr>
+          <w:i/>
+          <w:iCs/>
+          <w:lang w:val="es-ES"/>
+        </w:rPr>
+        <w:t>– CU</w:t>
+      </w:r>
+      <w:r>
+        <w:rPr>
+          <w:i/>
+          <w:iCs/>
+          <w:lang w:val="es-ES"/>
+        </w:rPr>
+        <w:t>32.</w:t>
+      </w:r>
+    </w:p>
+    <w:p>
+      <w:pPr>
+        <w:pStyle w:val="Heading2"/>
+        <w:rPr>
+          <w:lang w:val="es-ES"/>
+        </w:rPr>
+      </w:pPr>
+      <w:bookmarkStart w:id="25" w:name="_Toc196501466"/>
+      <w:r>
+        <w:rPr>
+          <w:lang w:val="es-ES"/>
+        </w:rPr>
+        <w:t>Sistema</w:t>
+      </w:r>
+      <w:bookmarkEnd w:id="25"/>
+    </w:p>
+    <w:p>
+      <w:pPr>
+        <w:rPr>
+          <w:lang w:val="es-ES"/>
+        </w:rPr>
+      </w:pPr>
+      <w:r>
+        <w:rPr>
+          <w:lang w:val="es-ES"/>
+        </w:rPr>
+        <w:t>También queremos mencionar aquellos casos de usos que hará automáticamente el sistema para mejorar su eficiencia.</w:t>
+      </w:r>
+    </w:p>
+    <w:p>
+      <w:pPr>
+        <w:pStyle w:val="ListParagraph"/>
+        <w:numPr>
+          <w:ilvl w:val="0"/>
+          <w:numId w:val="21"/>
+        </w:numPr>
+        <w:rPr>
+          <w:lang w:val="es-ES"/>
+        </w:rPr>
+      </w:pPr>
+      <w:r>
+        <w:rPr>
+          <w:lang w:val="es-ES"/>
+        </w:rPr>
+        <w:t>Actualizar automáticamente la “mayoría de edad”.</w:t>
+      </w:r>
+    </w:p>
+    <w:p>
+      <w:pPr>
+        <w:pStyle w:val="ListParagraph"/>
+        <w:numPr>
+          <w:ilvl w:val="0"/>
+          <w:numId w:val="21"/>
+        </w:numPr>
+        <w:rPr>
+          <w:lang w:val="es-ES"/>
+        </w:rPr>
+      </w:pPr>
+      <w:r>
+        <w:rPr>
+          <w:lang w:val="es-ES"/>
+        </w:rPr>
+        <w:t>Enviar una notificación al paciente al asignarle un turno.</w:t>
+      </w:r>
+    </w:p>
+    <w:p>
+      <w:pPr>
+        <w:pStyle w:val="ListParagraph"/>
+        <w:numPr>
+          <w:ilvl w:val="0"/>
+          <w:numId w:val="21"/>
+        </w:numPr>
+        <w:rPr>
+          <w:lang w:val="es-ES"/>
+        </w:rPr>
+      </w:pPr>
+      <w:r>
+        <w:rPr>
+          <w:lang w:val="es-ES"/>
+        </w:rPr>
+        <w:t>Enviar notificación recordatoria de un turno al paciente.</w:t>
+      </w:r>
+    </w:p>
     <w:sectPr>
-      <w:footerReference w:type="default" r:id="rId10"/>
+      <w:footerReference w:type="default" r:id="rId13"/>
       <w:pgSz w:w="11906" w:h="16838"/>
       <w:pgMar w:top="1417" w:right="1701" w:bottom="1417" w:left="1701" w:header="708" w:footer="708" w:gutter="0"/>
       <w:pgNumType w:start="1"/>
@@ -5073,6 +7783,345 @@
     </w:lvl>
   </w:abstractNum>
   <w:abstractNum w:abstractNumId="9" w15:restartNumberingAfterBreak="0">
+    <w:nsid w:val="3D215143"/>
+    <w:multiLevelType w:val="hybridMultilevel"/>
+    <w:tmpl w:val="6994D3F4"/>
+    <w:lvl w:ilvl="0" w:tplc="2C0A000D">
+      <w:start w:val="1"/>
+      <w:numFmt w:val="bullet"/>
+      <w:lvlText w:val=""/>
+      <w:lvlJc w:val="left"/>
+      <w:pPr>
+        <w:ind w:left="720" w:hanging="360"/>
+      </w:pPr>
+      <w:rPr>
+        <w:rFonts w:ascii="Wingdings" w:hAnsi="Wingdings" w:hint="default"/>
+      </w:rPr>
+    </w:lvl>
+    <w:lvl w:ilvl="1" w:tplc="2C0A0003" w:tentative="1">
+      <w:start w:val="1"/>
+      <w:numFmt w:val="bullet"/>
+      <w:lvlText w:val="o"/>
+      <w:lvlJc w:val="left"/>
+      <w:pPr>
+        <w:ind w:left="1440" w:hanging="360"/>
+      </w:pPr>
+      <w:rPr>
+        <w:rFonts w:ascii="Courier New" w:hAnsi="Courier New" w:cs="Courier New" w:hint="default"/>
+      </w:rPr>
+    </w:lvl>
+    <w:lvl w:ilvl="2" w:tplc="2C0A0005" w:tentative="1">
+      <w:start w:val="1"/>
+      <w:numFmt w:val="bullet"/>
+      <w:lvlText w:val=""/>
+      <w:lvlJc w:val="left"/>
+      <w:pPr>
+        <w:ind w:left="2160" w:hanging="360"/>
+      </w:pPr>
+      <w:rPr>
+        <w:rFonts w:ascii="Wingdings" w:hAnsi="Wingdings" w:hint="default"/>
+      </w:rPr>
+    </w:lvl>
+    <w:lvl w:ilvl="3" w:tplc="2C0A0001" w:tentative="1">
+      <w:start w:val="1"/>
+      <w:numFmt w:val="bullet"/>
+      <w:lvlText w:val=""/>
+      <w:lvlJc w:val="left"/>
+      <w:pPr>
+        <w:ind w:left="2880" w:hanging="360"/>
+      </w:pPr>
+      <w:rPr>
+        <w:rFonts w:ascii="Symbol" w:hAnsi="Symbol" w:hint="default"/>
+      </w:rPr>
+    </w:lvl>
+    <w:lvl w:ilvl="4" w:tplc="2C0A0003" w:tentative="1">
+      <w:start w:val="1"/>
+      <w:numFmt w:val="bullet"/>
+      <w:lvlText w:val="o"/>
+      <w:lvlJc w:val="left"/>
+      <w:pPr>
+        <w:ind w:left="3600" w:hanging="360"/>
+      </w:pPr>
+      <w:rPr>
+        <w:rFonts w:ascii="Courier New" w:hAnsi="Courier New" w:cs="Courier New" w:hint="default"/>
+      </w:rPr>
+    </w:lvl>
+    <w:lvl w:ilvl="5" w:tplc="2C0A0005" w:tentative="1">
+      <w:start w:val="1"/>
+      <w:numFmt w:val="bullet"/>
+      <w:lvlText w:val=""/>
+      <w:lvlJc w:val="left"/>
+      <w:pPr>
+        <w:ind w:left="4320" w:hanging="360"/>
+      </w:pPr>
+      <w:rPr>
+        <w:rFonts w:ascii="Wingdings" w:hAnsi="Wingdings" w:hint="default"/>
+      </w:rPr>
+    </w:lvl>
+    <w:lvl w:ilvl="6" w:tplc="2C0A0001" w:tentative="1">
+      <w:start w:val="1"/>
+      <w:numFmt w:val="bullet"/>
+      <w:lvlText w:val=""/>
+      <w:lvlJc w:val="left"/>
+      <w:pPr>
+        <w:ind w:left="5040" w:hanging="360"/>
+      </w:pPr>
+      <w:rPr>
+        <w:rFonts w:ascii="Symbol" w:hAnsi="Symbol" w:hint="default"/>
+      </w:rPr>
+    </w:lvl>
+    <w:lvl w:ilvl="7" w:tplc="2C0A0003" w:tentative="1">
+      <w:start w:val="1"/>
+      <w:numFmt w:val="bullet"/>
+      <w:lvlText w:val="o"/>
+      <w:lvlJc w:val="left"/>
+      <w:pPr>
+        <w:ind w:left="5760" w:hanging="360"/>
+      </w:pPr>
+      <w:rPr>
+        <w:rFonts w:ascii="Courier New" w:hAnsi="Courier New" w:cs="Courier New" w:hint="default"/>
+      </w:rPr>
+    </w:lvl>
+    <w:lvl w:ilvl="8" w:tplc="2C0A0005" w:tentative="1">
+      <w:start w:val="1"/>
+      <w:numFmt w:val="bullet"/>
+      <w:lvlText w:val=""/>
+      <w:lvlJc w:val="left"/>
+      <w:pPr>
+        <w:ind w:left="6480" w:hanging="360"/>
+      </w:pPr>
+      <w:rPr>
+        <w:rFonts w:ascii="Wingdings" w:hAnsi="Wingdings" w:hint="default"/>
+      </w:rPr>
+    </w:lvl>
+  </w:abstractNum>
+  <w:abstractNum w:abstractNumId="10" w15:restartNumberingAfterBreak="0">
+    <w:nsid w:val="431D67FE"/>
+    <w:multiLevelType w:val="hybridMultilevel"/>
+    <w:tmpl w:val="6DC0D67C"/>
+    <w:lvl w:ilvl="0" w:tplc="2C0A000D">
+      <w:start w:val="1"/>
+      <w:numFmt w:val="bullet"/>
+      <w:lvlText w:val=""/>
+      <w:lvlJc w:val="left"/>
+      <w:pPr>
+        <w:ind w:left="720" w:hanging="360"/>
+      </w:pPr>
+      <w:rPr>
+        <w:rFonts w:ascii="Wingdings" w:hAnsi="Wingdings" w:hint="default"/>
+      </w:rPr>
+    </w:lvl>
+    <w:lvl w:ilvl="1" w:tplc="2C0A0003" w:tentative="1">
+      <w:start w:val="1"/>
+      <w:numFmt w:val="bullet"/>
+      <w:lvlText w:val="o"/>
+      <w:lvlJc w:val="left"/>
+      <w:pPr>
+        <w:ind w:left="1440" w:hanging="360"/>
+      </w:pPr>
+      <w:rPr>
+        <w:rFonts w:ascii="Courier New" w:hAnsi="Courier New" w:cs="Courier New" w:hint="default"/>
+      </w:rPr>
+    </w:lvl>
+    <w:lvl w:ilvl="2" w:tplc="2C0A0005" w:tentative="1">
+      <w:start w:val="1"/>
+      <w:numFmt w:val="bullet"/>
+      <w:lvlText w:val=""/>
+      <w:lvlJc w:val="left"/>
+      <w:pPr>
+        <w:ind w:left="2160" w:hanging="360"/>
+      </w:pPr>
+      <w:rPr>
+        <w:rFonts w:ascii="Wingdings" w:hAnsi="Wingdings" w:hint="default"/>
+      </w:rPr>
+    </w:lvl>
+    <w:lvl w:ilvl="3" w:tplc="2C0A0001" w:tentative="1">
+      <w:start w:val="1"/>
+      <w:numFmt w:val="bullet"/>
+      <w:lvlText w:val=""/>
+      <w:lvlJc w:val="left"/>
+      <w:pPr>
+        <w:ind w:left="2880" w:hanging="360"/>
+      </w:pPr>
+      <w:rPr>
+        <w:rFonts w:ascii="Symbol" w:hAnsi="Symbol" w:hint="default"/>
+      </w:rPr>
+    </w:lvl>
+    <w:lvl w:ilvl="4" w:tplc="2C0A0003" w:tentative="1">
+      <w:start w:val="1"/>
+      <w:numFmt w:val="bullet"/>
+      <w:lvlText w:val="o"/>
+      <w:lvlJc w:val="left"/>
+      <w:pPr>
+        <w:ind w:left="3600" w:hanging="360"/>
+      </w:pPr>
+      <w:rPr>
+        <w:rFonts w:ascii="Courier New" w:hAnsi="Courier New" w:cs="Courier New" w:hint="default"/>
+      </w:rPr>
+    </w:lvl>
+    <w:lvl w:ilvl="5" w:tplc="2C0A0005" w:tentative="1">
+      <w:start w:val="1"/>
+      <w:numFmt w:val="bullet"/>
+      <w:lvlText w:val=""/>
+      <w:lvlJc w:val="left"/>
+      <w:pPr>
+        <w:ind w:left="4320" w:hanging="360"/>
+      </w:pPr>
+      <w:rPr>
+        <w:rFonts w:ascii="Wingdings" w:hAnsi="Wingdings" w:hint="default"/>
+      </w:rPr>
+    </w:lvl>
+    <w:lvl w:ilvl="6" w:tplc="2C0A0001" w:tentative="1">
+      <w:start w:val="1"/>
+      <w:numFmt w:val="bullet"/>
+      <w:lvlText w:val=""/>
+      <w:lvlJc w:val="left"/>
+      <w:pPr>
+        <w:ind w:left="5040" w:hanging="360"/>
+      </w:pPr>
+      <w:rPr>
+        <w:rFonts w:ascii="Symbol" w:hAnsi="Symbol" w:hint="default"/>
+      </w:rPr>
+    </w:lvl>
+    <w:lvl w:ilvl="7" w:tplc="2C0A0003" w:tentative="1">
+      <w:start w:val="1"/>
+      <w:numFmt w:val="bullet"/>
+      <w:lvlText w:val="o"/>
+      <w:lvlJc w:val="left"/>
+      <w:pPr>
+        <w:ind w:left="5760" w:hanging="360"/>
+      </w:pPr>
+      <w:rPr>
+        <w:rFonts w:ascii="Courier New" w:hAnsi="Courier New" w:cs="Courier New" w:hint="default"/>
+      </w:rPr>
+    </w:lvl>
+    <w:lvl w:ilvl="8" w:tplc="2C0A0005" w:tentative="1">
+      <w:start w:val="1"/>
+      <w:numFmt w:val="bullet"/>
+      <w:lvlText w:val=""/>
+      <w:lvlJc w:val="left"/>
+      <w:pPr>
+        <w:ind w:left="6480" w:hanging="360"/>
+      </w:pPr>
+      <w:rPr>
+        <w:rFonts w:ascii="Wingdings" w:hAnsi="Wingdings" w:hint="default"/>
+      </w:rPr>
+    </w:lvl>
+  </w:abstractNum>
+  <w:abstractNum w:abstractNumId="11" w15:restartNumberingAfterBreak="0">
+    <w:nsid w:val="51847564"/>
+    <w:multiLevelType w:val="hybridMultilevel"/>
+    <w:tmpl w:val="8F10E476"/>
+    <w:lvl w:ilvl="0" w:tplc="2C0A000D">
+      <w:start w:val="1"/>
+      <w:numFmt w:val="bullet"/>
+      <w:lvlText w:val=""/>
+      <w:lvlJc w:val="left"/>
+      <w:pPr>
+        <w:ind w:left="720" w:hanging="360"/>
+      </w:pPr>
+      <w:rPr>
+        <w:rFonts w:ascii="Wingdings" w:hAnsi="Wingdings" w:hint="default"/>
+      </w:rPr>
+    </w:lvl>
+    <w:lvl w:ilvl="1" w:tplc="2C0A0003" w:tentative="1">
+      <w:start w:val="1"/>
+      <w:numFmt w:val="bullet"/>
+      <w:lvlText w:val="o"/>
+      <w:lvlJc w:val="left"/>
+      <w:pPr>
+        <w:ind w:left="1440" w:hanging="360"/>
+      </w:pPr>
+      <w:rPr>
+        <w:rFonts w:ascii="Courier New" w:hAnsi="Courier New" w:cs="Courier New" w:hint="default"/>
+      </w:rPr>
+    </w:lvl>
+    <w:lvl w:ilvl="2" w:tplc="2C0A0005" w:tentative="1">
+      <w:start w:val="1"/>
+      <w:numFmt w:val="bullet"/>
+      <w:lvlText w:val=""/>
+      <w:lvlJc w:val="left"/>
+      <w:pPr>
+        <w:ind w:left="2160" w:hanging="360"/>
+      </w:pPr>
+      <w:rPr>
+        <w:rFonts w:ascii="Wingdings" w:hAnsi="Wingdings" w:hint="default"/>
+      </w:rPr>
+    </w:lvl>
+    <w:lvl w:ilvl="3" w:tplc="2C0A0001" w:tentative="1">
+      <w:start w:val="1"/>
+      <w:numFmt w:val="bullet"/>
+      <w:lvlText w:val=""/>
+      <w:lvlJc w:val="left"/>
+      <w:pPr>
+        <w:ind w:left="2880" w:hanging="360"/>
+      </w:pPr>
+      <w:rPr>
+        <w:rFonts w:ascii="Symbol" w:hAnsi="Symbol" w:hint="default"/>
+      </w:rPr>
+    </w:lvl>
+    <w:lvl w:ilvl="4" w:tplc="2C0A0003" w:tentative="1">
+      <w:start w:val="1"/>
+      <w:numFmt w:val="bullet"/>
+      <w:lvlText w:val="o"/>
+      <w:lvlJc w:val="left"/>
+      <w:pPr>
+        <w:ind w:left="3600" w:hanging="360"/>
+      </w:pPr>
+      <w:rPr>
+        <w:rFonts w:ascii="Courier New" w:hAnsi="Courier New" w:cs="Courier New" w:hint="default"/>
+      </w:rPr>
+    </w:lvl>
+    <w:lvl w:ilvl="5" w:tplc="2C0A0005" w:tentative="1">
+      <w:start w:val="1"/>
+      <w:numFmt w:val="bullet"/>
+      <w:lvlText w:val=""/>
+      <w:lvlJc w:val="left"/>
+      <w:pPr>
+        <w:ind w:left="4320" w:hanging="360"/>
+      </w:pPr>
+      <w:rPr>
+        <w:rFonts w:ascii="Wingdings" w:hAnsi="Wingdings" w:hint="default"/>
+      </w:rPr>
+    </w:lvl>
+    <w:lvl w:ilvl="6" w:tplc="2C0A0001" w:tentative="1">
+      <w:start w:val="1"/>
+      <w:numFmt w:val="bullet"/>
+      <w:lvlText w:val=""/>
+      <w:lvlJc w:val="left"/>
+      <w:pPr>
+        <w:ind w:left="5040" w:hanging="360"/>
+      </w:pPr>
+      <w:rPr>
+        <w:rFonts w:ascii="Symbol" w:hAnsi="Symbol" w:hint="default"/>
+      </w:rPr>
+    </w:lvl>
+    <w:lvl w:ilvl="7" w:tplc="2C0A0003" w:tentative="1">
+      <w:start w:val="1"/>
+      <w:numFmt w:val="bullet"/>
+      <w:lvlText w:val="o"/>
+      <w:lvlJc w:val="left"/>
+      <w:pPr>
+        <w:ind w:left="5760" w:hanging="360"/>
+      </w:pPr>
+      <w:rPr>
+        <w:rFonts w:ascii="Courier New" w:hAnsi="Courier New" w:cs="Courier New" w:hint="default"/>
+      </w:rPr>
+    </w:lvl>
+    <w:lvl w:ilvl="8" w:tplc="2C0A0005" w:tentative="1">
+      <w:start w:val="1"/>
+      <w:numFmt w:val="bullet"/>
+      <w:lvlText w:val=""/>
+      <w:lvlJc w:val="left"/>
+      <w:pPr>
+        <w:ind w:left="6480" w:hanging="360"/>
+      </w:pPr>
+      <w:rPr>
+        <w:rFonts w:ascii="Wingdings" w:hAnsi="Wingdings" w:hint="default"/>
+      </w:rPr>
+    </w:lvl>
+  </w:abstractNum>
+  <w:abstractNum w:abstractNumId="12" w15:restartNumberingAfterBreak="0">
     <w:nsid w:val="57AB0A61"/>
     <w:multiLevelType w:val="hybridMultilevel"/>
     <w:tmpl w:val="B39A9896"/>
@@ -5185,7 +8234,7 @@
       </w:rPr>
     </w:lvl>
   </w:abstractNum>
-  <w:abstractNum w:abstractNumId="10" w15:restartNumberingAfterBreak="0">
+  <w:abstractNum w:abstractNumId="13" w15:restartNumberingAfterBreak="0">
     <w:nsid w:val="5A4D086A"/>
     <w:multiLevelType w:val="hybridMultilevel"/>
     <w:tmpl w:val="EE62D0F6"/>
@@ -5298,7 +8347,120 @@
       </w:rPr>
     </w:lvl>
   </w:abstractNum>
-  <w:abstractNum w:abstractNumId="11" w15:restartNumberingAfterBreak="0">
+  <w:abstractNum w:abstractNumId="14" w15:restartNumberingAfterBreak="0">
+    <w:nsid w:val="62F52776"/>
+    <w:multiLevelType w:val="hybridMultilevel"/>
+    <w:tmpl w:val="0AAEF9AC"/>
+    <w:lvl w:ilvl="0" w:tplc="2C0A000D">
+      <w:start w:val="1"/>
+      <w:numFmt w:val="bullet"/>
+      <w:lvlText w:val=""/>
+      <w:lvlJc w:val="left"/>
+      <w:pPr>
+        <w:ind w:left="720" w:hanging="360"/>
+      </w:pPr>
+      <w:rPr>
+        <w:rFonts w:ascii="Wingdings" w:hAnsi="Wingdings" w:hint="default"/>
+      </w:rPr>
+    </w:lvl>
+    <w:lvl w:ilvl="1" w:tplc="2C0A0003" w:tentative="1">
+      <w:start w:val="1"/>
+      <w:numFmt w:val="bullet"/>
+      <w:lvlText w:val="o"/>
+      <w:lvlJc w:val="left"/>
+      <w:pPr>
+        <w:ind w:left="1440" w:hanging="360"/>
+      </w:pPr>
+      <w:rPr>
+        <w:rFonts w:ascii="Courier New" w:hAnsi="Courier New" w:cs="Courier New" w:hint="default"/>
+      </w:rPr>
+    </w:lvl>
+    <w:lvl w:ilvl="2" w:tplc="2C0A0005" w:tentative="1">
+      <w:start w:val="1"/>
+      <w:numFmt w:val="bullet"/>
+      <w:lvlText w:val=""/>
+      <w:lvlJc w:val="left"/>
+      <w:pPr>
+        <w:ind w:left="2160" w:hanging="360"/>
+      </w:pPr>
+      <w:rPr>
+        <w:rFonts w:ascii="Wingdings" w:hAnsi="Wingdings" w:hint="default"/>
+      </w:rPr>
+    </w:lvl>
+    <w:lvl w:ilvl="3" w:tplc="2C0A0001" w:tentative="1">
+      <w:start w:val="1"/>
+      <w:numFmt w:val="bullet"/>
+      <w:lvlText w:val=""/>
+      <w:lvlJc w:val="left"/>
+      <w:pPr>
+        <w:ind w:left="2880" w:hanging="360"/>
+      </w:pPr>
+      <w:rPr>
+        <w:rFonts w:ascii="Symbol" w:hAnsi="Symbol" w:hint="default"/>
+      </w:rPr>
+    </w:lvl>
+    <w:lvl w:ilvl="4" w:tplc="2C0A0003" w:tentative="1">
+      <w:start w:val="1"/>
+      <w:numFmt w:val="bullet"/>
+      <w:lvlText w:val="o"/>
+      <w:lvlJc w:val="left"/>
+      <w:pPr>
+        <w:ind w:left="3600" w:hanging="360"/>
+      </w:pPr>
+      <w:rPr>
+        <w:rFonts w:ascii="Courier New" w:hAnsi="Courier New" w:cs="Courier New" w:hint="default"/>
+      </w:rPr>
+    </w:lvl>
+    <w:lvl w:ilvl="5" w:tplc="2C0A0005" w:tentative="1">
+      <w:start w:val="1"/>
+      <w:numFmt w:val="bullet"/>
+      <w:lvlText w:val=""/>
+      <w:lvlJc w:val="left"/>
+      <w:pPr>
+        <w:ind w:left="4320" w:hanging="360"/>
+      </w:pPr>
+      <w:rPr>
+        <w:rFonts w:ascii="Wingdings" w:hAnsi="Wingdings" w:hint="default"/>
+      </w:rPr>
+    </w:lvl>
+    <w:lvl w:ilvl="6" w:tplc="2C0A0001" w:tentative="1">
+      <w:start w:val="1"/>
+      <w:numFmt w:val="bullet"/>
+      <w:lvlText w:val=""/>
+      <w:lvlJc w:val="left"/>
+      <w:pPr>
+        <w:ind w:left="5040" w:hanging="360"/>
+      </w:pPr>
+      <w:rPr>
+        <w:rFonts w:ascii="Symbol" w:hAnsi="Symbol" w:hint="default"/>
+      </w:rPr>
+    </w:lvl>
+    <w:lvl w:ilvl="7" w:tplc="2C0A0003" w:tentative="1">
+      <w:start w:val="1"/>
+      <w:numFmt w:val="bullet"/>
+      <w:lvlText w:val="o"/>
+      <w:lvlJc w:val="left"/>
+      <w:pPr>
+        <w:ind w:left="5760" w:hanging="360"/>
+      </w:pPr>
+      <w:rPr>
+        <w:rFonts w:ascii="Courier New" w:hAnsi="Courier New" w:cs="Courier New" w:hint="default"/>
+      </w:rPr>
+    </w:lvl>
+    <w:lvl w:ilvl="8" w:tplc="2C0A0005" w:tentative="1">
+      <w:start w:val="1"/>
+      <w:numFmt w:val="bullet"/>
+      <w:lvlText w:val=""/>
+      <w:lvlJc w:val="left"/>
+      <w:pPr>
+        <w:ind w:left="6480" w:hanging="360"/>
+      </w:pPr>
+      <w:rPr>
+        <w:rFonts w:ascii="Wingdings" w:hAnsi="Wingdings" w:hint="default"/>
+      </w:rPr>
+    </w:lvl>
+  </w:abstractNum>
+  <w:abstractNum w:abstractNumId="15" w15:restartNumberingAfterBreak="0">
     <w:nsid w:val="676B523B"/>
     <w:multiLevelType w:val="hybridMultilevel"/>
     <w:tmpl w:val="BFC46CE6"/>
@@ -5411,7 +8573,7 @@
       </w:rPr>
     </w:lvl>
   </w:abstractNum>
-  <w:abstractNum w:abstractNumId="12" w15:restartNumberingAfterBreak="0">
+  <w:abstractNum w:abstractNumId="16" w15:restartNumberingAfterBreak="0">
     <w:nsid w:val="6E4E6873"/>
     <w:multiLevelType w:val="hybridMultilevel"/>
     <w:tmpl w:val="879AB4AA"/>
@@ -5524,7 +8686,7 @@
       </w:rPr>
     </w:lvl>
   </w:abstractNum>
-  <w:abstractNum w:abstractNumId="13" w15:restartNumberingAfterBreak="0">
+  <w:abstractNum w:abstractNumId="17" w15:restartNumberingAfterBreak="0">
     <w:nsid w:val="76BD11AA"/>
     <w:multiLevelType w:val="hybridMultilevel"/>
     <w:tmpl w:val="97E6FE3C"/>
@@ -5637,7 +8799,7 @@
       </w:rPr>
     </w:lvl>
   </w:abstractNum>
-  <w:abstractNum w:abstractNumId="14" w15:restartNumberingAfterBreak="0">
+  <w:abstractNum w:abstractNumId="18" w15:restartNumberingAfterBreak="0">
     <w:nsid w:val="7968599B"/>
     <w:multiLevelType w:val="hybridMultilevel"/>
     <w:tmpl w:val="5CF45582"/>
@@ -5750,7 +8912,7 @@
       </w:rPr>
     </w:lvl>
   </w:abstractNum>
-  <w:abstractNum w:abstractNumId="15" w15:restartNumberingAfterBreak="0">
+  <w:abstractNum w:abstractNumId="19" w15:restartNumberingAfterBreak="0">
     <w:nsid w:val="7A240491"/>
     <w:multiLevelType w:val="hybridMultilevel"/>
     <w:tmpl w:val="C8E20150"/>
@@ -5863,7 +9025,7 @@
       </w:rPr>
     </w:lvl>
   </w:abstractNum>
-  <w:abstractNum w:abstractNumId="16" w15:restartNumberingAfterBreak="0">
+  <w:abstractNum w:abstractNumId="20" w15:restartNumberingAfterBreak="0">
     <w:nsid w:val="7EC3493D"/>
     <w:multiLevelType w:val="hybridMultilevel"/>
     <w:tmpl w:val="D2C6B234"/>
@@ -5986,22 +9148,22 @@
     <w:abstractNumId w:val="6"/>
   </w:num>
   <w:num w:numId="4" w16cid:durableId="1948653367">
-    <w:abstractNumId w:val="9"/>
+    <w:abstractNumId w:val="12"/>
   </w:num>
   <w:num w:numId="5" w16cid:durableId="1304894509">
     <w:abstractNumId w:val="0"/>
   </w:num>
   <w:num w:numId="6" w16cid:durableId="1667778417">
-    <w:abstractNumId w:val="16"/>
+    <w:abstractNumId w:val="20"/>
   </w:num>
   <w:num w:numId="7" w16cid:durableId="755900607">
-    <w:abstractNumId w:val="15"/>
+    <w:abstractNumId w:val="19"/>
   </w:num>
   <w:num w:numId="8" w16cid:durableId="422608487">
-    <w:abstractNumId w:val="13"/>
+    <w:abstractNumId w:val="17"/>
   </w:num>
   <w:num w:numId="9" w16cid:durableId="1424496482">
-    <w:abstractNumId w:val="14"/>
+    <w:abstractNumId w:val="18"/>
   </w:num>
   <w:num w:numId="10" w16cid:durableId="333650420">
     <w:abstractNumId w:val="5"/>
@@ -6010,10 +9172,10 @@
     <w:abstractNumId w:val="8"/>
   </w:num>
   <w:num w:numId="12" w16cid:durableId="926159735">
-    <w:abstractNumId w:val="12"/>
+    <w:abstractNumId w:val="16"/>
   </w:num>
   <w:num w:numId="13" w16cid:durableId="370345305">
-    <w:abstractNumId w:val="11"/>
+    <w:abstractNumId w:val="15"/>
   </w:num>
   <w:num w:numId="14" w16cid:durableId="1255016422">
     <w:abstractNumId w:val="3"/>
@@ -6022,10 +9184,22 @@
     <w:abstractNumId w:val="1"/>
   </w:num>
   <w:num w:numId="16" w16cid:durableId="1923220012">
-    <w:abstractNumId w:val="10"/>
+    <w:abstractNumId w:val="13"/>
   </w:num>
   <w:num w:numId="17" w16cid:durableId="817190028">
     <w:abstractNumId w:val="7"/>
+  </w:num>
+  <w:num w:numId="18" w16cid:durableId="96339633">
+    <w:abstractNumId w:val="11"/>
+  </w:num>
+  <w:num w:numId="19" w16cid:durableId="1626502029">
+    <w:abstractNumId w:val="10"/>
+  </w:num>
+  <w:num w:numId="20" w16cid:durableId="1967541751">
+    <w:abstractNumId w:val="9"/>
+  </w:num>
+  <w:num w:numId="21" w16cid:durableId="357199865">
+    <w:abstractNumId w:val="14"/>
   </w:num>
 </w:numbering>
 </file>
@@ -6053,7 +9227,7 @@
     <w:lsdException w:name="Normal" w:uiPriority="0" w:qFormat="1"/>
     <w:lsdException w:name="heading 1" w:uiPriority="9" w:qFormat="1"/>
     <w:lsdException w:name="heading 2" w:semiHidden="1" w:uiPriority="9" w:unhideWhenUsed="1" w:qFormat="1"/>
-    <w:lsdException w:name="heading 3" w:semiHidden="1" w:uiPriority="9" w:unhideWhenUsed="1" w:qFormat="1"/>
+    <w:lsdException w:name="heading 3" w:semiHidden="1" w:uiPriority="9" w:unhideWhenUsed="1"/>
     <w:lsdException w:name="heading 4" w:semiHidden="1" w:uiPriority="9" w:unhideWhenUsed="1" w:qFormat="1"/>
     <w:lsdException w:name="heading 5" w:semiHidden="1" w:uiPriority="9" w:unhideWhenUsed="1" w:qFormat="1"/>
     <w:lsdException w:name="heading 6" w:semiHidden="1" w:uiPriority="9" w:unhideWhenUsed="1" w:qFormat="1"/>
@@ -6112,7 +9286,7 @@
     <w:lsdException w:name="List Number 3" w:semiHidden="1" w:unhideWhenUsed="1"/>
     <w:lsdException w:name="List Number 4" w:semiHidden="1" w:unhideWhenUsed="1"/>
     <w:lsdException w:name="List Number 5" w:semiHidden="1" w:unhideWhenUsed="1"/>
-    <w:lsdException w:name="Title" w:uiPriority="10" w:qFormat="1"/>
+    <w:lsdException w:name="Title" w:uiPriority="10"/>
     <w:lsdException w:name="Closing" w:semiHidden="1" w:unhideWhenUsed="1"/>
     <w:lsdException w:name="Signature" w:semiHidden="1" w:unhideWhenUsed="1"/>
     <w:lsdException w:name="Default Paragraph Font" w:semiHidden="1" w:uiPriority="1" w:unhideWhenUsed="1"/>
@@ -6124,7 +9298,7 @@
     <w:lsdException w:name="List Continue 4" w:semiHidden="1" w:unhideWhenUsed="1"/>
     <w:lsdException w:name="List Continue 5" w:semiHidden="1" w:unhideWhenUsed="1"/>
     <w:lsdException w:name="Message Header" w:semiHidden="1" w:unhideWhenUsed="1"/>
-    <w:lsdException w:name="Subtitle" w:uiPriority="11" w:qFormat="1"/>
+    <w:lsdException w:name="Subtitle" w:uiPriority="11"/>
     <w:lsdException w:name="Salutation" w:semiHidden="1" w:unhideWhenUsed="1"/>
     <w:lsdException w:name="Date" w:semiHidden="1" w:unhideWhenUsed="1"/>
     <w:lsdException w:name="Body Text First Indent" w:semiHidden="1" w:unhideWhenUsed="1"/>
@@ -6310,7 +9484,7 @@
     <w:lsdException w:name="Colorful Shading Accent 6" w:uiPriority="71"/>
     <w:lsdException w:name="Colorful List Accent 6" w:uiPriority="72"/>
     <w:lsdException w:name="Colorful Grid Accent 6" w:uiPriority="73"/>
-    <w:lsdException w:name="Subtle Emphasis" w:uiPriority="19" w:qFormat="1"/>
+    <w:lsdException w:name="Subtle Emphasis" w:uiPriority="19"/>
     <w:lsdException w:name="Intense Emphasis" w:uiPriority="21" w:qFormat="1"/>
     <w:lsdException w:name="Subtle Reference" w:uiPriority="31" w:qFormat="1"/>
     <w:lsdException w:name="Intense Reference" w:uiPriority="32" w:qFormat="1"/>
@@ -6470,20 +9644,21 @@
     <w:next w:val="Normal"/>
     <w:link w:val="Heading2Char"/>
     <w:uiPriority w:val="9"/>
-    <w:semiHidden/>
     <w:unhideWhenUsed/>
     <w:qFormat/>
-    <w:rsid w:val="00BE3F46"/>
+    <w:rsid w:val="00E41AE8"/>
     <w:pPr>
       <w:keepNext/>
       <w:keepLines/>
       <w:spacing w:before="160" w:after="80"/>
+      <w:jc w:val="left"/>
       <w:outlineLvl w:val="1"/>
     </w:pPr>
     <w:rPr>
-      <w:rFonts w:asciiTheme="majorHAnsi" w:eastAsiaTheme="majorEastAsia" w:hAnsiTheme="majorHAnsi" w:cstheme="majorBidi"/>
-      <w:color w:val="0F4761" w:themeColor="accent1" w:themeShade="BF"/>
-      <w:sz w:val="32"/>
+      <w:rFonts w:eastAsiaTheme="majorEastAsia" w:cstheme="majorBidi"/>
+      <w:b/>
+      <w:color w:val="0070C0"/>
+      <w:sz w:val="28"/>
       <w:szCs w:val="32"/>
     </w:rPr>
   </w:style>
@@ -6495,7 +9670,6 @@
     <w:uiPriority w:val="9"/>
     <w:semiHidden/>
     <w:unhideWhenUsed/>
-    <w:qFormat/>
     <w:rsid w:val="00BE3F46"/>
     <w:pPr>
       <w:keepNext/>
@@ -6689,12 +9863,12 @@
     <w:basedOn w:val="DefaultParagraphFont"/>
     <w:link w:val="Heading2"/>
     <w:uiPriority w:val="9"/>
-    <w:semiHidden/>
-    <w:rsid w:val="00BE3F46"/>
+    <w:rsid w:val="00E41AE8"/>
     <w:rPr>
-      <w:rFonts w:asciiTheme="majorHAnsi" w:eastAsiaTheme="majorEastAsia" w:hAnsiTheme="majorHAnsi" w:cstheme="majorBidi"/>
-      <w:color w:val="0F4761" w:themeColor="accent1" w:themeShade="BF"/>
-      <w:sz w:val="32"/>
+      <w:rFonts w:ascii="Times New Roman" w:eastAsiaTheme="majorEastAsia" w:hAnsi="Times New Roman" w:cstheme="majorBidi"/>
+      <w:b/>
+      <w:color w:val="0070C0"/>
+      <w:sz w:val="28"/>
       <w:szCs w:val="32"/>
     </w:rPr>
   </w:style>
@@ -6796,7 +9970,6 @@
     <w:next w:val="Normal"/>
     <w:link w:val="TitleChar"/>
     <w:uiPriority w:val="10"/>
-    <w:qFormat/>
     <w:rsid w:val="00BE3F46"/>
     <w:pPr>
       <w:spacing w:after="80" w:line="240" w:lineRule="auto"/>
@@ -6830,7 +10003,6 @@
     <w:next w:val="Normal"/>
     <w:link w:val="SubtitleChar"/>
     <w:uiPriority w:val="11"/>
-    <w:qFormat/>
     <w:rsid w:val="00BE3F46"/>
     <w:pPr>
       <w:numPr>
@@ -7016,6 +10188,98 @@
       <w:rFonts w:cs="Times New Roman"/>
     </w:rPr>
   </w:style>
+  <w:style w:type="paragraph" w:styleId="TOCHeading">
+    <w:name w:val="TOC Heading"/>
+    <w:basedOn w:val="Heading1"/>
+    <w:next w:val="Normal"/>
+    <w:uiPriority w:val="39"/>
+    <w:unhideWhenUsed/>
+    <w:qFormat/>
+    <w:rsid w:val="00B84A30"/>
+    <w:pPr>
+      <w:spacing w:before="240" w:after="0" w:line="259" w:lineRule="auto"/>
+      <w:jc w:val="left"/>
+      <w:outlineLvl w:val="9"/>
+    </w:pPr>
+    <w:rPr>
+      <w:rFonts w:asciiTheme="majorHAnsi" w:hAnsiTheme="majorHAnsi"/>
+      <w:b w:val="0"/>
+      <w:color w:val="0F4761" w:themeColor="accent1" w:themeShade="BF"/>
+      <w:kern w:val="0"/>
+      <w:sz w:val="32"/>
+      <w:szCs w:val="32"/>
+      <w:lang w:eastAsia="es-AR"/>
+      <w14:ligatures w14:val="none"/>
+    </w:rPr>
+  </w:style>
+  <w:style w:type="paragraph" w:styleId="TOC1">
+    <w:name w:val="toc 1"/>
+    <w:basedOn w:val="Normal"/>
+    <w:next w:val="Normal"/>
+    <w:autoRedefine/>
+    <w:uiPriority w:val="39"/>
+    <w:unhideWhenUsed/>
+    <w:rsid w:val="00F65554"/>
+    <w:pPr>
+      <w:tabs>
+        <w:tab w:val="right" w:leader="dot" w:pos="8494"/>
+      </w:tabs>
+      <w:spacing w:after="100"/>
+    </w:pPr>
+    <w:rPr>
+      <w:b/>
+      <w:bCs/>
+      <w:noProof/>
+      <w:lang w:val="es-ES"/>
+    </w:rPr>
+  </w:style>
+  <w:style w:type="paragraph" w:styleId="TOC2">
+    <w:name w:val="toc 2"/>
+    <w:basedOn w:val="Normal"/>
+    <w:next w:val="Normal"/>
+    <w:autoRedefine/>
+    <w:uiPriority w:val="39"/>
+    <w:unhideWhenUsed/>
+    <w:rsid w:val="00B84A30"/>
+    <w:pPr>
+      <w:spacing w:after="100"/>
+      <w:ind w:left="240"/>
+    </w:pPr>
+  </w:style>
+  <w:style w:type="character" w:styleId="Hyperlink">
+    <w:name w:val="Hyperlink"/>
+    <w:basedOn w:val="DefaultParagraphFont"/>
+    <w:uiPriority w:val="99"/>
+    <w:unhideWhenUsed/>
+    <w:rsid w:val="00B84A30"/>
+    <w:rPr>
+      <w:color w:val="467886" w:themeColor="hyperlink"/>
+      <w:u w:val="single"/>
+    </w:rPr>
+  </w:style>
+  <w:style w:type="paragraph" w:styleId="TOC3">
+    <w:name w:val="toc 3"/>
+    <w:basedOn w:val="Normal"/>
+    <w:next w:val="Normal"/>
+    <w:autoRedefine/>
+    <w:uiPriority w:val="39"/>
+    <w:unhideWhenUsed/>
+    <w:rsid w:val="00B84A30"/>
+    <w:pPr>
+      <w:spacing w:after="100" w:line="259" w:lineRule="auto"/>
+      <w:ind w:left="440"/>
+      <w:jc w:val="left"/>
+    </w:pPr>
+    <w:rPr>
+      <w:rFonts w:asciiTheme="minorHAnsi" w:eastAsiaTheme="minorEastAsia" w:hAnsiTheme="minorHAnsi" w:cs="Times New Roman"/>
+      <w:color w:val="auto"/>
+      <w:kern w:val="0"/>
+      <w:sz w:val="22"/>
+      <w:szCs w:val="22"/>
+      <w:lang w:eastAsia="es-AR"/>
+      <w14:ligatures w14:val="none"/>
+    </w:rPr>
+  </w:style>
 </w:styles>
 </file>
 
@@ -7118,14 +10382,17 @@
   </w:compat>
   <w:rsids>
     <w:rsidRoot w:val="00AB3B9A"/>
+    <w:rsid w:val="00052DF8"/>
     <w:rsid w:val="0010461C"/>
     <w:rsid w:val="00377736"/>
+    <w:rsid w:val="0046618E"/>
     <w:rsid w:val="005748BE"/>
     <w:rsid w:val="00617295"/>
     <w:rsid w:val="00A23E80"/>
     <w:rsid w:val="00AB3B9A"/>
     <w:rsid w:val="00B31F09"/>
     <w:rsid w:val="00C50375"/>
+    <w:rsid w:val="00DC511F"/>
   </w:rsids>
   <m:mathPr>
     <m:mathFont m:val="Cambria Math"/>
@@ -7590,6 +10857,18 @@
     <w:name w:val="AC6C9F23F2EE4AECB09F64CFF90EE022"/>
     <w:rsid w:val="00AB3B9A"/>
   </w:style>
+  <w:style w:type="paragraph" w:customStyle="1" w:styleId="4EA75E845EC04670822FA4146D69BDC4">
+    <w:name w:val="4EA75E845EC04670822FA4146D69BDC4"/>
+    <w:rsid w:val="00DC511F"/>
+  </w:style>
+  <w:style w:type="paragraph" w:customStyle="1" w:styleId="A786160B863B41C992653BA57D7639BC">
+    <w:name w:val="A786160B863B41C992653BA57D7639BC"/>
+    <w:rsid w:val="00DC511F"/>
+  </w:style>
+  <w:style w:type="paragraph" w:customStyle="1" w:styleId="9B4E52157E5D4BEEA02186B5AF1F149C">
+    <w:name w:val="9B4E52157E5D4BEEA02186B5AF1F149C"/>
+    <w:rsid w:val="00DC511F"/>
+  </w:style>
 </w:styles>
 </file>
 

</xml_diff>

<commit_message>
Cambios documento y diagrama médico
</commit_message>
<xml_diff>
--- a/Documentos/Documentacion Principal - Policonsultorio.docx
+++ b/Documentos/Documentacion Principal - Policonsultorio.docx
@@ -3746,6 +3746,12 @@
         </w:rPr>
         <w:t>Continuando con el médico, también se le brindará la posibilidad de filtrado de sus turnos en su agenda y en el historial médico de cada paciente.</w:t>
       </w:r>
+      <w:r>
+        <w:rPr>
+          <w:lang w:val="es-ES"/>
+        </w:rPr>
+        <w:t xml:space="preserve"> Además, cuando este cancele los turnos, se les enviará a los pacientes un comunicado automático sobre la cancelación de los mismos. Por otra parte, también podrá bloquear su agenda para evitar recibir turnos que no pueda atender en caso de enfermedad, licencia, etc.</w:t>
+      </w:r>
     </w:p>
     <w:p>
       <w:pPr>
@@ -4681,7 +4687,13 @@
         <w:rPr>
           <w:lang w:val="es-ES"/>
         </w:rPr>
-        <w:t xml:space="preserve"> El médico debe poder bloquear su agenda médica para evitar que se le asignen turnos en caso de enfermedad, licencia u otro problema que le impida asistir,</w:t>
+        <w:t xml:space="preserve"> El médico debe poder bloquear su agenda médica para evitar que se le asignen turnos en caso de enfermedad, licencia u otro problema que le impida asistir</w:t>
+      </w:r>
+      <w:r>
+        <w:rPr>
+          <w:lang w:val="es-ES"/>
+        </w:rPr>
+        <w:t>.</w:t>
       </w:r>
     </w:p>
     <w:p>
@@ -5355,6 +5367,32 @@
           <w:lang w:val="es-ES"/>
         </w:rPr>
         <w:t xml:space="preserve"> Debe ser escalable para los momentos donde se requiera expandir el personal médico.</w:t>
+      </w:r>
+    </w:p>
+    <w:p>
+      <w:pPr>
+        <w:pStyle w:val="ListParagraph"/>
+        <w:numPr>
+          <w:ilvl w:val="0"/>
+          <w:numId w:val="17"/>
+        </w:numPr>
+        <w:rPr>
+          <w:lang w:val="es-ES"/>
+        </w:rPr>
+      </w:pPr>
+      <w:r>
+        <w:rPr>
+          <w:b/>
+          <w:bCs/>
+          <w:lang w:val="es-ES"/>
+        </w:rPr>
+        <w:t>NF5:</w:t>
+      </w:r>
+      <w:r>
+        <w:rPr>
+          <w:lang w:val="es-ES"/>
+        </w:rPr>
+        <w:t xml:space="preserve"> El sistema utilizará una base de datos SQL.</w:t>
       </w:r>
     </w:p>
     <w:p>
@@ -5503,10 +5541,10 @@
           <w:lang w:val="es-ES"/>
         </w:rPr>
         <w:drawing>
-          <wp:inline distT="0" distB="0" distL="0" distR="0" wp14:anchorId="5ABB20C4" wp14:editId="4EC7DF6E">
-            <wp:extent cx="4147146" cy="3111335"/>
-            <wp:effectExtent l="0" t="0" r="6350" b="0"/>
-            <wp:docPr id="768498296" name="Picture 4"/>
+          <wp:inline distT="0" distB="0" distL="0" distR="0" wp14:anchorId="5CA6AF61" wp14:editId="6A91B06F">
+            <wp:extent cx="4969823" cy="3777650"/>
+            <wp:effectExtent l="0" t="0" r="2540" b="0"/>
+            <wp:docPr id="958340425" name="Picture 3"/>
             <wp:cNvGraphicFramePr>
               <a:graphicFrameLocks xmlns:a="http://schemas.openxmlformats.org/drawingml/2006/main" noChangeAspect="1"/>
             </wp:cNvGraphicFramePr>
@@ -5514,7 +5552,7 @@
               <a:graphicData uri="http://schemas.openxmlformats.org/drawingml/2006/picture">
                 <pic:pic xmlns:pic="http://schemas.openxmlformats.org/drawingml/2006/picture">
                   <pic:nvPicPr>
-                    <pic:cNvPr id="0" name="Picture 2"/>
+                    <pic:cNvPr id="0" name="Picture 1"/>
                     <pic:cNvPicPr>
                       <a:picLocks noChangeAspect="1" noChangeArrowheads="1"/>
                     </pic:cNvPicPr>
@@ -5535,7 +5573,7 @@
                   <pic:spPr bwMode="auto">
                     <a:xfrm>
                       <a:off x="0" y="0"/>
-                      <a:ext cx="4163403" cy="3123532"/>
+                      <a:ext cx="4975039" cy="3781615"/>
                     </a:xfrm>
                     <a:prstGeom prst="rect">
                       <a:avLst/>
@@ -5737,19 +5775,7 @@
         <w:rPr>
           <w:lang w:val="es-ES"/>
         </w:rPr>
-        <w:t xml:space="preserve">Registrar pacientes </w:t>
-      </w:r>
-      <w:r>
-        <w:rPr>
-          <w:lang w:val="es-ES"/>
-        </w:rPr>
-        <w:t>–</w:t>
-      </w:r>
-      <w:r>
-        <w:rPr>
-          <w:lang w:val="es-ES"/>
-        </w:rPr>
-        <w:t xml:space="preserve"> </w:t>
+        <w:t xml:space="preserve">Registrar pacientes – </w:t>
       </w:r>
       <w:r>
         <w:rPr>
@@ -5789,19 +5815,7 @@
         <w:rPr>
           <w:lang w:val="es-ES"/>
         </w:rPr>
-        <w:t xml:space="preserve">Asignar turnos a los pacientes </w:t>
-      </w:r>
-      <w:r>
-        <w:rPr>
-          <w:lang w:val="es-ES"/>
-        </w:rPr>
-        <w:t>–</w:t>
-      </w:r>
-      <w:r>
-        <w:rPr>
-          <w:lang w:val="es-ES"/>
-        </w:rPr>
-        <w:t xml:space="preserve"> </w:t>
+        <w:t xml:space="preserve">Asignar turnos a los pacientes – </w:t>
       </w:r>
       <w:r>
         <w:rPr>
@@ -5873,13 +5887,7 @@
         <w:rPr>
           <w:lang w:val="es-ES"/>
         </w:rPr>
-        <w:t xml:space="preserve">Registrar los pagos de las consultas </w:t>
-      </w:r>
-      <w:r>
-        <w:rPr>
-          <w:lang w:val="es-ES"/>
-        </w:rPr>
-        <w:t xml:space="preserve">– </w:t>
+        <w:t xml:space="preserve">Registrar los pagos de las consultas – </w:t>
       </w:r>
       <w:r>
         <w:rPr>
@@ -5935,13 +5943,7 @@
         <w:rPr>
           <w:lang w:val="es-ES"/>
         </w:rPr>
-        <w:t xml:space="preserve">Visualizar agenda personal </w:t>
-      </w:r>
-      <w:r>
-        <w:rPr>
-          <w:lang w:val="es-ES"/>
-        </w:rPr>
-        <w:t xml:space="preserve">– </w:t>
+        <w:t xml:space="preserve">Visualizar agenda personal – </w:t>
       </w:r>
       <w:r>
         <w:rPr>
@@ -5957,15 +5959,7 @@
           <w:iCs/>
           <w:lang w:val="es-ES"/>
         </w:rPr>
-        <w:t>1</w:t>
-      </w:r>
-      <w:r>
-        <w:rPr>
-          <w:i/>
-          <w:iCs/>
-          <w:lang w:val="es-ES"/>
-        </w:rPr>
-        <w:t>2</w:t>
+        <w:t>12</w:t>
       </w:r>
       <w:r>
         <w:rPr>
@@ -5989,13 +5983,7 @@
         <w:rPr>
           <w:lang w:val="es-ES"/>
         </w:rPr>
-        <w:t xml:space="preserve">Ver y actualizar el historial médico de un paciente </w:t>
-      </w:r>
-      <w:r>
-        <w:rPr>
-          <w:lang w:val="es-ES"/>
-        </w:rPr>
-        <w:t xml:space="preserve">– </w:t>
+        <w:t xml:space="preserve">Ver y actualizar el historial médico de un paciente – </w:t>
       </w:r>
       <w:r>
         <w:rPr>
@@ -6049,13 +6037,7 @@
         <w:rPr>
           <w:lang w:val="es-ES"/>
         </w:rPr>
-        <w:t xml:space="preserve">Confirmar asistencia del paciente a la consulta </w:t>
-      </w:r>
-      <w:r>
-        <w:rPr>
-          <w:lang w:val="es-ES"/>
-        </w:rPr>
-        <w:t xml:space="preserve">– </w:t>
+        <w:t xml:space="preserve">Confirmar asistencia del paciente a la consulta – </w:t>
       </w:r>
       <w:r>
         <w:rPr>
@@ -6119,15 +6101,7 @@
           <w:iCs/>
           <w:lang w:val="es-ES"/>
         </w:rPr>
-        <w:t>–</w:t>
-      </w:r>
-      <w:r>
-        <w:rPr>
-          <w:i/>
-          <w:iCs/>
-          <w:lang w:val="es-ES"/>
-        </w:rPr>
-        <w:t xml:space="preserve"> CU20, CU21</w:t>
+        <w:t>– CU20, CU21</w:t>
       </w:r>
       <w:r>
         <w:rPr>
@@ -6304,7 +6278,37 @@
         <w:rPr>
           <w:lang w:val="es-ES"/>
         </w:rPr>
-        <w:t>Enviar notificación recordatoria de un turno al paciente.</w:t>
+        <w:t xml:space="preserve">Enviar </w:t>
+      </w:r>
+      <w:r>
+        <w:rPr>
+          <w:lang w:val="es-ES"/>
+        </w:rPr>
+        <w:t xml:space="preserve">una </w:t>
+      </w:r>
+      <w:r>
+        <w:rPr>
+          <w:lang w:val="es-ES"/>
+        </w:rPr>
+        <w:t>notificación recordatoria de un turno al paciente.</w:t>
+      </w:r>
+    </w:p>
+    <w:p>
+      <w:pPr>
+        <w:pStyle w:val="ListParagraph"/>
+        <w:numPr>
+          <w:ilvl w:val="0"/>
+          <w:numId w:val="21"/>
+        </w:numPr>
+        <w:rPr>
+          <w:lang w:val="es-ES"/>
+        </w:rPr>
+      </w:pPr>
+      <w:r>
+        <w:rPr>
+          <w:lang w:val="es-ES"/>
+        </w:rPr>
+        <w:t>Enviar una notificación al paciente cuando el médico cancele el turno.</w:t>
       </w:r>
     </w:p>
     <w:sectPr>
@@ -10384,10 +10388,14 @@
     <w:rsidRoot w:val="00AB3B9A"/>
     <w:rsid w:val="00052DF8"/>
     <w:rsid w:val="0010461C"/>
+    <w:rsid w:val="0023249B"/>
+    <w:rsid w:val="002E7601"/>
     <w:rsid w:val="00377736"/>
     <w:rsid w:val="0046618E"/>
+    <w:rsid w:val="005513FF"/>
     <w:rsid w:val="005748BE"/>
     <w:rsid w:val="00617295"/>
+    <w:rsid w:val="00880ACF"/>
     <w:rsid w:val="00A23E80"/>
     <w:rsid w:val="00AB3B9A"/>
     <w:rsid w:val="00B31F09"/>
@@ -10857,18 +10865,6 @@
     <w:name w:val="AC6C9F23F2EE4AECB09F64CFF90EE022"/>
     <w:rsid w:val="00AB3B9A"/>
   </w:style>
-  <w:style w:type="paragraph" w:customStyle="1" w:styleId="4EA75E845EC04670822FA4146D69BDC4">
-    <w:name w:val="4EA75E845EC04670822FA4146D69BDC4"/>
-    <w:rsid w:val="00DC511F"/>
-  </w:style>
-  <w:style w:type="paragraph" w:customStyle="1" w:styleId="A786160B863B41C992653BA57D7639BC">
-    <w:name w:val="A786160B863B41C992653BA57D7639BC"/>
-    <w:rsid w:val="00DC511F"/>
-  </w:style>
-  <w:style w:type="paragraph" w:customStyle="1" w:styleId="9B4E52157E5D4BEEA02186B5AF1F149C">
-    <w:name w:val="9B4E52157E5D4BEEA02186B5AF1F149C"/>
-    <w:rsid w:val="00DC511F"/>
-  </w:style>
 </w:styles>
 </file>
 

</xml_diff>

<commit_message>
Cambios en diagramas CU en doc principal y presentacion2
</commit_message>
<xml_diff>
--- a/Documentos/Documentacion Principal - Policonsultorio.docx
+++ b/Documentos/Documentacion Principal - Policonsultorio.docx
@@ -3064,7 +3064,31 @@
         <w:rPr>
           <w:lang w:val="es-ES"/>
         </w:rPr>
-        <w:t xml:space="preserve"> Registrar pacientes y asignar turnos.</w:t>
+        <w:t xml:space="preserve"> Registrar pacientes</w:t>
+      </w:r>
+      <w:r>
+        <w:rPr>
+          <w:lang w:val="es-ES"/>
+        </w:rPr>
+        <w:t>,</w:t>
+      </w:r>
+      <w:r>
+        <w:rPr>
+          <w:lang w:val="es-ES"/>
+        </w:rPr>
+        <w:t xml:space="preserve"> asignar turnos</w:t>
+      </w:r>
+      <w:r>
+        <w:rPr>
+          <w:lang w:val="es-ES"/>
+        </w:rPr>
+        <w:t xml:space="preserve"> y registrar los pagos de los mismos</w:t>
+      </w:r>
+      <w:r>
+        <w:rPr>
+          <w:lang w:val="es-ES"/>
+        </w:rPr>
+        <w:t>.</w:t>
       </w:r>
     </w:p>
     <w:p>
@@ -3349,7 +3373,19 @@
         <w:rPr>
           <w:lang w:val="es-ES"/>
         </w:rPr>
-        <w:t xml:space="preserve">los diferentes roles dentro del policonsultorio. Estas interfaces tendrán como objetivo mostrar la información de manera clara y sencilla y que sea de fácil interacción para el usuario en caso de que quiera modificarla. </w:t>
+        <w:t xml:space="preserve">los diferentes roles dentro del policonsultorio. Estas interfaces tendrán como objetivo mostrar la información de manera clara y sencilla y que sea de fácil interacción para el usuario en caso de que quiera </w:t>
+      </w:r>
+      <w:r>
+        <w:rPr>
+          <w:lang w:val="es-ES"/>
+        </w:rPr>
+        <w:t xml:space="preserve">verlo o </w:t>
+      </w:r>
+      <w:r>
+        <w:rPr>
+          <w:lang w:val="es-ES"/>
+        </w:rPr>
+        <w:t xml:space="preserve">modificarla. </w:t>
       </w:r>
       <w:r>
         <w:rPr>
@@ -3361,7 +3397,7 @@
         <w:rPr>
           <w:lang w:val="es-ES"/>
         </w:rPr>
-        <w:t xml:space="preserve">herramientas y facilitará las tareas de cada rol. </w:t>
+        <w:t>herramientas y facilitará las tareas de cada rol.</w:t>
       </w:r>
     </w:p>
     <w:p>
@@ -3460,7 +3496,19 @@
         <w:rPr>
           <w:lang w:val="es-ES"/>
         </w:rPr>
-        <w:t xml:space="preserve"> para tomar los datos necesarios para la consulta.</w:t>
+        <w:t xml:space="preserve"> </w:t>
+      </w:r>
+      <w:r>
+        <w:rPr>
+          <w:lang w:val="es-ES"/>
+        </w:rPr>
+        <w:t>con todos</w:t>
+      </w:r>
+      <w:r>
+        <w:rPr>
+          <w:lang w:val="es-ES"/>
+        </w:rPr>
+        <w:t xml:space="preserve"> los datos necesarios para la consulta.</w:t>
       </w:r>
     </w:p>
     <w:p>
@@ -3554,27 +3602,25 @@
         <w:rPr>
           <w:lang w:val="es-ES"/>
         </w:rPr>
-        <w:t xml:space="preserve">. Además, podrá bloquear su agenda </w:t>
-      </w:r>
-      <w:proofErr w:type="gramStart"/>
-      <w:r>
-        <w:rPr>
-          <w:lang w:val="es-ES"/>
-        </w:rPr>
-        <w:t xml:space="preserve">en caso </w:t>
-      </w:r>
-      <w:r>
-        <w:rPr>
-          <w:lang w:val="es-ES"/>
-        </w:rPr>
-        <w:t>que</w:t>
-      </w:r>
-      <w:proofErr w:type="gramEnd"/>
-      <w:r>
-        <w:rPr>
-          <w:lang w:val="es-ES"/>
-        </w:rPr>
-        <w:t xml:space="preserve"> lo vea necesario por licencia, enfermedad u otro motivo, de esta manera, se evitará la asignación de turnos en ausencia del médico.</w:t>
+        <w:t xml:space="preserve">. </w:t>
+      </w:r>
+      <w:r>
+        <w:rPr>
+          <w:lang w:val="es-ES"/>
+        </w:rPr>
+        <w:t>En caso de verlo necesario</w:t>
+      </w:r>
+      <w:r>
+        <w:rPr>
+          <w:lang w:val="es-ES"/>
+        </w:rPr>
+        <w:t xml:space="preserve">, podrá bloquear su agenda </w:t>
+      </w:r>
+      <w:r>
+        <w:rPr>
+          <w:lang w:val="es-ES"/>
+        </w:rPr>
+        <w:t>por licencia, enfermedad u otro motivo, de esta manera, se evitará la asignación de turnos en ausencia del médico.</w:t>
       </w:r>
     </w:p>
     <w:p>
@@ -3712,7 +3758,31 @@
         <w:rPr>
           <w:lang w:val="es-ES"/>
         </w:rPr>
-        <w:t>El rol del administrador dentro de nuestro sistema será el de gestionar los usuarios que tendrán acceso al mismo. Podrá modificar, registrar y eliminar los datos de los usuarios para iniciar sesión y los de secretarios y médicos.</w:t>
+        <w:t xml:space="preserve">El rol del administrador dentro de nuestro sistema será el de gestionar los usuarios que tendrán acceso al mismo. Podrá </w:t>
+      </w:r>
+      <w:r>
+        <w:rPr>
+          <w:lang w:val="es-ES"/>
+        </w:rPr>
+        <w:t xml:space="preserve">ver, </w:t>
+      </w:r>
+      <w:r>
+        <w:rPr>
+          <w:lang w:val="es-ES"/>
+        </w:rPr>
+        <w:t xml:space="preserve">modificar, registrar y eliminar los datos de los usuarios </w:t>
+      </w:r>
+      <w:r>
+        <w:rPr>
+          <w:lang w:val="es-ES"/>
+        </w:rPr>
+        <w:t>que pueden entrar a la aplicación</w:t>
+      </w:r>
+      <w:r>
+        <w:rPr>
+          <w:lang w:val="es-ES"/>
+        </w:rPr>
+        <w:t>.</w:t>
       </w:r>
     </w:p>
     <w:p>
@@ -3725,7 +3795,7 @@
         <w:rPr>
           <w:lang w:val="es-ES"/>
         </w:rPr>
-        <w:t>Por otra parte, también tendrá la posibilidad de pedirle al sistema un informe mensual como parte de un control administrativos de datos, ya sea para conocer la cantidad de turnos asignados o las ganancias de cada mes.</w:t>
+        <w:t>Por otra parte, también tendrá la posibilidad de pedirle al sistema un informe mensual como parte de un control administrativo de datos, ya sea para conocer la cantidad de turnos asignados o las ganancias de cada mes.</w:t>
       </w:r>
     </w:p>
     <w:p>
@@ -4049,7 +4119,19 @@
         <w:rPr>
           <w:lang w:val="es-ES"/>
         </w:rPr>
-        <w:t xml:space="preserve"> El secretario debe poder visualizar la agenda diaria de un médico</w:t>
+        <w:t xml:space="preserve"> El secretario debe poder visualizar la agenda </w:t>
+      </w:r>
+      <w:r>
+        <w:rPr>
+          <w:lang w:val="es-ES"/>
+        </w:rPr>
+        <w:t>personal</w:t>
+      </w:r>
+      <w:r>
+        <w:rPr>
+          <w:lang w:val="es-ES"/>
+        </w:rPr>
+        <w:t xml:space="preserve"> de un médico</w:t>
       </w:r>
       <w:r>
         <w:rPr>
@@ -4103,7 +4185,55 @@
         <w:rPr>
           <w:lang w:val="es-ES"/>
         </w:rPr>
-        <w:t>El secretario debe poder registrar y confirmar el pago de la consulta médica.</w:t>
+        <w:t>El secretario debe poder</w:t>
+      </w:r>
+      <w:r>
+        <w:rPr>
+          <w:lang w:val="es-ES"/>
+        </w:rPr>
+        <w:t xml:space="preserve"> </w:t>
+      </w:r>
+      <w:r>
+        <w:rPr>
+          <w:lang w:val="es-ES"/>
+        </w:rPr>
+        <w:t>visualizar el monto total que debe pagar el paciente por la consulta</w:t>
+      </w:r>
+      <w:r>
+        <w:rPr>
+          <w:lang w:val="es-ES"/>
+        </w:rPr>
+        <w:t>,</w:t>
+      </w:r>
+      <w:r>
+        <w:rPr>
+          <w:lang w:val="es-ES"/>
+        </w:rPr>
+        <w:t xml:space="preserve"> registrar</w:t>
+      </w:r>
+      <w:r>
+        <w:rPr>
+          <w:lang w:val="es-ES"/>
+        </w:rPr>
+        <w:t>lo</w:t>
+      </w:r>
+      <w:r>
+        <w:rPr>
+          <w:lang w:val="es-ES"/>
+        </w:rPr>
+        <w:t xml:space="preserve"> y confirmar el pago </w:t>
+      </w:r>
+      <w:r>
+        <w:rPr>
+          <w:lang w:val="es-ES"/>
+        </w:rPr>
+        <w:t>de la misma</w:t>
+      </w:r>
+      <w:r>
+        <w:rPr>
+          <w:lang w:val="es-ES"/>
+        </w:rPr>
+        <w:t>.</w:t>
       </w:r>
     </w:p>
     <w:p>
@@ -4214,24 +4344,47 @@
     </w:p>
     <w:p>
       <w:pPr>
+        <w:rPr>
+          <w:b/>
+          <w:bCs/>
+          <w:lang w:val="es-ES"/>
+        </w:rPr>
+      </w:pPr>
+      <w:r>
+        <w:rPr>
+          <w:b/>
+          <w:bCs/>
+          <w:lang w:val="es-ES"/>
+        </w:rPr>
+        <w:t>Médico</w:t>
+      </w:r>
+    </w:p>
+    <w:p>
+      <w:pPr>
         <w:pStyle w:val="ListParagraph"/>
         <w:numPr>
           <w:ilvl w:val="0"/>
           <w:numId w:val="16"/>
         </w:numPr>
         <w:rPr>
+          <w:lang w:val="es-ES"/>
+        </w:rPr>
+      </w:pPr>
+      <w:r>
+        <w:rPr>
           <w:b/>
           <w:bCs/>
           <w:lang w:val="es-ES"/>
         </w:rPr>
-      </w:pPr>
+        <w:t>RF</w:t>
+      </w:r>
       <w:r>
         <w:rPr>
           <w:b/>
           <w:bCs/>
           <w:lang w:val="es-ES"/>
         </w:rPr>
-        <w:t>RF</w:t>
+        <w:t>8</w:t>
       </w:r>
       <w:r>
         <w:rPr>
@@ -4239,29 +4392,43 @@
           <w:bCs/>
           <w:lang w:val="es-ES"/>
         </w:rPr>
-        <w:t>7</w:t>
-      </w:r>
-      <w:r>
-        <w:rPr>
-          <w:b/>
-          <w:bCs/>
-          <w:lang w:val="es-ES"/>
-        </w:rPr>
         <w:t>:</w:t>
       </w:r>
       <w:r>
         <w:rPr>
-          <w:b/>
-          <w:bCs/>
-          <w:lang w:val="es-ES"/>
-        </w:rPr>
-        <w:t xml:space="preserve"> </w:t>
-      </w:r>
-      <w:r>
-        <w:rPr>
-          <w:lang w:val="es-ES"/>
-        </w:rPr>
-        <w:t>El secretario debe poder visualizar el monto total que debe pagar el paciente por la consulta y registrarlo.</w:t>
+          <w:lang w:val="es-ES"/>
+        </w:rPr>
+        <w:t xml:space="preserve"> El </w:t>
+      </w:r>
+      <w:r>
+        <w:rPr>
+          <w:lang w:val="es-ES"/>
+        </w:rPr>
+        <w:t>médico debe poder visualizar</w:t>
+      </w:r>
+      <w:r>
+        <w:rPr>
+          <w:lang w:val="es-ES"/>
+        </w:rPr>
+        <w:t xml:space="preserve"> y cancelar los turnos</w:t>
+      </w:r>
+      <w:r>
+        <w:rPr>
+          <w:lang w:val="es-ES"/>
+        </w:rPr>
+        <w:t xml:space="preserve"> su agenda </w:t>
+      </w:r>
+      <w:r>
+        <w:rPr>
+          <w:lang w:val="es-ES"/>
+        </w:rPr>
+        <w:t>médica</w:t>
+      </w:r>
+      <w:r>
+        <w:rPr>
+          <w:lang w:val="es-ES"/>
+        </w:rPr>
+        <w:t>.</w:t>
       </w:r>
     </w:p>
     <w:p>
@@ -4272,27 +4439,38 @@
           <w:numId w:val="16"/>
         </w:numPr>
         <w:rPr>
+          <w:lang w:val="es-ES"/>
+        </w:rPr>
+      </w:pPr>
+      <w:r>
+        <w:rPr>
           <w:b/>
           <w:bCs/>
           <w:lang w:val="es-ES"/>
         </w:rPr>
-      </w:pPr>
-    </w:p>
-    <w:p>
-      <w:pPr>
+        <w:t>RF</w:t>
+      </w:r>
+      <w:r>
         <w:rPr>
           <w:b/>
           <w:bCs/>
           <w:lang w:val="es-ES"/>
         </w:rPr>
-      </w:pPr>
+        <w:t>9</w:t>
+      </w:r>
       <w:r>
         <w:rPr>
           <w:b/>
           <w:bCs/>
           <w:lang w:val="es-ES"/>
         </w:rPr>
-        <w:t>Médico</w:t>
+        <w:t>:</w:t>
+      </w:r>
+      <w:r>
+        <w:rPr>
+          <w:lang w:val="es-ES"/>
+        </w:rPr>
+        <w:t xml:space="preserve"> El médico debe poder visualizar y actualizar el historial médico de cada uno de sus pacientes.</w:t>
       </w:r>
     </w:p>
     <w:p>
@@ -4312,7 +4490,7 @@
           <w:bCs/>
           <w:lang w:val="es-ES"/>
         </w:rPr>
-        <w:t>RF</w:t>
+        <w:t>RF1</w:t>
       </w:r>
       <w:r>
         <w:rPr>
@@ -4320,7 +4498,7 @@
           <w:bCs/>
           <w:lang w:val="es-ES"/>
         </w:rPr>
-        <w:t>8</w:t>
+        <w:t>0</w:t>
       </w:r>
       <w:r>
         <w:rPr>
@@ -4334,37 +4512,7 @@
         <w:rPr>
           <w:lang w:val="es-ES"/>
         </w:rPr>
-        <w:t xml:space="preserve"> El </w:t>
-      </w:r>
-      <w:r>
-        <w:rPr>
-          <w:lang w:val="es-ES"/>
-        </w:rPr>
-        <w:t>médico debe poder visualizar</w:t>
-      </w:r>
-      <w:r>
-        <w:rPr>
-          <w:lang w:val="es-ES"/>
-        </w:rPr>
-        <w:t xml:space="preserve"> y cancelar los turnos</w:t>
-      </w:r>
-      <w:r>
-        <w:rPr>
-          <w:lang w:val="es-ES"/>
-        </w:rPr>
-        <w:t xml:space="preserve"> su agenda </w:t>
-      </w:r>
-      <w:r>
-        <w:rPr>
-          <w:lang w:val="es-ES"/>
-        </w:rPr>
-        <w:t>médica</w:t>
-      </w:r>
-      <w:r>
-        <w:rPr>
-          <w:lang w:val="es-ES"/>
-        </w:rPr>
-        <w:t>.</w:t>
+        <w:t xml:space="preserve"> El médico debe poder confirmar que el paciente asistió a su cita.</w:t>
       </w:r>
     </w:p>
     <w:p>
@@ -4384,7 +4532,7 @@
           <w:bCs/>
           <w:lang w:val="es-ES"/>
         </w:rPr>
-        <w:t>RF</w:t>
+        <w:t>RF1</w:t>
       </w:r>
       <w:r>
         <w:rPr>
@@ -4392,7 +4540,7 @@
           <w:bCs/>
           <w:lang w:val="es-ES"/>
         </w:rPr>
-        <w:t>9</w:t>
+        <w:t>1</w:t>
       </w:r>
       <w:r>
         <w:rPr>
@@ -4406,7 +4554,19 @@
         <w:rPr>
           <w:lang w:val="es-ES"/>
         </w:rPr>
-        <w:t xml:space="preserve"> El médico debe poder visualizar y actualizar el historial médico de cada uno de sus pacientes.</w:t>
+        <w:t xml:space="preserve"> El médico debe poseer opciones para filtrar los turnos </w:t>
+      </w:r>
+      <w:r>
+        <w:rPr>
+          <w:lang w:val="es-ES"/>
+        </w:rPr>
+        <w:t>e</w:t>
+      </w:r>
+      <w:r>
+        <w:rPr>
+          <w:lang w:val="es-ES"/>
+        </w:rPr>
+        <w:t xml:space="preserve"> historiales de sus pacientes.</w:t>
       </w:r>
     </w:p>
     <w:p>
@@ -4426,7 +4586,7 @@
           <w:bCs/>
           <w:lang w:val="es-ES"/>
         </w:rPr>
-        <w:t>RF1</w:t>
+        <w:t>RF</w:t>
       </w:r>
       <w:r>
         <w:rPr>
@@ -4434,7 +4594,7 @@
           <w:bCs/>
           <w:lang w:val="es-ES"/>
         </w:rPr>
-        <w:t>0</w:t>
+        <w:t>12</w:t>
       </w:r>
       <w:r>
         <w:rPr>
@@ -4448,7 +4608,30 @@
         <w:rPr>
           <w:lang w:val="es-ES"/>
         </w:rPr>
-        <w:t xml:space="preserve"> El médico debe poder confirmar que el paciente asistió a su cita.</w:t>
+        <w:t xml:space="preserve"> El médico debe poder bloquear su agenda médica para evitar que se le asignen turnos en caso de enfermedad, licencia u otro problema que le impida asistir</w:t>
+      </w:r>
+      <w:r>
+        <w:rPr>
+          <w:lang w:val="es-ES"/>
+        </w:rPr>
+        <w:t>.</w:t>
+      </w:r>
+    </w:p>
+    <w:p>
+      <w:pPr>
+        <w:rPr>
+          <w:b/>
+          <w:bCs/>
+          <w:lang w:val="es-ES"/>
+        </w:rPr>
+      </w:pPr>
+      <w:r>
+        <w:rPr>
+          <w:b/>
+          <w:bCs/>
+          <w:lang w:val="es-ES"/>
+        </w:rPr>
+        <w:t>Administrador</w:t>
       </w:r>
     </w:p>
     <w:p>
@@ -4468,7 +4651,7 @@
           <w:bCs/>
           <w:lang w:val="es-ES"/>
         </w:rPr>
-        <w:t>RF1</w:t>
+        <w:t>RF</w:t>
       </w:r>
       <w:r>
         <w:rPr>
@@ -4476,7 +4659,7 @@
           <w:bCs/>
           <w:lang w:val="es-ES"/>
         </w:rPr>
-        <w:t>1</w:t>
+        <w:t>13</w:t>
       </w:r>
       <w:r>
         <w:rPr>
@@ -4490,19 +4673,19 @@
         <w:rPr>
           <w:lang w:val="es-ES"/>
         </w:rPr>
-        <w:t xml:space="preserve"> El médico debe poseer opciones para filtrar los turnos </w:t>
-      </w:r>
-      <w:r>
-        <w:rPr>
-          <w:lang w:val="es-ES"/>
-        </w:rPr>
-        <w:t>e</w:t>
-      </w:r>
-      <w:r>
-        <w:rPr>
-          <w:lang w:val="es-ES"/>
-        </w:rPr>
-        <w:t xml:space="preserve"> historiales de sus pacientes.</w:t>
+        <w:t xml:space="preserve"> </w:t>
+      </w:r>
+      <w:r>
+        <w:rPr>
+          <w:lang w:val="es-ES"/>
+        </w:rPr>
+        <w:t>El administrador</w:t>
+      </w:r>
+      <w:r>
+        <w:rPr>
+          <w:lang w:val="es-ES"/>
+        </w:rPr>
+        <w:t xml:space="preserve"> debe poder registrar, borrar, editar y modificar los datos del personal médico.</w:t>
       </w:r>
     </w:p>
     <w:p>
@@ -4530,7 +4713,7 @@
           <w:bCs/>
           <w:lang w:val="es-ES"/>
         </w:rPr>
-        <w:t>12</w:t>
+        <w:t>14</w:t>
       </w:r>
       <w:r>
         <w:rPr>
@@ -4538,36 +4721,13 @@
           <w:bCs/>
           <w:lang w:val="es-ES"/>
         </w:rPr>
-        <w:t>:</w:t>
-      </w:r>
-      <w:r>
-        <w:rPr>
-          <w:lang w:val="es-ES"/>
-        </w:rPr>
-        <w:t xml:space="preserve"> El médico debe poder bloquear su agenda médica para evitar que se le asignen turnos en caso de enfermedad, licencia u otro problema que le impida asistir</w:t>
-      </w:r>
-      <w:r>
-        <w:rPr>
-          <w:lang w:val="es-ES"/>
-        </w:rPr>
-        <w:t>.</w:t>
-      </w:r>
-    </w:p>
-    <w:p>
-      <w:pPr>
-        <w:rPr>
-          <w:b/>
-          <w:bCs/>
-          <w:lang w:val="es-ES"/>
-        </w:rPr>
-      </w:pPr>
-      <w:r>
-        <w:rPr>
-          <w:b/>
-          <w:bCs/>
-          <w:lang w:val="es-ES"/>
-        </w:rPr>
-        <w:t>Administrador</w:t>
+        <w:t xml:space="preserve">: </w:t>
+      </w:r>
+      <w:r>
+        <w:rPr>
+          <w:lang w:val="es-ES"/>
+        </w:rPr>
+        <w:t>El administrador debe poder registrar, borrar, editar y modificar los datos de los secretarios.</w:t>
       </w:r>
     </w:p>
     <w:p>
@@ -4595,7 +4755,7 @@
           <w:bCs/>
           <w:lang w:val="es-ES"/>
         </w:rPr>
-        <w:t>13</w:t>
+        <w:t>15</w:t>
       </w:r>
       <w:r>
         <w:rPr>
@@ -4603,25 +4763,13 @@
           <w:bCs/>
           <w:lang w:val="es-ES"/>
         </w:rPr>
-        <w:t>:</w:t>
-      </w:r>
-      <w:r>
-        <w:rPr>
-          <w:lang w:val="es-ES"/>
-        </w:rPr>
-        <w:t xml:space="preserve"> </w:t>
-      </w:r>
-      <w:r>
-        <w:rPr>
-          <w:lang w:val="es-ES"/>
-        </w:rPr>
-        <w:t>El administrador</w:t>
-      </w:r>
-      <w:r>
-        <w:rPr>
-          <w:lang w:val="es-ES"/>
-        </w:rPr>
-        <w:t xml:space="preserve"> debe poder registrar, borrar, editar y modificar los datos del personal médico.</w:t>
+        <w:t xml:space="preserve">: </w:t>
+      </w:r>
+      <w:r>
+        <w:rPr>
+          <w:lang w:val="es-ES"/>
+        </w:rPr>
+        <w:t>El administrador debe poder registrar, borrar, editar y modificar los datos del ingreso de usuarios a la aplicación.</w:t>
       </w:r>
     </w:p>
     <w:p>
@@ -4632,24 +4780,18 @@
           <w:numId w:val="16"/>
         </w:numPr>
         <w:rPr>
-          <w:lang w:val="es-ES"/>
-        </w:rPr>
-      </w:pPr>
-      <w:r>
-        <w:rPr>
           <w:b/>
           <w:bCs/>
           <w:lang w:val="es-ES"/>
         </w:rPr>
-        <w:t>RF</w:t>
-      </w:r>
+      </w:pPr>
       <w:r>
         <w:rPr>
           <w:b/>
           <w:bCs/>
           <w:lang w:val="es-ES"/>
         </w:rPr>
-        <w:t>14</w:t>
+        <w:t>RF16:</w:t>
       </w:r>
       <w:r>
         <w:rPr>
@@ -4657,13 +4799,30 @@
           <w:bCs/>
           <w:lang w:val="es-ES"/>
         </w:rPr>
-        <w:t xml:space="preserve">: </w:t>
-      </w:r>
-      <w:r>
-        <w:rPr>
-          <w:lang w:val="es-ES"/>
-        </w:rPr>
-        <w:t>El administrador debe poder registrar, borrar, editar y modificar los datos de los secretarios.</w:t>
+        <w:t xml:space="preserve"> </w:t>
+      </w:r>
+      <w:r>
+        <w:rPr>
+          <w:lang w:val="es-ES"/>
+        </w:rPr>
+        <w:t>El administrador debe poder pedirle al sistema una retroalimentación mensual del policonsultorio para consultar los datos del mismo.</w:t>
+      </w:r>
+    </w:p>
+    <w:p>
+      <w:pPr>
+        <w:rPr>
+          <w:b/>
+          <w:bCs/>
+          <w:lang w:val="es-ES"/>
+        </w:rPr>
+      </w:pPr>
+      <w:r>
+        <w:rPr>
+          <w:b/>
+          <w:bCs/>
+          <w:lang w:val="es-ES"/>
+        </w:rPr>
+        <w:t>Sistema</w:t>
       </w:r>
     </w:p>
     <w:p>
@@ -4691,7 +4850,7 @@
           <w:bCs/>
           <w:lang w:val="es-ES"/>
         </w:rPr>
-        <w:t>15</w:t>
+        <w:t>17</w:t>
       </w:r>
       <w:r>
         <w:rPr>
@@ -4705,7 +4864,19 @@
         <w:rPr>
           <w:lang w:val="es-ES"/>
         </w:rPr>
-        <w:t>El administrador debe poder registrar, borrar, editar y modificar los datos del ingreso de usuarios a la aplicación.</w:t>
+        <w:t xml:space="preserve">El sistema debe poseer un </w:t>
+      </w:r>
+      <w:r>
+        <w:rPr>
+          <w:lang w:val="es-ES"/>
+        </w:rPr>
+        <w:t>restablecimiento de contraseña</w:t>
+      </w:r>
+      <w:r>
+        <w:rPr>
+          <w:lang w:val="es-ES"/>
+        </w:rPr>
+        <w:t xml:space="preserve"> para los usuarios.</w:t>
       </w:r>
     </w:p>
     <w:p>
@@ -4716,18 +4887,24 @@
           <w:numId w:val="16"/>
         </w:numPr>
         <w:rPr>
+          <w:lang w:val="es-ES"/>
+        </w:rPr>
+      </w:pPr>
+      <w:r>
+        <w:rPr>
           <w:b/>
           <w:bCs/>
           <w:lang w:val="es-ES"/>
         </w:rPr>
-      </w:pPr>
+        <w:t>RF</w:t>
+      </w:r>
       <w:r>
         <w:rPr>
           <w:b/>
           <w:bCs/>
           <w:lang w:val="es-ES"/>
         </w:rPr>
-        <w:t>RF16:</w:t>
+        <w:t>18</w:t>
       </w:r>
       <w:r>
         <w:rPr>
@@ -4735,30 +4912,37 @@
           <w:bCs/>
           <w:lang w:val="es-ES"/>
         </w:rPr>
+        <w:t>:</w:t>
+      </w:r>
+      <w:r>
+        <w:rPr>
+          <w:lang w:val="es-ES"/>
+        </w:rPr>
         <w:t xml:space="preserve"> </w:t>
       </w:r>
       <w:r>
         <w:rPr>
           <w:lang w:val="es-ES"/>
         </w:rPr>
-        <w:t>El administrador debe poder pedirle al sistema una retroalimentación mensual del policonsultorio para consultar los datos del mismo.</w:t>
-      </w:r>
-    </w:p>
-    <w:p>
-      <w:pPr>
-        <w:rPr>
-          <w:b/>
-          <w:bCs/>
-          <w:lang w:val="es-ES"/>
-        </w:rPr>
-      </w:pPr>
-      <w:r>
-        <w:rPr>
-          <w:b/>
-          <w:bCs/>
-          <w:lang w:val="es-ES"/>
-        </w:rPr>
-        <w:t>Sistema</w:t>
+        <w:t>El sistema debe poseer</w:t>
+      </w:r>
+      <w:r>
+        <w:rPr>
+          <w:lang w:val="es-ES"/>
+        </w:rPr>
+        <w:t xml:space="preserve"> </w:t>
+      </w:r>
+      <w:r>
+        <w:rPr>
+          <w:lang w:val="es-ES"/>
+        </w:rPr>
+        <w:t xml:space="preserve">un subsistema </w:t>
+      </w:r>
+      <w:r>
+        <w:rPr>
+          <w:lang w:val="es-ES"/>
+        </w:rPr>
+        <w:t>roles con usuario y contraseña donde cada usuario tendrá acceso únicamente a la funcionalidades e información que le corresponde.</w:t>
       </w:r>
     </w:p>
     <w:p>
@@ -4778,6 +4962,7 @@
           <w:bCs/>
           <w:lang w:val="es-ES"/>
         </w:rPr>
+        <w:lastRenderedPageBreak/>
         <w:t>RF</w:t>
       </w:r>
       <w:r>
@@ -4786,7 +4971,7 @@
           <w:bCs/>
           <w:lang w:val="es-ES"/>
         </w:rPr>
-        <w:t>17</w:t>
+        <w:t>19</w:t>
       </w:r>
       <w:r>
         <w:rPr>
@@ -4794,25 +4979,13 @@
           <w:bCs/>
           <w:lang w:val="es-ES"/>
         </w:rPr>
-        <w:t xml:space="preserve">: </w:t>
-      </w:r>
-      <w:r>
-        <w:rPr>
-          <w:lang w:val="es-ES"/>
-        </w:rPr>
-        <w:t xml:space="preserve">El sistema debe poseer un </w:t>
-      </w:r>
-      <w:r>
-        <w:rPr>
-          <w:lang w:val="es-ES"/>
-        </w:rPr>
-        <w:t>restablecimiento de contraseña</w:t>
-      </w:r>
-      <w:r>
-        <w:rPr>
-          <w:lang w:val="es-ES"/>
-        </w:rPr>
-        <w:t xml:space="preserve"> para los usuarios.</w:t>
+        <w:t>:</w:t>
+      </w:r>
+      <w:r>
+        <w:rPr>
+          <w:lang w:val="es-ES"/>
+        </w:rPr>
+        <w:t xml:space="preserve"> El sistema debe poder actualizar automáticamente cuando un paciente deja de ser menor de edad.</w:t>
       </w:r>
     </w:p>
     <w:p>
@@ -4832,54 +5005,13 @@
           <w:bCs/>
           <w:lang w:val="es-ES"/>
         </w:rPr>
-        <w:lastRenderedPageBreak/>
-        <w:t>RF</w:t>
-      </w:r>
-      <w:r>
-        <w:rPr>
-          <w:b/>
-          <w:bCs/>
-          <w:lang w:val="es-ES"/>
-        </w:rPr>
-        <w:t>18</w:t>
-      </w:r>
-      <w:r>
-        <w:rPr>
-          <w:b/>
-          <w:bCs/>
-          <w:lang w:val="es-ES"/>
-        </w:rPr>
-        <w:t>:</w:t>
-      </w:r>
-      <w:r>
-        <w:rPr>
-          <w:lang w:val="es-ES"/>
-        </w:rPr>
-        <w:t xml:space="preserve"> </w:t>
-      </w:r>
-      <w:r>
-        <w:rPr>
-          <w:lang w:val="es-ES"/>
-        </w:rPr>
-        <w:t>El sistema debe poseer</w:t>
-      </w:r>
-      <w:r>
-        <w:rPr>
-          <w:lang w:val="es-ES"/>
-        </w:rPr>
-        <w:t xml:space="preserve"> </w:t>
-      </w:r>
-      <w:r>
-        <w:rPr>
-          <w:lang w:val="es-ES"/>
-        </w:rPr>
-        <w:t xml:space="preserve">un subsistema </w:t>
-      </w:r>
-      <w:r>
-        <w:rPr>
-          <w:lang w:val="es-ES"/>
-        </w:rPr>
-        <w:t>roles con usuario y contraseña donde cada usuario tendrá acceso únicamente a la funcionalidades e información que le corresponde.</w:t>
+        <w:t>RF20:</w:t>
+      </w:r>
+      <w:r>
+        <w:rPr>
+          <w:lang w:val="es-ES"/>
+        </w:rPr>
+        <w:t xml:space="preserve"> El sistema debe crear y enviar de manera automática un recordatorio de un turno a un paciente 24hs antes del mismo.</w:t>
       </w:r>
     </w:p>
     <w:p>
@@ -4907,7 +5039,7 @@
           <w:bCs/>
           <w:lang w:val="es-ES"/>
         </w:rPr>
-        <w:t>19</w:t>
+        <w:t>2</w:t>
       </w:r>
       <w:r>
         <w:rPr>
@@ -4915,13 +5047,33 @@
           <w:bCs/>
           <w:lang w:val="es-ES"/>
         </w:rPr>
+        <w:t>1</w:t>
+      </w:r>
+      <w:r>
+        <w:rPr>
+          <w:b/>
+          <w:bCs/>
+          <w:lang w:val="es-ES"/>
+        </w:rPr>
         <w:t>:</w:t>
       </w:r>
       <w:r>
         <w:rPr>
           <w:lang w:val="es-ES"/>
         </w:rPr>
-        <w:t xml:space="preserve"> El sistema debe poder actualizar automáticamente cuando un paciente deja de ser menor de edad.</w:t>
+        <w:t xml:space="preserve"> El sistema debe dar una advertencia</w:t>
+      </w:r>
+      <w:r>
+        <w:rPr>
+          <w:lang w:val="es-ES"/>
+        </w:rPr>
+        <w:t xml:space="preserve"> automática</w:t>
+      </w:r>
+      <w:r>
+        <w:rPr>
+          <w:lang w:val="es-ES"/>
+        </w:rPr>
+        <w:t xml:space="preserve"> a los pacientes que se ausenten constantemente a sus citas médica sin aviso previo.</w:t>
       </w:r>
     </w:p>
     <w:p>
@@ -4941,94 +5093,6 @@
           <w:bCs/>
           <w:lang w:val="es-ES"/>
         </w:rPr>
-        <w:t>RF20:</w:t>
-      </w:r>
-      <w:r>
-        <w:rPr>
-          <w:lang w:val="es-ES"/>
-        </w:rPr>
-        <w:t xml:space="preserve"> El sistema debe crear y enviar de manera automática un recordatorio de un turno a un paciente 24hs antes del mismo.</w:t>
-      </w:r>
-    </w:p>
-    <w:p>
-      <w:pPr>
-        <w:pStyle w:val="ListParagraph"/>
-        <w:numPr>
-          <w:ilvl w:val="0"/>
-          <w:numId w:val="16"/>
-        </w:numPr>
-        <w:rPr>
-          <w:lang w:val="es-ES"/>
-        </w:rPr>
-      </w:pPr>
-      <w:r>
-        <w:rPr>
-          <w:b/>
-          <w:bCs/>
-          <w:lang w:val="es-ES"/>
-        </w:rPr>
-        <w:t>RF</w:t>
-      </w:r>
-      <w:r>
-        <w:rPr>
-          <w:b/>
-          <w:bCs/>
-          <w:lang w:val="es-ES"/>
-        </w:rPr>
-        <w:t>2</w:t>
-      </w:r>
-      <w:r>
-        <w:rPr>
-          <w:b/>
-          <w:bCs/>
-          <w:lang w:val="es-ES"/>
-        </w:rPr>
-        <w:t>1</w:t>
-      </w:r>
-      <w:r>
-        <w:rPr>
-          <w:b/>
-          <w:bCs/>
-          <w:lang w:val="es-ES"/>
-        </w:rPr>
-        <w:t>:</w:t>
-      </w:r>
-      <w:r>
-        <w:rPr>
-          <w:lang w:val="es-ES"/>
-        </w:rPr>
-        <w:t xml:space="preserve"> El sistema debe dar una advertencia</w:t>
-      </w:r>
-      <w:r>
-        <w:rPr>
-          <w:lang w:val="es-ES"/>
-        </w:rPr>
-        <w:t xml:space="preserve"> automática</w:t>
-      </w:r>
-      <w:r>
-        <w:rPr>
-          <w:lang w:val="es-ES"/>
-        </w:rPr>
-        <w:t xml:space="preserve"> a los pacientes que se ausenten constantemente a sus citas médica sin aviso previo.</w:t>
-      </w:r>
-    </w:p>
-    <w:p>
-      <w:pPr>
-        <w:pStyle w:val="ListParagraph"/>
-        <w:numPr>
-          <w:ilvl w:val="0"/>
-          <w:numId w:val="16"/>
-        </w:numPr>
-        <w:rPr>
-          <w:lang w:val="es-ES"/>
-        </w:rPr>
-      </w:pPr>
-      <w:r>
-        <w:rPr>
-          <w:b/>
-          <w:bCs/>
-          <w:lang w:val="es-ES"/>
-        </w:rPr>
         <w:t>RF</w:t>
       </w:r>
       <w:r>
@@ -5311,21 +5375,18 @@
         <w:rPr>
           <w:b/>
           <w:bCs/>
-          <w:lang w:val="es-ES"/>
         </w:rPr>
       </w:pPr>
       <w:r>
         <w:rPr>
           <w:b/>
           <w:bCs/>
-          <w:noProof/>
-          <w:lang w:val="es-ES"/>
         </w:rPr>
         <w:drawing>
-          <wp:inline distT="0" distB="0" distL="0" distR="0" wp14:anchorId="10D0CAE1" wp14:editId="7CCBB6C1">
-            <wp:extent cx="5546281" cy="3598223"/>
-            <wp:effectExtent l="0" t="0" r="0" b="2540"/>
-            <wp:docPr id="1244547683" name="Picture 3"/>
+          <wp:inline distT="0" distB="0" distL="0" distR="0" wp14:anchorId="2BF62144" wp14:editId="7C7557C6">
+            <wp:extent cx="5400040" cy="4248150"/>
+            <wp:effectExtent l="0" t="0" r="0" b="0"/>
+            <wp:docPr id="605463255" name="Picture 4" descr="A diagram of a medical procedure&#10;&#10;AI-generated content may be incorrect."/>
             <wp:cNvGraphicFramePr>
               <a:graphicFrameLocks xmlns:a="http://schemas.openxmlformats.org/drawingml/2006/main" noChangeAspect="1"/>
             </wp:cNvGraphicFramePr>
@@ -5333,7 +5394,7 @@
               <a:graphicData uri="http://schemas.openxmlformats.org/drawingml/2006/picture">
                 <pic:pic xmlns:pic="http://schemas.openxmlformats.org/drawingml/2006/picture">
                   <pic:nvPicPr>
-                    <pic:cNvPr id="0" name="Picture 1"/>
+                    <pic:cNvPr id="605463255" name="Picture 4" descr="A diagram of a medical procedure&#10;&#10;AI-generated content may be incorrect."/>
                     <pic:cNvPicPr>
                       <a:picLocks noChangeAspect="1" noChangeArrowheads="1"/>
                     </pic:cNvPicPr>
@@ -5354,7 +5415,7 @@
                   <pic:spPr bwMode="auto">
                     <a:xfrm>
                       <a:off x="0" y="0"/>
-                      <a:ext cx="5566521" cy="3611354"/>
+                      <a:ext cx="5400040" cy="4248150"/>
                     </a:xfrm>
                     <a:prstGeom prst="rect">
                       <a:avLst/>
@@ -5373,6 +5434,16 @@
     </w:p>
     <w:p>
       <w:pPr>
+        <w:jc w:val="center"/>
+        <w:rPr>
+          <w:b/>
+          <w:bCs/>
+          <w:lang w:val="es-ES"/>
+        </w:rPr>
+      </w:pPr>
+    </w:p>
+    <w:p>
+      <w:pPr>
         <w:pStyle w:val="Heading2"/>
         <w:rPr>
           <w:lang w:val="es-ES"/>
@@ -5400,13 +5471,12 @@
         <w:rPr>
           <w:b/>
           <w:bCs/>
-          <w:noProof/>
         </w:rPr>
         <w:drawing>
-          <wp:inline distT="0" distB="0" distL="0" distR="0" wp14:anchorId="4058A4C5" wp14:editId="2B33259F">
-            <wp:extent cx="4604772" cy="4756245"/>
-            <wp:effectExtent l="0" t="0" r="5715" b="6350"/>
-            <wp:docPr id="1045582899" name="Picture 6" descr="A diagram of a medical procedure&#10;&#10;AI-generated content may be incorrect."/>
+          <wp:inline distT="0" distB="0" distL="0" distR="0" wp14:anchorId="2E40D874" wp14:editId="49702D3B">
+            <wp:extent cx="4343400" cy="4486275"/>
+            <wp:effectExtent l="0" t="0" r="0" b="9525"/>
+            <wp:docPr id="570881207" name="Picture 6" descr="A diagram of a medical procedure&#10;&#10;AI-generated content may be incorrect."/>
             <wp:cNvGraphicFramePr>
               <a:graphicFrameLocks xmlns:a="http://schemas.openxmlformats.org/drawingml/2006/main" noChangeAspect="1"/>
             </wp:cNvGraphicFramePr>
@@ -5414,7 +5484,7 @@
               <a:graphicData uri="http://schemas.openxmlformats.org/drawingml/2006/picture">
                 <pic:pic xmlns:pic="http://schemas.openxmlformats.org/drawingml/2006/picture">
                   <pic:nvPicPr>
-                    <pic:cNvPr id="1045582899" name="Picture 6" descr="A diagram of a medical procedure&#10;&#10;AI-generated content may be incorrect."/>
+                    <pic:cNvPr id="570881207" name="Picture 6" descr="A diagram of a medical procedure&#10;&#10;AI-generated content may be incorrect."/>
                     <pic:cNvPicPr>
                       <a:picLocks noChangeAspect="1" noChangeArrowheads="1"/>
                     </pic:cNvPicPr>
@@ -5435,7 +5505,7 @@
                   <pic:spPr bwMode="auto">
                     <a:xfrm>
                       <a:off x="0" y="0"/>
-                      <a:ext cx="4609416" cy="4761042"/>
+                      <a:ext cx="4343400" cy="4486275"/>
                     </a:xfrm>
                     <a:prstGeom prst="rect">
                       <a:avLst/>
@@ -5451,6 +5521,15 @@
           </wp:inline>
         </w:drawing>
       </w:r>
+    </w:p>
+    <w:p>
+      <w:pPr>
+        <w:jc w:val="center"/>
+        <w:rPr>
+          <w:b/>
+          <w:bCs/>
+        </w:rPr>
+      </w:pPr>
     </w:p>
     <w:p>
       <w:pPr>
@@ -7388,7 +7467,7 @@
           <w:noProof/>
         </w:rPr>
         <w:drawing>
-          <wp:inline distT="0" distB="0" distL="0" distR="0" wp14:anchorId="6A2801BC" wp14:editId="77EBF48E">
+          <wp:inline distT="0" distB="0" distL="0" distR="0" wp14:anchorId="6A2801BC" wp14:editId="152B392C">
             <wp:extent cx="5808644" cy="1749287"/>
             <wp:effectExtent l="0" t="0" r="1905" b="3810"/>
             <wp:docPr id="1444101487" name="Picture 4" descr="A screenshot of a computer&#10;&#10;AI-generated content may be incorrect."/>
@@ -7489,7 +7568,7 @@
           <w:noProof/>
         </w:rPr>
         <w:drawing>
-          <wp:inline distT="0" distB="0" distL="0" distR="0" wp14:anchorId="663052A1" wp14:editId="1B53C652">
+          <wp:inline distT="0" distB="0" distL="0" distR="0" wp14:anchorId="663052A1" wp14:editId="2B487131">
             <wp:extent cx="5400040" cy="2576830"/>
             <wp:effectExtent l="0" t="0" r="0" b="0"/>
             <wp:docPr id="288597782" name="Picture 6" descr="A screenshot of a computer&#10;&#10;AI-generated content may be incorrect."/>
@@ -9552,7 +9631,7 @@
           <w:noProof/>
         </w:rPr>
         <w:drawing>
-          <wp:inline distT="0" distB="0" distL="0" distR="0" wp14:anchorId="3B499AFB" wp14:editId="646BEC44">
+          <wp:inline distT="0" distB="0" distL="0" distR="0" wp14:anchorId="3B499AFB" wp14:editId="20B06CBE">
             <wp:extent cx="5400040" cy="2482215"/>
             <wp:effectExtent l="0" t="0" r="0" b="0"/>
             <wp:docPr id="2104243939" name="Picture 8" descr="A screenshot of a computer&#10;&#10;AI-generated content may be incorrect."/>
@@ -12680,7 +12759,7 @@
           <w:noProof/>
         </w:rPr>
         <w:drawing>
-          <wp:inline distT="0" distB="0" distL="0" distR="0" wp14:anchorId="691361D7" wp14:editId="630F7E44">
+          <wp:inline distT="0" distB="0" distL="0" distR="0" wp14:anchorId="691361D7" wp14:editId="6B0B044A">
             <wp:extent cx="5400040" cy="2482215"/>
             <wp:effectExtent l="0" t="0" r="0" b="0"/>
             <wp:docPr id="1050528906" name="Picture 14" descr="A screenshot of a computer&#10;&#10;AI-generated content may be incorrect."/>
@@ -13940,7 +14019,23 @@
                 <w:szCs w:val="22"/>
                 <w:lang w:val="es-ES"/>
               </w:rPr>
-              <w:t>CU31 – Ver Turno</w:t>
+              <w:t>CU</w:t>
+            </w:r>
+            <w:r>
+              <w:rPr>
+                <w:sz w:val="22"/>
+                <w:szCs w:val="22"/>
+                <w:lang w:val="es-ES"/>
+              </w:rPr>
+              <w:t>08</w:t>
+            </w:r>
+            <w:r>
+              <w:rPr>
+                <w:sz w:val="22"/>
+                <w:szCs w:val="22"/>
+                <w:lang w:val="es-ES"/>
+              </w:rPr>
+              <w:t xml:space="preserve"> – Ver Turno</w:t>
             </w:r>
           </w:p>
         </w:tc>
@@ -14286,7 +14381,23 @@
                 <w:szCs w:val="22"/>
                 <w:lang w:val="es-ES"/>
               </w:rPr>
-              <w:t>CU31 – Ver Turno.</w:t>
+              <w:t>CU</w:t>
+            </w:r>
+            <w:r>
+              <w:rPr>
+                <w:sz w:val="22"/>
+                <w:szCs w:val="22"/>
+                <w:lang w:val="es-ES"/>
+              </w:rPr>
+              <w:t>08</w:t>
+            </w:r>
+            <w:r>
+              <w:rPr>
+                <w:sz w:val="22"/>
+                <w:szCs w:val="22"/>
+                <w:lang w:val="es-ES"/>
+              </w:rPr>
+              <w:t xml:space="preserve"> – Ver Turno.</w:t>
             </w:r>
           </w:p>
         </w:tc>
@@ -15628,7 +15739,7 @@
           <w:noProof/>
         </w:rPr>
         <w:drawing>
-          <wp:inline distT="0" distB="0" distL="0" distR="0" wp14:anchorId="0BC5322D" wp14:editId="58C04477">
+          <wp:inline distT="0" distB="0" distL="0" distR="0" wp14:anchorId="0BC5322D" wp14:editId="3C5A30B3">
             <wp:extent cx="5630279" cy="1801504"/>
             <wp:effectExtent l="0" t="0" r="8890" b="8255"/>
             <wp:docPr id="37710194" name="Picture 20" descr="A screenshot of a computer&#10;&#10;AI-generated content may be incorrect."/>
@@ -15713,7 +15824,7 @@
           <w:noProof/>
         </w:rPr>
         <w:drawing>
-          <wp:inline distT="0" distB="0" distL="0" distR="0" wp14:anchorId="5387F3BA" wp14:editId="5BB563BE">
+          <wp:inline distT="0" distB="0" distL="0" distR="0" wp14:anchorId="5387F3BA" wp14:editId="397AF01C">
             <wp:extent cx="5547800" cy="2477069"/>
             <wp:effectExtent l="0" t="0" r="0" b="0"/>
             <wp:docPr id="628297083" name="Picture 22" descr="A screenshot of a computer&#10;&#10;AI-generated content may be incorrect."/>
@@ -20388,7 +20499,7 @@
           <w:noProof/>
         </w:rPr>
         <w:drawing>
-          <wp:inline distT="0" distB="0" distL="0" distR="0" wp14:anchorId="690E23E2" wp14:editId="6B4546AE">
+          <wp:inline distT="0" distB="0" distL="0" distR="0" wp14:anchorId="690E23E2" wp14:editId="555859D4">
             <wp:extent cx="5465928" cy="1532954"/>
             <wp:effectExtent l="0" t="0" r="1905" b="0"/>
             <wp:docPr id="1218590777" name="Picture 30" descr="A screenshot of a computer&#10;&#10;AI-generated content may be incorrect."/>
@@ -22371,7 +22482,7 @@
           <w:noProof/>
         </w:rPr>
         <w:drawing>
-          <wp:inline distT="0" distB="0" distL="0" distR="0" wp14:anchorId="0CAA5723" wp14:editId="41C986CD">
+          <wp:inline distT="0" distB="0" distL="0" distR="0" wp14:anchorId="0CAA5723" wp14:editId="739C7C45">
             <wp:extent cx="5465928" cy="1532954"/>
             <wp:effectExtent l="0" t="0" r="1905" b="0"/>
             <wp:docPr id="428361771" name="Picture 30" descr="A screenshot of a computer&#10;&#10;AI-generated content may be incorrect."/>
@@ -24157,7 +24268,7 @@
           <w:noProof/>
         </w:rPr>
         <w:drawing>
-          <wp:inline distT="0" distB="0" distL="0" distR="0" wp14:anchorId="7C78F91F" wp14:editId="5FE07A87">
+          <wp:inline distT="0" distB="0" distL="0" distR="0" wp14:anchorId="7C78F91F" wp14:editId="2B76475D">
             <wp:extent cx="5465928" cy="1532954"/>
             <wp:effectExtent l="0" t="0" r="1905" b="0"/>
             <wp:docPr id="1684055146" name="Picture 30" descr="A screenshot of a computer&#10;&#10;AI-generated content may be incorrect."/>
@@ -25886,7 +25997,7 @@
           <w:noProof/>
         </w:rPr>
         <w:drawing>
-          <wp:inline distT="0" distB="0" distL="0" distR="0" wp14:anchorId="2C71CD41" wp14:editId="57973BDD">
+          <wp:inline distT="0" distB="0" distL="0" distR="0" wp14:anchorId="2C71CD41" wp14:editId="41D5359B">
             <wp:extent cx="5583169" cy="1317008"/>
             <wp:effectExtent l="0" t="0" r="0" b="0"/>
             <wp:docPr id="1397613693" name="Picture 36" descr="A screenshot of a computer&#10;&#10;AI-generated content may be incorrect."/>
@@ -26047,6 +26158,9 @@
         <w:jc w:val="center"/>
       </w:pPr>
       <w:r>
+        <w:rPr>
+          <w:noProof/>
+        </w:rPr>
         <w:drawing>
           <wp:inline distT="0" distB="0" distL="0" distR="0" wp14:anchorId="61BA6D7A" wp14:editId="7A0F78E3">
             <wp:extent cx="5609523" cy="1792224"/>
@@ -26110,6 +26224,9 @@
         <w:jc w:val="center"/>
       </w:pPr>
       <w:r>
+        <w:rPr>
+          <w:noProof/>
+        </w:rPr>
         <w:drawing>
           <wp:inline distT="0" distB="0" distL="0" distR="0" wp14:anchorId="0B05812C" wp14:editId="1AB831E4">
             <wp:extent cx="4552950" cy="1104900"/>
@@ -26170,6 +26287,9 @@
     </w:p>
     <w:p>
       <w:r>
+        <w:rPr>
+          <w:noProof/>
+        </w:rPr>
         <w:drawing>
           <wp:inline distT="0" distB="0" distL="0" distR="0" wp14:anchorId="2478F1D7" wp14:editId="3F2B81EC">
             <wp:extent cx="5577637" cy="2552700"/>
@@ -26264,6 +26384,7 @@
         <w:rPr>
           <w:b/>
           <w:bCs/>
+          <w:noProof/>
         </w:rPr>
         <w:drawing>
           <wp:inline distT="0" distB="0" distL="0" distR="0" wp14:anchorId="15D1B04E" wp14:editId="539F990F">
@@ -26359,6 +26480,7 @@
         <w:rPr>
           <w:b/>
           <w:bCs/>
+          <w:noProof/>
         </w:rPr>
         <w:drawing>
           <wp:inline distT="0" distB="0" distL="0" distR="0" wp14:anchorId="34D22195" wp14:editId="66781392">
@@ -26454,6 +26576,7 @@
         <w:rPr>
           <w:b/>
           <w:bCs/>
+          <w:noProof/>
         </w:rPr>
         <w:drawing>
           <wp:inline distT="0" distB="0" distL="0" distR="0" wp14:anchorId="43DE3502" wp14:editId="079BE89C">
@@ -26541,6 +26664,7 @@
         <w:rPr>
           <w:b/>
           <w:bCs/>
+          <w:noProof/>
         </w:rPr>
         <w:drawing>
           <wp:inline distT="0" distB="0" distL="0" distR="0" wp14:anchorId="0914AA71" wp14:editId="41D78E36">
@@ -26611,6 +26735,7 @@
         <w:rPr>
           <w:b/>
           <w:bCs/>
+          <w:noProof/>
         </w:rPr>
         <w:drawing>
           <wp:inline distT="0" distB="0" distL="0" distR="0" wp14:anchorId="1DCED9B8" wp14:editId="150A0552">
@@ -31496,6 +31621,7 @@
     <w:rsid w:val="000A0D90"/>
     <w:rsid w:val="00100BD5"/>
     <w:rsid w:val="0010461C"/>
+    <w:rsid w:val="001861A3"/>
     <w:rsid w:val="001A620E"/>
     <w:rsid w:val="001F469D"/>
     <w:rsid w:val="0023249B"/>
@@ -31511,7 +31637,9 @@
     <w:rsid w:val="00617295"/>
     <w:rsid w:val="006415F2"/>
     <w:rsid w:val="00752B1D"/>
+    <w:rsid w:val="007B54A1"/>
     <w:rsid w:val="00880ACF"/>
+    <w:rsid w:val="008D35EF"/>
     <w:rsid w:val="008E30C7"/>
     <w:rsid w:val="00A14CB8"/>
     <w:rsid w:val="00A23E80"/>

</xml_diff>

<commit_message>
Actualización pantallas y CUs
</commit_message>
<xml_diff>
--- a/Documentos/Documentacion Principal - Policonsultorio.docx
+++ b/Documentos/Documentacion Principal - Policonsultorio.docx
@@ -3620,7 +3620,13 @@
         <w:rPr>
           <w:lang w:val="es-ES"/>
         </w:rPr>
-        <w:t>por licencia, enfermedad u otro motivo, de esta manera, se evitará la asignación de turnos en ausencia del médico.</w:t>
+        <w:t>por licencia, enfermedad u otro motivo, de esta manera, se evitará la asignación de turnos en ausencia del médico</w:t>
+      </w:r>
+      <w:r>
+        <w:rPr>
+          <w:lang w:val="es-ES"/>
+        </w:rPr>
+        <w:t xml:space="preserve"> y se cancelarán todos turnos que posea hasta el momento.</w:t>
       </w:r>
     </w:p>
     <w:p>
@@ -3795,7 +3801,31 @@
         <w:rPr>
           <w:lang w:val="es-ES"/>
         </w:rPr>
-        <w:t>Por otra parte, también tendrá la posibilidad de pedirle al sistema un informe mensual como parte de un control administrativo de datos, ya sea para conocer la cantidad de turnos asignados o las ganancias de cada mes.</w:t>
+        <w:t>Por otra parte, también tendrá la posibilidad de pedirle al sistema un informe mensual como parte de un control administrativo de datos, ya sea para conocer la cantidad de turnos asignados o l</w:t>
+      </w:r>
+      <w:r>
+        <w:rPr>
+          <w:lang w:val="es-ES"/>
+        </w:rPr>
+        <w:t>o</w:t>
+      </w:r>
+      <w:r>
+        <w:rPr>
+          <w:lang w:val="es-ES"/>
+        </w:rPr>
+        <w:t xml:space="preserve">s </w:t>
+      </w:r>
+      <w:r>
+        <w:rPr>
+          <w:lang w:val="es-ES"/>
+        </w:rPr>
+        <w:t>ingresos</w:t>
+      </w:r>
+      <w:r>
+        <w:rPr>
+          <w:lang w:val="es-ES"/>
+        </w:rPr>
+        <w:t xml:space="preserve"> de cada mes.</w:t>
       </w:r>
     </w:p>
     <w:p>
@@ -3843,7 +3873,13 @@
         <w:rPr>
           <w:lang w:val="es-ES"/>
         </w:rPr>
-        <w:t xml:space="preserve"> Además, cuando este cancele los turnos, se les enviará a los pacientes un comunicado automático sobre la cancelación de los mismos. Por otra parte, también podrá bloquear su agenda para evitar recibir turnos que no pueda atender en caso de enfermedad, licencia, etc.</w:t>
+        <w:t xml:space="preserve"> Además, cuando este cancele los turnos, se les enviará a los pacientes un comunicado automático sobre la cancelación de los mismos. Por otra parte, también podrá bloquear su agenda para evitar recibir turnos que no pueda atender en caso de enfermedad, licencia, etc</w:t>
+      </w:r>
+      <w:r>
+        <w:rPr>
+          <w:lang w:val="es-ES"/>
+        </w:rPr>
+        <w:t>. y, a su vez, se cancelen todos los turnos en su agenda para los pacientes no tengan que asistir a sus citas.</w:t>
       </w:r>
     </w:p>
     <w:p>
@@ -3880,26 +3916,33 @@
         <w:rPr>
           <w:lang w:val="es-ES"/>
         </w:rPr>
-        <w:t>. En caso de incumplirla nuevamente, será eliminado permanentemente del sistema. Por último, el sistema hará un registro mensual de turnos, citas realizadas y ganancias y actualizará automáticamente aquellos pacientes que dejen de ser “menores de edad”.</w:t>
-      </w:r>
-    </w:p>
-    <w:p>
-      <w:pPr>
-        <w:jc w:val="left"/>
-        <w:rPr>
-          <w:rFonts w:eastAsiaTheme="majorEastAsia" w:cstheme="majorBidi"/>
-          <w:b/>
-          <w:color w:val="0F9ED5" w:themeColor="accent4"/>
-          <w:sz w:val="36"/>
-          <w:szCs w:val="40"/>
-          <w:lang w:val="es-ES"/>
-        </w:rPr>
-      </w:pPr>
-      <w:r>
-        <w:rPr>
-          <w:lang w:val="es-ES"/>
-        </w:rPr>
-        <w:br w:type="page"/>
+        <w:t xml:space="preserve">. En caso de incumplirla nuevamente, será eliminado permanentemente del sistema. Por último, el sistema hará un registro mensual de turnos, citas realizadas </w:t>
+      </w:r>
+      <w:proofErr w:type="spellStart"/>
+      <w:r>
+        <w:rPr>
+          <w:lang w:val="es-ES"/>
+        </w:rPr>
+        <w:t>y</w:t>
+      </w:r>
+      <w:proofErr w:type="spellEnd"/>
+      <w:r>
+        <w:rPr>
+          <w:lang w:val="es-ES"/>
+        </w:rPr>
+        <w:t xml:space="preserve"> </w:t>
+      </w:r>
+      <w:r>
+        <w:rPr>
+          <w:lang w:val="es-ES"/>
+        </w:rPr>
+        <w:t>ingresos</w:t>
+      </w:r>
+      <w:r>
+        <w:rPr>
+          <w:lang w:val="es-ES"/>
+        </w:rPr>
+        <w:t xml:space="preserve"> y actualizará automáticamente aquellos pacientes que dejen de ser “menores de edad”.</w:t>
       </w:r>
     </w:p>
     <w:p>
@@ -4191,19 +4234,7 @@
         <w:rPr>
           <w:lang w:val="es-ES"/>
         </w:rPr>
-        <w:t xml:space="preserve"> </w:t>
-      </w:r>
-      <w:r>
-        <w:rPr>
-          <w:lang w:val="es-ES"/>
-        </w:rPr>
-        <w:t>visualizar el monto total que debe pagar el paciente por la consulta</w:t>
-      </w:r>
-      <w:r>
-        <w:rPr>
-          <w:lang w:val="es-ES"/>
-        </w:rPr>
-        <w:t>,</w:t>
+        <w:t xml:space="preserve"> visualizar el monto total que debe pagar el paciente por la consulta,</w:t>
       </w:r>
       <w:r>
         <w:rPr>
@@ -4608,13 +4639,13 @@
         <w:rPr>
           <w:lang w:val="es-ES"/>
         </w:rPr>
-        <w:t xml:space="preserve"> El médico debe poder bloquear su agenda médica para evitar que se le asignen turnos en caso de enfermedad, licencia u otro problema que le impida asistir</w:t>
-      </w:r>
-      <w:r>
-        <w:rPr>
-          <w:lang w:val="es-ES"/>
-        </w:rPr>
-        <w:t>.</w:t>
+        <w:t xml:space="preserve"> El médico debe poder bloquear su agenda médica para evitar </w:t>
+      </w:r>
+      <w:r>
+        <w:rPr>
+          <w:lang w:val="es-ES"/>
+        </w:rPr>
+        <w:t>asignación de nuevos turnos a su agenda y, al mismo tiempo, se cancelen todos los turnos que posea hasta el momento.</w:t>
       </w:r>
     </w:p>
     <w:p>
@@ -5121,7 +5152,19 @@
         <w:rPr>
           <w:lang w:val="es-ES"/>
         </w:rPr>
-        <w:t xml:space="preserve"> mensual de turnos dados por especialidad, turnos cancelados, cantidad de pacientes atendidos, cantidad de pacientes ausentes (no se presentan y no avisan) y las ganancias.</w:t>
+        <w:t xml:space="preserve"> mensual de turnos dados por especialidad, turnos cancelados, cantidad de pacientes atendidos, cantidad de pacientes ausentes (no se presentan y no avisan) y </w:t>
+      </w:r>
+      <w:r>
+        <w:rPr>
+          <w:lang w:val="es-ES"/>
+        </w:rPr>
+        <w:t>los ingresos</w:t>
+      </w:r>
+      <w:r>
+        <w:rPr>
+          <w:lang w:val="es-ES"/>
+        </w:rPr>
+        <w:t>.</w:t>
       </w:r>
       <w:r>
         <w:rPr>
@@ -5381,6 +5424,7 @@
         <w:rPr>
           <w:b/>
           <w:bCs/>
+          <w:noProof/>
         </w:rPr>
         <w:drawing>
           <wp:inline distT="0" distB="0" distL="0" distR="0" wp14:anchorId="2BF62144" wp14:editId="7C7557C6">
@@ -5471,6 +5515,7 @@
         <w:rPr>
           <w:b/>
           <w:bCs/>
+          <w:noProof/>
         </w:rPr>
         <w:drawing>
           <wp:inline distT="0" distB="0" distL="0" distR="0" wp14:anchorId="2E40D874" wp14:editId="49702D3B">
@@ -7016,30 +7061,7 @@
                 <w:sz w:val="22"/>
                 <w:szCs w:val="22"/>
               </w:rPr>
-              <w:t>elige al médico de una lista</w:t>
-            </w:r>
-            <w:r>
-              <w:rPr>
-                <w:sz w:val="22"/>
-                <w:szCs w:val="22"/>
-              </w:rPr>
-              <w:t xml:space="preserve"> y presiona </w:t>
-            </w:r>
-            <w:r>
-              <w:rPr>
-                <w:b/>
-                <w:bCs/>
-                <w:sz w:val="22"/>
-                <w:szCs w:val="22"/>
-              </w:rPr>
-              <w:t>Ver Agenda</w:t>
-            </w:r>
-            <w:r>
-              <w:rPr>
-                <w:sz w:val="22"/>
-                <w:szCs w:val="22"/>
-              </w:rPr>
-              <w:t>.</w:t>
+              <w:t>selecciona el médico que desea ver.</w:t>
             </w:r>
           </w:p>
         </w:tc>
@@ -7060,7 +7082,21 @@
                 <w:sz w:val="22"/>
                 <w:szCs w:val="22"/>
               </w:rPr>
-              <w:t>El sistema muestra</w:t>
+              <w:t xml:space="preserve">El sistema </w:t>
+            </w:r>
+            <w:r>
+              <w:rPr>
+                <w:sz w:val="22"/>
+                <w:szCs w:val="22"/>
+              </w:rPr>
+              <w:t xml:space="preserve">detecta el médico seleccionado y </w:t>
+            </w:r>
+            <w:r>
+              <w:rPr>
+                <w:sz w:val="22"/>
+                <w:szCs w:val="22"/>
+              </w:rPr>
+              <w:t>muestra</w:t>
             </w:r>
           </w:p>
           <w:p>
@@ -7108,31 +7144,6 @@
                 <w:lang w:val="es-ES"/>
               </w:rPr>
             </w:pPr>
-            <w:r>
-              <w:rPr>
-                <w:sz w:val="22"/>
-                <w:szCs w:val="22"/>
-                <w:lang w:val="es-ES"/>
-              </w:rPr>
-              <w:t xml:space="preserve">Si el Secretario no elige un médico y presiona </w:t>
-            </w:r>
-            <w:r>
-              <w:rPr>
-                <w:b/>
-                <w:bCs/>
-                <w:sz w:val="22"/>
-                <w:szCs w:val="22"/>
-              </w:rPr>
-              <w:t>Ver Agenda</w:t>
-            </w:r>
-            <w:r>
-              <w:rPr>
-                <w:sz w:val="22"/>
-                <w:szCs w:val="22"/>
-                <w:lang w:val="es-ES"/>
-              </w:rPr>
-              <w:t>, el sistema muestra un mensaje de error.</w:t>
-            </w:r>
           </w:p>
         </w:tc>
       </w:tr>
@@ -7454,7 +7465,7 @@
     </w:p>
     <w:p>
       <w:pPr>
-        <w:jc w:val="left"/>
+        <w:jc w:val="center"/>
         <w:rPr>
           <w:b/>
           <w:bCs/>
@@ -7464,13 +7475,12 @@
         <w:rPr>
           <w:b/>
           <w:bCs/>
-          <w:noProof/>
         </w:rPr>
         <w:drawing>
-          <wp:inline distT="0" distB="0" distL="0" distR="0" wp14:anchorId="6A2801BC" wp14:editId="152B392C">
-            <wp:extent cx="5808644" cy="1749287"/>
-            <wp:effectExtent l="0" t="0" r="1905" b="3810"/>
-            <wp:docPr id="1444101487" name="Picture 4" descr="A screenshot of a computer&#10;&#10;AI-generated content may be incorrect."/>
+          <wp:inline distT="0" distB="0" distL="0" distR="0" wp14:anchorId="79EEE5F0" wp14:editId="3FE599FA">
+            <wp:extent cx="4622662" cy="2804908"/>
+            <wp:effectExtent l="0" t="0" r="6985" b="0"/>
+            <wp:docPr id="1378684522" name="Picture 1" descr="A screenshot of a medical application&#10;&#10;AI-generated content may be incorrect."/>
             <wp:cNvGraphicFramePr>
               <a:graphicFrameLocks xmlns:a="http://schemas.openxmlformats.org/drawingml/2006/main" noChangeAspect="1"/>
             </wp:cNvGraphicFramePr>
@@ -7478,36 +7488,23 @@
               <a:graphicData uri="http://schemas.openxmlformats.org/drawingml/2006/picture">
                 <pic:pic xmlns:pic="http://schemas.openxmlformats.org/drawingml/2006/picture">
                   <pic:nvPicPr>
-                    <pic:cNvPr id="1444101487" name="Picture 4" descr="A screenshot of a computer&#10;&#10;AI-generated content may be incorrect."/>
-                    <pic:cNvPicPr>
-                      <a:picLocks noChangeAspect="1" noChangeArrowheads="1"/>
-                    </pic:cNvPicPr>
+                    <pic:cNvPr id="1378684522" name="Picture 1" descr="A screenshot of a medical application&#10;&#10;AI-generated content may be incorrect."/>
+                    <pic:cNvPicPr/>
                   </pic:nvPicPr>
                   <pic:blipFill>
-                    <a:blip r:embed="rId13" cstate="print">
-                      <a:extLst>
-                        <a:ext uri="{28A0092B-C50C-407E-A947-70E740481C1C}">
-                          <a14:useLocalDpi xmlns:a14="http://schemas.microsoft.com/office/drawing/2010/main" val="0"/>
-                        </a:ext>
-                      </a:extLst>
-                    </a:blip>
-                    <a:srcRect/>
+                    <a:blip r:embed="rId13"/>
                     <a:stretch>
                       <a:fillRect/>
                     </a:stretch>
                   </pic:blipFill>
-                  <pic:spPr bwMode="auto">
+                  <pic:spPr>
                     <a:xfrm>
                       <a:off x="0" y="0"/>
-                      <a:ext cx="5830809" cy="1755962"/>
+                      <a:ext cx="4642376" cy="2816870"/>
                     </a:xfrm>
                     <a:prstGeom prst="rect">
                       <a:avLst/>
                     </a:prstGeom>
-                    <a:noFill/>
-                    <a:ln>
-                      <a:noFill/>
-                    </a:ln>
                   </pic:spPr>
                 </pic:pic>
               </a:graphicData>
@@ -7533,15 +7530,6 @@
         </w:rPr>
         <w:br w:type="page"/>
       </w:r>
-    </w:p>
-    <w:p>
-      <w:pPr>
-        <w:rPr>
-          <w:i/>
-          <w:iCs/>
-          <w:lang w:val="es-ES"/>
-        </w:rPr>
-      </w:pPr>
       <w:proofErr w:type="spellStart"/>
       <w:r>
         <w:rPr>
@@ -7565,13 +7553,12 @@
         <w:rPr>
           <w:i/>
           <w:iCs/>
-          <w:noProof/>
         </w:rPr>
         <w:drawing>
-          <wp:inline distT="0" distB="0" distL="0" distR="0" wp14:anchorId="663052A1" wp14:editId="2B487131">
-            <wp:extent cx="5400040" cy="2576830"/>
-            <wp:effectExtent l="0" t="0" r="0" b="0"/>
-            <wp:docPr id="288597782" name="Picture 6" descr="A screenshot of a computer&#10;&#10;AI-generated content may be incorrect."/>
+          <wp:inline distT="0" distB="0" distL="0" distR="0" wp14:anchorId="2797CA6A" wp14:editId="58CBCF85">
+            <wp:extent cx="5400040" cy="3763645"/>
+            <wp:effectExtent l="0" t="0" r="0" b="8255"/>
+            <wp:docPr id="2020872960" name="Picture 1" descr="A screenshot of a medical form&#10;&#10;AI-generated content may be incorrect."/>
             <wp:cNvGraphicFramePr>
               <a:graphicFrameLocks xmlns:a="http://schemas.openxmlformats.org/drawingml/2006/main" noChangeAspect="1"/>
             </wp:cNvGraphicFramePr>
@@ -7579,36 +7566,23 @@
               <a:graphicData uri="http://schemas.openxmlformats.org/drawingml/2006/picture">
                 <pic:pic xmlns:pic="http://schemas.openxmlformats.org/drawingml/2006/picture">
                   <pic:nvPicPr>
-                    <pic:cNvPr id="288597782" name="Picture 6" descr="A screenshot of a computer&#10;&#10;AI-generated content may be incorrect."/>
-                    <pic:cNvPicPr>
-                      <a:picLocks noChangeAspect="1" noChangeArrowheads="1"/>
-                    </pic:cNvPicPr>
+                    <pic:cNvPr id="2020872960" name="Picture 1" descr="A screenshot of a medical form&#10;&#10;AI-generated content may be incorrect."/>
+                    <pic:cNvPicPr/>
                   </pic:nvPicPr>
                   <pic:blipFill>
-                    <a:blip r:embed="rId14" cstate="print">
-                      <a:extLst>
-                        <a:ext uri="{28A0092B-C50C-407E-A947-70E740481C1C}">
-                          <a14:useLocalDpi xmlns:a14="http://schemas.microsoft.com/office/drawing/2010/main" val="0"/>
-                        </a:ext>
-                      </a:extLst>
-                    </a:blip>
-                    <a:srcRect/>
+                    <a:blip r:embed="rId14"/>
                     <a:stretch>
                       <a:fillRect/>
                     </a:stretch>
                   </pic:blipFill>
-                  <pic:spPr bwMode="auto">
+                  <pic:spPr>
                     <a:xfrm>
                       <a:off x="0" y="0"/>
-                      <a:ext cx="5400040" cy="2576830"/>
+                      <a:ext cx="5400040" cy="3763645"/>
                     </a:xfrm>
                     <a:prstGeom prst="rect">
                       <a:avLst/>
                     </a:prstGeom>
-                    <a:noFill/>
-                    <a:ln>
-                      <a:noFill/>
-                    </a:ln>
                   </pic:spPr>
                 </pic:pic>
               </a:graphicData>
@@ -8346,6 +8320,15 @@
               <w:t>Pagar</w:t>
             </w:r>
             <w:proofErr w:type="spellEnd"/>
+            <w:r>
+              <w:rPr>
+                <w:i/>
+                <w:iCs/>
+                <w:sz w:val="22"/>
+                <w:szCs w:val="22"/>
+              </w:rPr>
+              <w:t>.</w:t>
+            </w:r>
           </w:p>
         </w:tc>
         <w:tc>
@@ -8451,7 +8434,21 @@
                 <w:sz w:val="22"/>
                 <w:szCs w:val="22"/>
               </w:rPr>
-              <w:t xml:space="preserve">El Secretario completa los campos “Fecha”, “Monto” y “Método de Pago” y presiona el botón </w:t>
+              <w:t>El Secretario completa los campos “</w:t>
+            </w:r>
+            <w:r>
+              <w:rPr>
+                <w:sz w:val="22"/>
+                <w:szCs w:val="22"/>
+              </w:rPr>
+              <w:t>Fecha”, y</w:t>
+            </w:r>
+            <w:r>
+              <w:rPr>
+                <w:sz w:val="22"/>
+                <w:szCs w:val="22"/>
+              </w:rPr>
+              <w:t xml:space="preserve"> “Método de Pago” y presiona el botón </w:t>
             </w:r>
             <w:r>
               <w:rPr>
@@ -8534,6 +8531,15 @@
               <w:t>PantallaVerTurnos</w:t>
             </w:r>
             <w:proofErr w:type="spellEnd"/>
+            <w:r>
+              <w:rPr>
+                <w:i/>
+                <w:iCs/>
+                <w:sz w:val="22"/>
+                <w:szCs w:val="22"/>
+              </w:rPr>
+              <w:t>.</w:t>
+            </w:r>
           </w:p>
         </w:tc>
         <w:tc>
@@ -9626,15 +9632,15 @@
       <w:proofErr w:type="spellEnd"/>
     </w:p>
     <w:p>
-      <w:r>
-        <w:rPr>
-          <w:noProof/>
-        </w:rPr>
+      <w:pPr>
+        <w:jc w:val="center"/>
+      </w:pPr>
+      <w:r>
         <w:drawing>
-          <wp:inline distT="0" distB="0" distL="0" distR="0" wp14:anchorId="3B499AFB" wp14:editId="20B06CBE">
-            <wp:extent cx="5400040" cy="2482215"/>
-            <wp:effectExtent l="0" t="0" r="0" b="0"/>
-            <wp:docPr id="2104243939" name="Picture 8" descr="A screenshot of a computer&#10;&#10;AI-generated content may be incorrect."/>
+          <wp:inline distT="0" distB="0" distL="0" distR="0" wp14:anchorId="61DC536B" wp14:editId="65C4F5AA">
+            <wp:extent cx="5400040" cy="2412365"/>
+            <wp:effectExtent l="0" t="0" r="0" b="6985"/>
+            <wp:docPr id="1248866065" name="Picture 1" descr="A screenshot of a computer screen&#10;&#10;AI-generated content may be incorrect."/>
             <wp:cNvGraphicFramePr>
               <a:graphicFrameLocks xmlns:a="http://schemas.openxmlformats.org/drawingml/2006/main" noChangeAspect="1"/>
             </wp:cNvGraphicFramePr>
@@ -9642,36 +9648,23 @@
               <a:graphicData uri="http://schemas.openxmlformats.org/drawingml/2006/picture">
                 <pic:pic xmlns:pic="http://schemas.openxmlformats.org/drawingml/2006/picture">
                   <pic:nvPicPr>
-                    <pic:cNvPr id="2104243939" name="Picture 8" descr="A screenshot of a computer&#10;&#10;AI-generated content may be incorrect."/>
-                    <pic:cNvPicPr>
-                      <a:picLocks noChangeAspect="1" noChangeArrowheads="1"/>
-                    </pic:cNvPicPr>
+                    <pic:cNvPr id="1248866065" name="Picture 1" descr="A screenshot of a computer screen&#10;&#10;AI-generated content may be incorrect."/>
+                    <pic:cNvPicPr/>
                   </pic:nvPicPr>
                   <pic:blipFill>
-                    <a:blip r:embed="rId15" cstate="print">
-                      <a:extLst>
-                        <a:ext uri="{28A0092B-C50C-407E-A947-70E740481C1C}">
-                          <a14:useLocalDpi xmlns:a14="http://schemas.microsoft.com/office/drawing/2010/main" val="0"/>
-                        </a:ext>
-                      </a:extLst>
-                    </a:blip>
-                    <a:srcRect/>
+                    <a:blip r:embed="rId15"/>
                     <a:stretch>
                       <a:fillRect/>
                     </a:stretch>
                   </pic:blipFill>
-                  <pic:spPr bwMode="auto">
+                  <pic:spPr>
                     <a:xfrm>
                       <a:off x="0" y="0"/>
-                      <a:ext cx="5400040" cy="2482215"/>
+                      <a:ext cx="5400040" cy="2412365"/>
                     </a:xfrm>
                     <a:prstGeom prst="rect">
                       <a:avLst/>
                     </a:prstGeom>
-                    <a:noFill/>
-                    <a:ln>
-                      <a:noFill/>
-                    </a:ln>
                   </pic:spPr>
                 </pic:pic>
               </a:graphicData>
@@ -9701,14 +9694,11 @@
     </w:p>
     <w:p>
       <w:r>
-        <w:rPr>
-          <w:noProof/>
-        </w:rPr>
         <w:drawing>
-          <wp:inline distT="0" distB="0" distL="0" distR="0" wp14:anchorId="5074BAED" wp14:editId="4E404C25">
-            <wp:extent cx="2194352" cy="2756848"/>
-            <wp:effectExtent l="0" t="0" r="0" b="5715"/>
-            <wp:docPr id="847333080" name="Picture 10" descr="A screenshot of a phone&#10;&#10;AI-generated content may be incorrect."/>
+          <wp:inline distT="0" distB="0" distL="0" distR="0" wp14:anchorId="5630B11F" wp14:editId="7F6A2D45">
+            <wp:extent cx="5400040" cy="2610485"/>
+            <wp:effectExtent l="0" t="0" r="0" b="0"/>
+            <wp:docPr id="213498939" name="Picture 1" descr="A screenshot of a phone&#10;&#10;AI-generated content may be incorrect."/>
             <wp:cNvGraphicFramePr>
               <a:graphicFrameLocks xmlns:a="http://schemas.openxmlformats.org/drawingml/2006/main" noChangeAspect="1"/>
             </wp:cNvGraphicFramePr>
@@ -9716,36 +9706,23 @@
               <a:graphicData uri="http://schemas.openxmlformats.org/drawingml/2006/picture">
                 <pic:pic xmlns:pic="http://schemas.openxmlformats.org/drawingml/2006/picture">
                   <pic:nvPicPr>
-                    <pic:cNvPr id="847333080" name="Picture 10" descr="A screenshot of a phone&#10;&#10;AI-generated content may be incorrect."/>
-                    <pic:cNvPicPr>
-                      <a:picLocks noChangeAspect="1" noChangeArrowheads="1"/>
-                    </pic:cNvPicPr>
+                    <pic:cNvPr id="213498939" name="Picture 1" descr="A screenshot of a phone&#10;&#10;AI-generated content may be incorrect."/>
+                    <pic:cNvPicPr/>
                   </pic:nvPicPr>
                   <pic:blipFill>
-                    <a:blip r:embed="rId16">
-                      <a:extLst>
-                        <a:ext uri="{28A0092B-C50C-407E-A947-70E740481C1C}">
-                          <a14:useLocalDpi xmlns:a14="http://schemas.microsoft.com/office/drawing/2010/main" val="0"/>
-                        </a:ext>
-                      </a:extLst>
-                    </a:blip>
-                    <a:srcRect/>
+                    <a:blip r:embed="rId16"/>
                     <a:stretch>
                       <a:fillRect/>
                     </a:stretch>
                   </pic:blipFill>
-                  <pic:spPr bwMode="auto">
+                  <pic:spPr>
                     <a:xfrm>
                       <a:off x="0" y="0"/>
-                      <a:ext cx="2199259" cy="2763013"/>
+                      <a:ext cx="5400040" cy="2610485"/>
                     </a:xfrm>
                     <a:prstGeom prst="rect">
                       <a:avLst/>
                     </a:prstGeom>
-                    <a:noFill/>
-                    <a:ln>
-                      <a:noFill/>
-                    </a:ln>
                   </pic:spPr>
                 </pic:pic>
               </a:graphicData>
@@ -10651,7 +10628,27 @@
                 <w:szCs w:val="28"/>
                 <w:lang w:val="es-ES"/>
               </w:rPr>
-              <w:t>Flujo Alternativo – CU04</w:t>
+              <w:t>Flujo Alternativo</w:t>
+            </w:r>
+            <w:r>
+              <w:rPr>
+                <w:b/>
+                <w:bCs/>
+                <w:sz w:val="28"/>
+                <w:szCs w:val="28"/>
+                <w:lang w:val="es-ES"/>
+              </w:rPr>
+              <w:t xml:space="preserve"> 1</w:t>
+            </w:r>
+            <w:r>
+              <w:rPr>
+                <w:b/>
+                <w:bCs/>
+                <w:sz w:val="28"/>
+                <w:szCs w:val="28"/>
+                <w:lang w:val="es-ES"/>
+              </w:rPr>
+              <w:t xml:space="preserve"> – CU04</w:t>
             </w:r>
           </w:p>
         </w:tc>
@@ -10904,6 +10901,753 @@
                 <w:lang w:val="es-ES"/>
               </w:rPr>
             </w:pPr>
+          </w:p>
+        </w:tc>
+      </w:tr>
+    </w:tbl>
+    <w:p>
+      <w:pPr>
+        <w:rPr>
+          <w:b/>
+          <w:bCs/>
+          <w:lang w:val="es-ES"/>
+        </w:rPr>
+      </w:pPr>
+    </w:p>
+    <w:tbl>
+      <w:tblPr>
+        <w:tblStyle w:val="TableGrid"/>
+        <w:tblW w:w="8730" w:type="dxa"/>
+        <w:tblLook w:val="04A0" w:firstRow="1" w:lastRow="0" w:firstColumn="1" w:lastColumn="0" w:noHBand="0" w:noVBand="1"/>
+      </w:tblPr>
+      <w:tblGrid>
+        <w:gridCol w:w="2831"/>
+        <w:gridCol w:w="2831"/>
+        <w:gridCol w:w="3068"/>
+      </w:tblGrid>
+      <w:tr>
+        <w:tc>
+          <w:tcPr>
+            <w:tcW w:w="8730" w:type="dxa"/>
+            <w:gridSpan w:val="3"/>
+            <w:shd w:val="clear" w:color="auto" w:fill="4C94D8" w:themeFill="text2" w:themeFillTint="80"/>
+          </w:tcPr>
+          <w:p>
+            <w:pPr>
+              <w:jc w:val="center"/>
+              <w:rPr>
+                <w:b/>
+                <w:bCs/>
+                <w:sz w:val="28"/>
+                <w:szCs w:val="28"/>
+                <w:lang w:val="es-ES"/>
+              </w:rPr>
+            </w:pPr>
+            <w:r>
+              <w:rPr>
+                <w:b/>
+                <w:bCs/>
+                <w:sz w:val="28"/>
+                <w:szCs w:val="28"/>
+                <w:lang w:val="es-ES"/>
+              </w:rPr>
+              <w:t>Flujo Alternativo</w:t>
+            </w:r>
+            <w:r>
+              <w:rPr>
+                <w:b/>
+                <w:bCs/>
+                <w:sz w:val="28"/>
+                <w:szCs w:val="28"/>
+                <w:lang w:val="es-ES"/>
+              </w:rPr>
+              <w:t xml:space="preserve"> 2</w:t>
+            </w:r>
+            <w:r>
+              <w:rPr>
+                <w:b/>
+                <w:bCs/>
+                <w:sz w:val="28"/>
+                <w:szCs w:val="28"/>
+                <w:lang w:val="es-ES"/>
+              </w:rPr>
+              <w:t xml:space="preserve"> – CU04</w:t>
+            </w:r>
+          </w:p>
+        </w:tc>
+      </w:tr>
+      <w:tr>
+        <w:tc>
+          <w:tcPr>
+            <w:tcW w:w="2831" w:type="dxa"/>
+          </w:tcPr>
+          <w:p>
+            <w:pPr>
+              <w:jc w:val="center"/>
+              <w:rPr>
+                <w:b/>
+                <w:bCs/>
+                <w:lang w:val="es-ES"/>
+              </w:rPr>
+            </w:pPr>
+            <w:r>
+              <w:rPr>
+                <w:b/>
+                <w:bCs/>
+                <w:lang w:val="es-ES"/>
+              </w:rPr>
+              <w:t>Usuario</w:t>
+            </w:r>
+          </w:p>
+        </w:tc>
+        <w:tc>
+          <w:tcPr>
+            <w:tcW w:w="2831" w:type="dxa"/>
+          </w:tcPr>
+          <w:p>
+            <w:pPr>
+              <w:jc w:val="center"/>
+              <w:rPr>
+                <w:b/>
+                <w:bCs/>
+                <w:lang w:val="es-ES"/>
+              </w:rPr>
+            </w:pPr>
+            <w:r>
+              <w:rPr>
+                <w:b/>
+                <w:bCs/>
+                <w:lang w:val="es-ES"/>
+              </w:rPr>
+              <w:t>Sistema</w:t>
+            </w:r>
+          </w:p>
+        </w:tc>
+        <w:tc>
+          <w:tcPr>
+            <w:tcW w:w="3068" w:type="dxa"/>
+          </w:tcPr>
+          <w:p>
+            <w:pPr>
+              <w:jc w:val="center"/>
+              <w:rPr>
+                <w:b/>
+                <w:bCs/>
+                <w:lang w:val="es-ES"/>
+              </w:rPr>
+            </w:pPr>
+            <w:r>
+              <w:rPr>
+                <w:b/>
+                <w:bCs/>
+                <w:lang w:val="es-ES"/>
+              </w:rPr>
+              <w:t>Observaciones</w:t>
+            </w:r>
+          </w:p>
+        </w:tc>
+      </w:tr>
+      <w:tr>
+        <w:tc>
+          <w:tcPr>
+            <w:tcW w:w="2831" w:type="dxa"/>
+          </w:tcPr>
+          <w:p>
+            <w:pPr>
+              <w:jc w:val="left"/>
+              <w:rPr>
+                <w:sz w:val="22"/>
+                <w:szCs w:val="22"/>
+                <w:lang w:val="es-ES"/>
+              </w:rPr>
+            </w:pPr>
+            <w:r>
+              <w:rPr>
+                <w:rFonts w:eastAsia="Aptos" w:cs="Times New Roman"/>
+                <w:sz w:val="22"/>
+                <w:szCs w:val="22"/>
+                <w:lang w:val="es-ES"/>
+              </w:rPr>
+              <w:t xml:space="preserve">El Secretario </w:t>
+            </w:r>
+            <w:r>
+              <w:rPr>
+                <w:sz w:val="22"/>
+                <w:szCs w:val="22"/>
+                <w:lang w:val="es-ES"/>
+              </w:rPr>
+              <w:t>accede al menú de secretario y selecciona para registrar un paciente.</w:t>
+            </w:r>
+          </w:p>
+        </w:tc>
+        <w:tc>
+          <w:tcPr>
+            <w:tcW w:w="2831" w:type="dxa"/>
+          </w:tcPr>
+          <w:p>
+            <w:pPr>
+              <w:jc w:val="left"/>
+              <w:rPr>
+                <w:sz w:val="22"/>
+                <w:szCs w:val="22"/>
+                <w:lang w:val="es-ES"/>
+              </w:rPr>
+            </w:pPr>
+            <w:r>
+              <w:rPr>
+                <w:sz w:val="22"/>
+                <w:szCs w:val="22"/>
+                <w:lang w:val="es-ES"/>
+              </w:rPr>
+              <w:t xml:space="preserve">El </w:t>
+            </w:r>
+            <w:r>
+              <w:rPr>
+                <w:sz w:val="22"/>
+                <w:szCs w:val="22"/>
+                <w:lang w:val="es-ES"/>
+              </w:rPr>
+              <w:t xml:space="preserve">sistema muestra </w:t>
+            </w:r>
+            <w:proofErr w:type="spellStart"/>
+            <w:r>
+              <w:rPr>
+                <w:i/>
+                <w:iCs/>
+                <w:sz w:val="22"/>
+                <w:szCs w:val="22"/>
+                <w:lang w:val="es-ES"/>
+              </w:rPr>
+              <w:t>PantallaRegistro</w:t>
+            </w:r>
+            <w:r>
+              <w:rPr>
+                <w:i/>
+                <w:iCs/>
+                <w:sz w:val="22"/>
+                <w:szCs w:val="22"/>
+                <w:lang w:val="es-ES"/>
+              </w:rPr>
+              <w:t>Paciente</w:t>
+            </w:r>
+            <w:proofErr w:type="spellEnd"/>
+            <w:r>
+              <w:rPr>
+                <w:sz w:val="22"/>
+                <w:szCs w:val="22"/>
+                <w:lang w:val="es-ES"/>
+              </w:rPr>
+              <w:t>.</w:t>
+            </w:r>
+          </w:p>
+        </w:tc>
+        <w:tc>
+          <w:tcPr>
+            <w:tcW w:w="3068" w:type="dxa"/>
+          </w:tcPr>
+          <w:p>
+            <w:pPr>
+              <w:jc w:val="left"/>
+              <w:rPr>
+                <w:sz w:val="22"/>
+                <w:szCs w:val="22"/>
+                <w:lang w:val="es-ES"/>
+              </w:rPr>
+            </w:pPr>
+          </w:p>
+        </w:tc>
+      </w:tr>
+      <w:tr>
+        <w:tc>
+          <w:tcPr>
+            <w:tcW w:w="2831" w:type="dxa"/>
+          </w:tcPr>
+          <w:p>
+            <w:pPr>
+              <w:jc w:val="left"/>
+              <w:rPr>
+                <w:sz w:val="22"/>
+                <w:szCs w:val="22"/>
+                <w:lang w:val="es-ES"/>
+              </w:rPr>
+            </w:pPr>
+            <w:r>
+              <w:rPr>
+                <w:sz w:val="22"/>
+                <w:szCs w:val="22"/>
+              </w:rPr>
+              <w:t xml:space="preserve">El </w:t>
+            </w:r>
+            <w:r>
+              <w:rPr>
+                <w:sz w:val="22"/>
+                <w:szCs w:val="22"/>
+                <w:lang w:val="es-ES"/>
+              </w:rPr>
+              <w:t xml:space="preserve">Secretario </w:t>
+            </w:r>
+            <w:r>
+              <w:rPr>
+                <w:sz w:val="22"/>
+                <w:szCs w:val="22"/>
+              </w:rPr>
+              <w:t>completa los campos “</w:t>
+            </w:r>
+            <w:r>
+              <w:rPr>
+                <w:sz w:val="22"/>
+                <w:szCs w:val="22"/>
+                <w:lang w:val="es-ES"/>
+              </w:rPr>
+              <w:t>Nombre</w:t>
+            </w:r>
+            <w:r>
+              <w:rPr>
+                <w:sz w:val="22"/>
+                <w:szCs w:val="22"/>
+                <w:lang w:val="es-ES"/>
+              </w:rPr>
+              <w:t>”</w:t>
+            </w:r>
+            <w:r>
+              <w:rPr>
+                <w:sz w:val="22"/>
+                <w:szCs w:val="22"/>
+                <w:lang w:val="es-ES"/>
+              </w:rPr>
+              <w:t>,</w:t>
+            </w:r>
+            <w:r>
+              <w:rPr>
+                <w:sz w:val="22"/>
+                <w:szCs w:val="22"/>
+                <w:lang w:val="es-ES"/>
+              </w:rPr>
+              <w:t xml:space="preserve"> “Apellido”,</w:t>
+            </w:r>
+            <w:r>
+              <w:rPr>
+                <w:sz w:val="22"/>
+                <w:szCs w:val="22"/>
+                <w:lang w:val="es-ES"/>
+              </w:rPr>
+              <w:t xml:space="preserve"> </w:t>
+            </w:r>
+            <w:r>
+              <w:rPr>
+                <w:sz w:val="22"/>
+                <w:szCs w:val="22"/>
+                <w:lang w:val="es-ES"/>
+              </w:rPr>
+              <w:t>“</w:t>
+            </w:r>
+            <w:r>
+              <w:rPr>
+                <w:sz w:val="22"/>
+                <w:szCs w:val="22"/>
+                <w:lang w:val="es-ES"/>
+              </w:rPr>
+              <w:t>DNI</w:t>
+            </w:r>
+            <w:r>
+              <w:rPr>
+                <w:sz w:val="22"/>
+                <w:szCs w:val="22"/>
+                <w:lang w:val="es-ES"/>
+              </w:rPr>
+              <w:t>”</w:t>
+            </w:r>
+            <w:r>
+              <w:rPr>
+                <w:sz w:val="22"/>
+                <w:szCs w:val="22"/>
+                <w:lang w:val="es-ES"/>
+              </w:rPr>
+              <w:t>,</w:t>
+            </w:r>
+            <w:r>
+              <w:rPr>
+                <w:sz w:val="22"/>
+                <w:szCs w:val="22"/>
+                <w:lang w:val="es-ES"/>
+              </w:rPr>
+              <w:t xml:space="preserve"> “</w:t>
+            </w:r>
+            <w:r>
+              <w:rPr>
+                <w:sz w:val="22"/>
+                <w:szCs w:val="22"/>
+                <w:lang w:val="es-ES"/>
+              </w:rPr>
+              <w:t>Número de Teléfono</w:t>
+            </w:r>
+            <w:r>
+              <w:rPr>
+                <w:sz w:val="22"/>
+                <w:szCs w:val="22"/>
+                <w:lang w:val="es-ES"/>
+              </w:rPr>
+              <w:t>”</w:t>
+            </w:r>
+            <w:r>
+              <w:rPr>
+                <w:sz w:val="22"/>
+                <w:szCs w:val="22"/>
+                <w:lang w:val="es-ES"/>
+              </w:rPr>
+              <w:t>,</w:t>
+            </w:r>
+            <w:r>
+              <w:rPr>
+                <w:sz w:val="22"/>
+                <w:szCs w:val="22"/>
+                <w:lang w:val="es-ES"/>
+              </w:rPr>
+              <w:t xml:space="preserve"> “</w:t>
+            </w:r>
+            <w:r>
+              <w:rPr>
+                <w:sz w:val="22"/>
+                <w:szCs w:val="22"/>
+                <w:lang w:val="es-ES"/>
+              </w:rPr>
+              <w:t>Fecha de Nacimiento</w:t>
+            </w:r>
+            <w:r>
+              <w:rPr>
+                <w:sz w:val="22"/>
+                <w:szCs w:val="22"/>
+                <w:lang w:val="es-ES"/>
+              </w:rPr>
+              <w:t>”</w:t>
+            </w:r>
+            <w:r>
+              <w:rPr>
+                <w:sz w:val="22"/>
+                <w:szCs w:val="22"/>
+                <w:lang w:val="es-ES"/>
+              </w:rPr>
+              <w:t>,</w:t>
+            </w:r>
+            <w:r>
+              <w:rPr>
+                <w:sz w:val="22"/>
+                <w:szCs w:val="22"/>
+                <w:lang w:val="es-ES"/>
+              </w:rPr>
+              <w:t xml:space="preserve"> “</w:t>
+            </w:r>
+            <w:r>
+              <w:rPr>
+                <w:sz w:val="22"/>
+                <w:szCs w:val="22"/>
+                <w:lang w:val="es-ES"/>
+              </w:rPr>
+              <w:t>Dirección</w:t>
+            </w:r>
+            <w:r>
+              <w:rPr>
+                <w:sz w:val="22"/>
+                <w:szCs w:val="22"/>
+                <w:lang w:val="es-ES"/>
+              </w:rPr>
+              <w:t>”</w:t>
+            </w:r>
+            <w:r>
+              <w:rPr>
+                <w:sz w:val="22"/>
+                <w:szCs w:val="22"/>
+                <w:lang w:val="es-ES"/>
+              </w:rPr>
+              <w:t>,</w:t>
+            </w:r>
+            <w:r>
+              <w:rPr>
+                <w:sz w:val="22"/>
+                <w:szCs w:val="22"/>
+                <w:lang w:val="es-ES"/>
+              </w:rPr>
+              <w:t xml:space="preserve"> “</w:t>
+            </w:r>
+            <w:r>
+              <w:rPr>
+                <w:sz w:val="22"/>
+                <w:szCs w:val="22"/>
+                <w:lang w:val="es-ES"/>
+              </w:rPr>
+              <w:t>Mail</w:t>
+            </w:r>
+            <w:r>
+              <w:rPr>
+                <w:sz w:val="22"/>
+                <w:szCs w:val="22"/>
+                <w:lang w:val="es-ES"/>
+              </w:rPr>
+              <w:t>” y “</w:t>
+            </w:r>
+            <w:r>
+              <w:rPr>
+                <w:sz w:val="22"/>
+                <w:szCs w:val="22"/>
+                <w:lang w:val="es-ES"/>
+              </w:rPr>
+              <w:t>Tipo de Sangre</w:t>
+            </w:r>
+            <w:r>
+              <w:rPr>
+                <w:sz w:val="22"/>
+                <w:szCs w:val="22"/>
+                <w:lang w:val="es-ES"/>
+              </w:rPr>
+              <w:t xml:space="preserve">” y presiona </w:t>
+            </w:r>
+            <w:r>
+              <w:rPr>
+                <w:sz w:val="22"/>
+                <w:szCs w:val="22"/>
+                <w:lang w:val="es-ES"/>
+              </w:rPr>
+              <w:t xml:space="preserve">el </w:t>
+            </w:r>
+            <w:proofErr w:type="spellStart"/>
+            <w:r>
+              <w:rPr>
+                <w:b/>
+                <w:bCs/>
+                <w:sz w:val="22"/>
+                <w:szCs w:val="22"/>
+                <w:lang w:val="es-ES"/>
+              </w:rPr>
+              <w:t>checkbox</w:t>
+            </w:r>
+            <w:proofErr w:type="spellEnd"/>
+            <w:r>
+              <w:rPr>
+                <w:sz w:val="22"/>
+                <w:szCs w:val="22"/>
+                <w:lang w:val="es-ES"/>
+              </w:rPr>
+              <w:t>.</w:t>
+            </w:r>
+          </w:p>
+        </w:tc>
+        <w:tc>
+          <w:tcPr>
+            <w:tcW w:w="2831" w:type="dxa"/>
+          </w:tcPr>
+          <w:p>
+            <w:pPr>
+              <w:jc w:val="left"/>
+              <w:rPr>
+                <w:sz w:val="22"/>
+                <w:szCs w:val="22"/>
+                <w:lang w:val="es-ES"/>
+              </w:rPr>
+            </w:pPr>
+            <w:r>
+              <w:rPr>
+                <w:sz w:val="22"/>
+                <w:szCs w:val="22"/>
+              </w:rPr>
+              <w:t xml:space="preserve">El sistema </w:t>
+            </w:r>
+            <w:r>
+              <w:rPr>
+                <w:sz w:val="22"/>
+                <w:szCs w:val="22"/>
+              </w:rPr>
+              <w:t>hace aparecer nuevos campos para completar con el responsable del paciente.</w:t>
+            </w:r>
+          </w:p>
+        </w:tc>
+        <w:tc>
+          <w:tcPr>
+            <w:tcW w:w="3068" w:type="dxa"/>
+          </w:tcPr>
+          <w:p>
+            <w:pPr>
+              <w:jc w:val="left"/>
+              <w:rPr>
+                <w:sz w:val="22"/>
+                <w:szCs w:val="22"/>
+                <w:lang w:val="es-ES"/>
+              </w:rPr>
+            </w:pPr>
+          </w:p>
+        </w:tc>
+      </w:tr>
+      <w:tr>
+        <w:tc>
+          <w:tcPr>
+            <w:tcW w:w="2831" w:type="dxa"/>
+          </w:tcPr>
+          <w:p>
+            <w:pPr>
+              <w:jc w:val="left"/>
+              <w:rPr>
+                <w:sz w:val="22"/>
+                <w:szCs w:val="22"/>
+              </w:rPr>
+            </w:pPr>
+            <w:r>
+              <w:rPr>
+                <w:sz w:val="22"/>
+                <w:szCs w:val="22"/>
+              </w:rPr>
+              <w:t xml:space="preserve">El Secretario completa los campos del responsable y </w:t>
+            </w:r>
+            <w:r>
+              <w:rPr>
+                <w:sz w:val="22"/>
+                <w:szCs w:val="22"/>
+                <w:lang w:val="es-ES"/>
+              </w:rPr>
+              <w:t xml:space="preserve">presiona el botón </w:t>
+            </w:r>
+            <w:r>
+              <w:rPr>
+                <w:b/>
+                <w:bCs/>
+                <w:sz w:val="22"/>
+                <w:szCs w:val="22"/>
+                <w:lang w:val="es-ES"/>
+              </w:rPr>
+              <w:t>Registrar</w:t>
+            </w:r>
+            <w:r>
+              <w:rPr>
+                <w:b/>
+                <w:bCs/>
+                <w:sz w:val="22"/>
+                <w:szCs w:val="22"/>
+                <w:lang w:val="es-ES"/>
+              </w:rPr>
+              <w:t xml:space="preserve"> Paciente</w:t>
+            </w:r>
+            <w:r>
+              <w:rPr>
+                <w:sz w:val="22"/>
+                <w:szCs w:val="22"/>
+                <w:lang w:val="es-ES"/>
+              </w:rPr>
+              <w:t>.</w:t>
+            </w:r>
+          </w:p>
+        </w:tc>
+        <w:tc>
+          <w:tcPr>
+            <w:tcW w:w="2831" w:type="dxa"/>
+          </w:tcPr>
+          <w:p>
+            <w:pPr>
+              <w:jc w:val="left"/>
+              <w:rPr>
+                <w:sz w:val="22"/>
+                <w:szCs w:val="22"/>
+              </w:rPr>
+            </w:pPr>
+            <w:r>
+              <w:rPr>
+                <w:sz w:val="22"/>
+                <w:szCs w:val="22"/>
+              </w:rPr>
+              <w:t xml:space="preserve">El sistema crea el usuario y muestra ventana emergente </w:t>
+            </w:r>
+            <w:proofErr w:type="spellStart"/>
+            <w:r>
+              <w:rPr>
+                <w:i/>
+                <w:iCs/>
+                <w:sz w:val="22"/>
+                <w:szCs w:val="22"/>
+              </w:rPr>
+              <w:t>PacienteCreado</w:t>
+            </w:r>
+            <w:proofErr w:type="spellEnd"/>
+            <w:r>
+              <w:rPr>
+                <w:i/>
+                <w:iCs/>
+                <w:sz w:val="22"/>
+                <w:szCs w:val="22"/>
+              </w:rPr>
+              <w:t xml:space="preserve"> </w:t>
+            </w:r>
+            <w:r>
+              <w:rPr>
+                <w:sz w:val="22"/>
+                <w:szCs w:val="22"/>
+              </w:rPr>
+              <w:t>y limpia los campos ingresados.</w:t>
+            </w:r>
+          </w:p>
+        </w:tc>
+        <w:tc>
+          <w:tcPr>
+            <w:tcW w:w="3068" w:type="dxa"/>
+          </w:tcPr>
+          <w:p>
+            <w:pPr>
+              <w:jc w:val="left"/>
+              <w:rPr>
+                <w:sz w:val="22"/>
+                <w:szCs w:val="22"/>
+                <w:lang w:val="es-ES"/>
+              </w:rPr>
+            </w:pPr>
+            <w:r>
+              <w:rPr>
+                <w:sz w:val="22"/>
+                <w:szCs w:val="22"/>
+                <w:lang w:val="es-ES"/>
+              </w:rPr>
+              <w:t xml:space="preserve">Si alguno de los campos es incorrecto o falta completar algún campo y presiona el botón </w:t>
+            </w:r>
+            <w:r>
+              <w:rPr>
+                <w:b/>
+                <w:bCs/>
+                <w:sz w:val="22"/>
+                <w:szCs w:val="22"/>
+                <w:lang w:val="es-ES"/>
+              </w:rPr>
+              <w:t>Registrar</w:t>
+            </w:r>
+            <w:r>
+              <w:rPr>
+                <w:b/>
+                <w:bCs/>
+                <w:sz w:val="22"/>
+                <w:szCs w:val="22"/>
+                <w:lang w:val="es-ES"/>
+              </w:rPr>
+              <w:t xml:space="preserve"> Paciente</w:t>
+            </w:r>
+            <w:r>
+              <w:rPr>
+                <w:sz w:val="22"/>
+                <w:szCs w:val="22"/>
+                <w:lang w:val="es-ES"/>
+              </w:rPr>
+              <w:t xml:space="preserve">, mostrar </w:t>
+            </w:r>
+            <w:r>
+              <w:rPr>
+                <w:rFonts w:eastAsia="Aptos" w:cs="Times New Roman"/>
+                <w:sz w:val="22"/>
+                <w:szCs w:val="22"/>
+                <w:lang w:val="es-ES"/>
+              </w:rPr>
+              <w:t>mensaje de error</w:t>
+            </w:r>
+            <w:r>
+              <w:rPr>
+                <w:sz w:val="22"/>
+                <w:szCs w:val="22"/>
+                <w:lang w:val="es-ES"/>
+              </w:rPr>
+              <w:t>.</w:t>
+            </w:r>
           </w:p>
         </w:tc>
       </w:tr>
@@ -10946,6 +11690,7 @@
                 <w:szCs w:val="28"/>
                 <w:lang w:val="es-ES"/>
               </w:rPr>
+              <w:lastRenderedPageBreak/>
               <w:t>Historial de Cambios</w:t>
             </w:r>
           </w:p>
@@ -11149,35 +11894,21 @@
     <w:p/>
     <w:p>
       <w:pPr>
-        <w:jc w:val="left"/>
-      </w:pPr>
-      <w:r>
-        <w:br w:type="page"/>
+        <w:jc w:val="center"/>
+      </w:pPr>
+      <w:r>
+        <w:rPr>
+          <w:b/>
+          <w:bCs/>
+        </w:rPr>
+        <w:t>Pantallas – CU04</w:t>
       </w:r>
     </w:p>
     <w:p>
       <w:pPr>
-        <w:jc w:val="center"/>
         <w:rPr>
           <w:b/>
           <w:bCs/>
-        </w:rPr>
-      </w:pPr>
-      <w:r>
-        <w:rPr>
-          <w:b/>
-          <w:bCs/>
-        </w:rPr>
-        <w:lastRenderedPageBreak/>
-        <w:t>Pantallas – CU04</w:t>
-      </w:r>
-    </w:p>
-    <w:p>
-      <w:pPr>
-        <w:rPr>
-          <w:sz w:val="22"/>
-          <w:szCs w:val="22"/>
-          <w:lang w:val="es-ES"/>
         </w:rPr>
       </w:pPr>
       <w:proofErr w:type="spellStart"/>
@@ -11204,15 +11935,15 @@
       <w:proofErr w:type="spellEnd"/>
     </w:p>
     <w:p>
-      <w:r>
-        <w:rPr>
-          <w:noProof/>
-        </w:rPr>
+      <w:pPr>
+        <w:jc w:val="center"/>
+      </w:pPr>
+      <w:r>
         <w:drawing>
-          <wp:inline distT="0" distB="0" distL="0" distR="0" wp14:anchorId="134620FB" wp14:editId="4C9726B6">
-            <wp:extent cx="4942252" cy="5732059"/>
-            <wp:effectExtent l="0" t="0" r="0" b="2540"/>
-            <wp:docPr id="811472729" name="Picture 12" descr="A screenshot of a computer&#10;&#10;AI-generated content may be incorrect."/>
+          <wp:inline distT="0" distB="0" distL="0" distR="0" wp14:anchorId="53479E35" wp14:editId="4D989EF4">
+            <wp:extent cx="5400040" cy="4344035"/>
+            <wp:effectExtent l="0" t="0" r="0" b="0"/>
+            <wp:docPr id="114330904" name="Picture 1" descr="A screenshot of a computer&#10;&#10;AI-generated content may be incorrect."/>
             <wp:cNvGraphicFramePr>
               <a:graphicFrameLocks xmlns:a="http://schemas.openxmlformats.org/drawingml/2006/main" noChangeAspect="1"/>
             </wp:cNvGraphicFramePr>
@@ -11220,36 +11951,23 @@
               <a:graphicData uri="http://schemas.openxmlformats.org/drawingml/2006/picture">
                 <pic:pic xmlns:pic="http://schemas.openxmlformats.org/drawingml/2006/picture">
                   <pic:nvPicPr>
-                    <pic:cNvPr id="811472729" name="Picture 12" descr="A screenshot of a computer&#10;&#10;AI-generated content may be incorrect."/>
-                    <pic:cNvPicPr>
-                      <a:picLocks noChangeAspect="1" noChangeArrowheads="1"/>
-                    </pic:cNvPicPr>
+                    <pic:cNvPr id="114330904" name="Picture 1" descr="A screenshot of a computer&#10;&#10;AI-generated content may be incorrect."/>
+                    <pic:cNvPicPr/>
                   </pic:nvPicPr>
                   <pic:blipFill>
-                    <a:blip r:embed="rId17">
-                      <a:extLst>
-                        <a:ext uri="{28A0092B-C50C-407E-A947-70E740481C1C}">
-                          <a14:useLocalDpi xmlns:a14="http://schemas.microsoft.com/office/drawing/2010/main" val="0"/>
-                        </a:ext>
-                      </a:extLst>
-                    </a:blip>
-                    <a:srcRect/>
+                    <a:blip r:embed="rId17"/>
                     <a:stretch>
                       <a:fillRect/>
                     </a:stretch>
                   </pic:blipFill>
-                  <pic:spPr bwMode="auto">
+                  <pic:spPr>
                     <a:xfrm>
                       <a:off x="0" y="0"/>
-                      <a:ext cx="4947064" cy="5737641"/>
+                      <a:ext cx="5400040" cy="4344035"/>
                     </a:xfrm>
                     <a:prstGeom prst="rect">
                       <a:avLst/>
                     </a:prstGeom>
-                    <a:noFill/>
-                    <a:ln>
-                      <a:noFill/>
-                    </a:ln>
                   </pic:spPr>
                 </pic:pic>
               </a:graphicData>
@@ -11266,7 +11984,6 @@
         <w:br w:type="page"/>
       </w:r>
     </w:p>
-    <w:p/>
     <w:p>
       <w:pPr>
         <w:jc w:val="center"/>
@@ -11286,6 +12003,7 @@
           <w:szCs w:val="28"/>
           <w:lang w:val="es-ES"/>
         </w:rPr>
+        <w:lastRenderedPageBreak/>
         <w:t>CU</w:t>
       </w:r>
       <w:r>
@@ -11881,7 +12599,21 @@
                 <w:sz w:val="22"/>
                 <w:szCs w:val="22"/>
               </w:rPr>
-              <w:t xml:space="preserve">El Secretario completa los campos “Fecha”, “Horario”, “Nombre del Paciente”, “Médico” y “Monto” y presiona el botón </w:t>
+              <w:t xml:space="preserve">El Secretario completa los campos “Fecha”, “Horario”, “Nombre del Paciente”, </w:t>
+            </w:r>
+            <w:r>
+              <w:rPr>
+                <w:sz w:val="22"/>
+                <w:szCs w:val="22"/>
+              </w:rPr>
+              <w:t xml:space="preserve">“Apellido del Paciente”, </w:t>
+            </w:r>
+            <w:r>
+              <w:rPr>
+                <w:sz w:val="22"/>
+                <w:szCs w:val="22"/>
+              </w:rPr>
+              <w:t xml:space="preserve">“Médico” y “Monto” y presiona el botón </w:t>
             </w:r>
             <w:r>
               <w:rPr>
@@ -12755,14 +13487,11 @@
     </w:p>
     <w:p>
       <w:r>
-        <w:rPr>
-          <w:noProof/>
-        </w:rPr>
         <w:drawing>
-          <wp:inline distT="0" distB="0" distL="0" distR="0" wp14:anchorId="691361D7" wp14:editId="6B0B044A">
-            <wp:extent cx="5400040" cy="2482215"/>
-            <wp:effectExtent l="0" t="0" r="0" b="0"/>
-            <wp:docPr id="1050528906" name="Picture 14" descr="A screenshot of a computer&#10;&#10;AI-generated content may be incorrect."/>
+          <wp:inline distT="0" distB="0" distL="0" distR="0" wp14:anchorId="699FCF37" wp14:editId="27161E8B">
+            <wp:extent cx="5400040" cy="2412365"/>
+            <wp:effectExtent l="0" t="0" r="0" b="6985"/>
+            <wp:docPr id="947744620" name="Picture 1" descr="A screenshot of a computer screen&#10;&#10;AI-generated content may be incorrect."/>
             <wp:cNvGraphicFramePr>
               <a:graphicFrameLocks xmlns:a="http://schemas.openxmlformats.org/drawingml/2006/main" noChangeAspect="1"/>
             </wp:cNvGraphicFramePr>
@@ -12770,36 +13499,23 @@
               <a:graphicData uri="http://schemas.openxmlformats.org/drawingml/2006/picture">
                 <pic:pic xmlns:pic="http://schemas.openxmlformats.org/drawingml/2006/picture">
                   <pic:nvPicPr>
-                    <pic:cNvPr id="1050528906" name="Picture 14" descr="A screenshot of a computer&#10;&#10;AI-generated content may be incorrect."/>
-                    <pic:cNvPicPr>
-                      <a:picLocks noChangeAspect="1" noChangeArrowheads="1"/>
-                    </pic:cNvPicPr>
+                    <pic:cNvPr id="947744620" name="Picture 1" descr="A screenshot of a computer screen&#10;&#10;AI-generated content may be incorrect."/>
+                    <pic:cNvPicPr/>
                   </pic:nvPicPr>
                   <pic:blipFill>
-                    <a:blip r:embed="rId15" cstate="print">
-                      <a:extLst>
-                        <a:ext uri="{28A0092B-C50C-407E-A947-70E740481C1C}">
-                          <a14:useLocalDpi xmlns:a14="http://schemas.microsoft.com/office/drawing/2010/main" val="0"/>
-                        </a:ext>
-                      </a:extLst>
-                    </a:blip>
-                    <a:srcRect/>
+                    <a:blip r:embed="rId15"/>
                     <a:stretch>
                       <a:fillRect/>
                     </a:stretch>
                   </pic:blipFill>
-                  <pic:spPr bwMode="auto">
+                  <pic:spPr>
                     <a:xfrm>
                       <a:off x="0" y="0"/>
-                      <a:ext cx="5400040" cy="2482215"/>
+                      <a:ext cx="5400040" cy="2412365"/>
                     </a:xfrm>
                     <a:prstGeom prst="rect">
                       <a:avLst/>
                     </a:prstGeom>
-                    <a:noFill/>
-                    <a:ln>
-                      <a:noFill/>
-                    </a:ln>
                   </pic:spPr>
                 </pic:pic>
               </a:graphicData>
@@ -12853,14 +13569,11 @@
     </w:p>
     <w:p>
       <w:r>
-        <w:rPr>
-          <w:noProof/>
-        </w:rPr>
         <w:drawing>
-          <wp:inline distT="0" distB="0" distL="0" distR="0" wp14:anchorId="45351118" wp14:editId="607E5201">
-            <wp:extent cx="2413075" cy="3643952"/>
-            <wp:effectExtent l="0" t="0" r="6350" b="0"/>
-            <wp:docPr id="1182704225" name="Picture 16" descr="A screenshot of a phone&#10;&#10;AI-generated content may be incorrect."/>
+          <wp:inline distT="0" distB="0" distL="0" distR="0" wp14:anchorId="13A7FA33" wp14:editId="1F5D6BAF">
+            <wp:extent cx="5400040" cy="4423410"/>
+            <wp:effectExtent l="0" t="0" r="0" b="0"/>
+            <wp:docPr id="856978253" name="Picture 1" descr="A screenshot of a computer&#10;&#10;AI-generated content may be incorrect."/>
             <wp:cNvGraphicFramePr>
               <a:graphicFrameLocks xmlns:a="http://schemas.openxmlformats.org/drawingml/2006/main" noChangeAspect="1"/>
             </wp:cNvGraphicFramePr>
@@ -12868,36 +13581,23 @@
               <a:graphicData uri="http://schemas.openxmlformats.org/drawingml/2006/picture">
                 <pic:pic xmlns:pic="http://schemas.openxmlformats.org/drawingml/2006/picture">
                   <pic:nvPicPr>
-                    <pic:cNvPr id="1182704225" name="Picture 16" descr="A screenshot of a phone&#10;&#10;AI-generated content may be incorrect."/>
-                    <pic:cNvPicPr>
-                      <a:picLocks noChangeAspect="1" noChangeArrowheads="1"/>
-                    </pic:cNvPicPr>
+                    <pic:cNvPr id="856978253" name="Picture 1" descr="A screenshot of a computer&#10;&#10;AI-generated content may be incorrect."/>
+                    <pic:cNvPicPr/>
                   </pic:nvPicPr>
                   <pic:blipFill>
-                    <a:blip r:embed="rId18">
-                      <a:extLst>
-                        <a:ext uri="{28A0092B-C50C-407E-A947-70E740481C1C}">
-                          <a14:useLocalDpi xmlns:a14="http://schemas.microsoft.com/office/drawing/2010/main" val="0"/>
-                        </a:ext>
-                      </a:extLst>
-                    </a:blip>
-                    <a:srcRect/>
+                    <a:blip r:embed="rId18"/>
                     <a:stretch>
                       <a:fillRect/>
                     </a:stretch>
                   </pic:blipFill>
-                  <pic:spPr bwMode="auto">
+                  <pic:spPr>
                     <a:xfrm>
                       <a:off x="0" y="0"/>
-                      <a:ext cx="2416255" cy="3648753"/>
+                      <a:ext cx="5400040" cy="4423410"/>
                     </a:xfrm>
                     <a:prstGeom prst="rect">
                       <a:avLst/>
                     </a:prstGeom>
-                    <a:noFill/>
-                    <a:ln>
-                      <a:noFill/>
-                    </a:ln>
                   </pic:spPr>
                 </pic:pic>
               </a:graphicData>
@@ -13724,14 +14424,11 @@
     </w:p>
     <w:p>
       <w:r>
-        <w:rPr>
-          <w:noProof/>
-        </w:rPr>
         <w:drawing>
-          <wp:inline distT="0" distB="0" distL="0" distR="0" wp14:anchorId="1E2CCC11" wp14:editId="7574B561">
-            <wp:extent cx="5652436" cy="1869744"/>
-            <wp:effectExtent l="0" t="0" r="5715" b="0"/>
-            <wp:docPr id="664843480" name="Picture 18" descr="A screenshot of a computer&#10;&#10;AI-generated content may be incorrect."/>
+          <wp:inline distT="0" distB="0" distL="0" distR="0" wp14:anchorId="574AE36F" wp14:editId="1BD3B5FE">
+            <wp:extent cx="5400040" cy="1989455"/>
+            <wp:effectExtent l="0" t="0" r="0" b="0"/>
+            <wp:docPr id="1666934815" name="Picture 1" descr="A screenshot of a medical form&#10;&#10;AI-generated content may be incorrect."/>
             <wp:cNvGraphicFramePr>
               <a:graphicFrameLocks xmlns:a="http://schemas.openxmlformats.org/drawingml/2006/main" noChangeAspect="1"/>
             </wp:cNvGraphicFramePr>
@@ -13739,36 +14436,23 @@
               <a:graphicData uri="http://schemas.openxmlformats.org/drawingml/2006/picture">
                 <pic:pic xmlns:pic="http://schemas.openxmlformats.org/drawingml/2006/picture">
                   <pic:nvPicPr>
-                    <pic:cNvPr id="664843480" name="Picture 18" descr="A screenshot of a computer&#10;&#10;AI-generated content may be incorrect."/>
-                    <pic:cNvPicPr>
-                      <a:picLocks noChangeAspect="1" noChangeArrowheads="1"/>
-                    </pic:cNvPicPr>
+                    <pic:cNvPr id="1666934815" name="Picture 1" descr="A screenshot of a medical form&#10;&#10;AI-generated content may be incorrect."/>
+                    <pic:cNvPicPr/>
                   </pic:nvPicPr>
                   <pic:blipFill>
-                    <a:blip r:embed="rId19" cstate="print">
-                      <a:extLst>
-                        <a:ext uri="{28A0092B-C50C-407E-A947-70E740481C1C}">
-                          <a14:useLocalDpi xmlns:a14="http://schemas.microsoft.com/office/drawing/2010/main" val="0"/>
-                        </a:ext>
-                      </a:extLst>
-                    </a:blip>
-                    <a:srcRect/>
+                    <a:blip r:embed="rId19"/>
                     <a:stretch>
                       <a:fillRect/>
                     </a:stretch>
                   </pic:blipFill>
-                  <pic:spPr bwMode="auto">
+                  <pic:spPr>
                     <a:xfrm>
                       <a:off x="0" y="0"/>
-                      <a:ext cx="5663412" cy="1873375"/>
+                      <a:ext cx="5400040" cy="1989455"/>
                     </a:xfrm>
                     <a:prstGeom prst="rect">
                       <a:avLst/>
                     </a:prstGeom>
-                    <a:noFill/>
-                    <a:ln>
-                      <a:noFill/>
-                    </a:ln>
                   </pic:spPr>
                 </pic:pic>
               </a:graphicData>
@@ -14479,7 +15163,21 @@
                 <w:sz w:val="22"/>
                 <w:szCs w:val="22"/>
               </w:rPr>
-              <w:t xml:space="preserve"> a “Asistió”</w:t>
+              <w:t xml:space="preserve"> a “</w:t>
+            </w:r>
+            <w:r>
+              <w:rPr>
+                <w:sz w:val="22"/>
+                <w:szCs w:val="22"/>
+              </w:rPr>
+              <w:t>Atendido</w:t>
+            </w:r>
+            <w:r>
+              <w:rPr>
+                <w:sz w:val="22"/>
+                <w:szCs w:val="22"/>
+              </w:rPr>
+              <w:t>”</w:t>
             </w:r>
             <w:r>
               <w:rPr>
@@ -14509,7 +15207,23 @@
                 <w:szCs w:val="22"/>
                 <w:lang w:val="es-ES"/>
               </w:rPr>
-              <w:t>En caso de no confirmar la asistencia, al finalizar el día el turno queda con el estado “No Asistió”.</w:t>
+              <w:t xml:space="preserve">En caso de no confirmar la asistencia, al finalizar el día el turno queda con el estado “No </w:t>
+            </w:r>
+            <w:r>
+              <w:rPr>
+                <w:sz w:val="22"/>
+                <w:szCs w:val="22"/>
+                <w:lang w:val="es-ES"/>
+              </w:rPr>
+              <w:t>Atendido</w:t>
+            </w:r>
+            <w:r>
+              <w:rPr>
+                <w:sz w:val="22"/>
+                <w:szCs w:val="22"/>
+                <w:lang w:val="es-ES"/>
+              </w:rPr>
+              <w:t>”.</w:t>
             </w:r>
           </w:p>
         </w:tc>
@@ -15301,37 +16015,36 @@
                 <w:szCs w:val="22"/>
                 <w:lang w:val="es-ES"/>
               </w:rPr>
-              <w:t xml:space="preserve">Medico </w:t>
-            </w:r>
-            <w:r>
-              <w:rPr>
-                <w:sz w:val="22"/>
-                <w:szCs w:val="22"/>
-              </w:rPr>
-              <w:t>selecciona</w:t>
-            </w:r>
-            <w:r>
-              <w:rPr>
-                <w:sz w:val="22"/>
-                <w:szCs w:val="22"/>
-              </w:rPr>
-              <w:t xml:space="preserve"> un historial y presiona el botón </w:t>
-            </w:r>
-            <w:r>
-              <w:rPr>
-                <w:b/>
-                <w:bCs/>
-                <w:sz w:val="22"/>
-                <w:szCs w:val="22"/>
-              </w:rPr>
-              <w:t>Ver Historial</w:t>
-            </w:r>
-            <w:r>
-              <w:rPr>
-                <w:sz w:val="22"/>
-                <w:szCs w:val="22"/>
-              </w:rPr>
-              <w:t>.</w:t>
+              <w:t>Médico</w:t>
+            </w:r>
+            <w:r>
+              <w:rPr>
+                <w:sz w:val="22"/>
+                <w:szCs w:val="22"/>
+                <w:lang w:val="es-ES"/>
+              </w:rPr>
+              <w:t xml:space="preserve"> </w:t>
+            </w:r>
+            <w:r>
+              <w:rPr>
+                <w:sz w:val="22"/>
+                <w:szCs w:val="22"/>
+              </w:rPr>
+              <w:t xml:space="preserve">selecciona el </w:t>
+            </w:r>
+            <w:r>
+              <w:rPr>
+                <w:sz w:val="22"/>
+                <w:szCs w:val="22"/>
+              </w:rPr>
+              <w:t>historial médico del paciente</w:t>
+            </w:r>
+            <w:r>
+              <w:rPr>
+                <w:sz w:val="22"/>
+                <w:szCs w:val="22"/>
+              </w:rPr>
+              <w:t xml:space="preserve"> que desea ver.</w:t>
             </w:r>
           </w:p>
         </w:tc>
@@ -15345,7 +16058,6 @@
               <w:rPr>
                 <w:sz w:val="22"/>
                 <w:szCs w:val="22"/>
-                <w:lang w:val="es-ES"/>
               </w:rPr>
             </w:pPr>
             <w:r>
@@ -15360,22 +16072,39 @@
                 <w:sz w:val="22"/>
                 <w:szCs w:val="22"/>
               </w:rPr>
-              <w:t>carga</w:t>
-            </w:r>
-            <w:r>
-              <w:rPr>
-                <w:sz w:val="22"/>
-                <w:szCs w:val="22"/>
-              </w:rPr>
-              <w:t xml:space="preserve"> los datos personales del paciente</w:t>
-            </w:r>
-            <w:r>
-              <w:rPr>
-                <w:sz w:val="22"/>
-                <w:szCs w:val="22"/>
-              </w:rPr>
-              <w:t xml:space="preserve"> y su historial médico y muestra </w:t>
-            </w:r>
+              <w:t xml:space="preserve">detecta el </w:t>
+            </w:r>
+            <w:r>
+              <w:rPr>
+                <w:sz w:val="22"/>
+                <w:szCs w:val="22"/>
+              </w:rPr>
+              <w:t>paciente</w:t>
+            </w:r>
+            <w:r>
+              <w:rPr>
+                <w:sz w:val="22"/>
+                <w:szCs w:val="22"/>
+              </w:rPr>
+              <w:t xml:space="preserve"> seleccionado y </w:t>
+            </w:r>
+            <w:r>
+              <w:rPr>
+                <w:sz w:val="22"/>
+                <w:szCs w:val="22"/>
+              </w:rPr>
+              <w:t>muestra</w:t>
+            </w:r>
+          </w:p>
+          <w:p>
+            <w:pPr>
+              <w:jc w:val="left"/>
+              <w:rPr>
+                <w:sz w:val="22"/>
+                <w:szCs w:val="22"/>
+                <w:lang w:val="es-ES"/>
+              </w:rPr>
+            </w:pPr>
             <w:proofErr w:type="spellStart"/>
             <w:r>
               <w:rPr>
@@ -15384,7 +16113,7 @@
                 <w:sz w:val="22"/>
                 <w:szCs w:val="22"/>
               </w:rPr>
-              <w:t>PantallaHistorialMédico</w:t>
+              <w:t>PantallaAgendaMedica</w:t>
             </w:r>
             <w:proofErr w:type="spellEnd"/>
             <w:r>
@@ -15411,32 +16140,6 @@
                 <w:lang w:val="es-ES"/>
               </w:rPr>
             </w:pPr>
-            <w:r>
-              <w:rPr>
-                <w:sz w:val="22"/>
-                <w:szCs w:val="22"/>
-                <w:lang w:val="es-ES"/>
-              </w:rPr>
-              <w:t xml:space="preserve">Si no selecciona un historial y presiona el botón </w:t>
-            </w:r>
-            <w:r>
-              <w:rPr>
-                <w:b/>
-                <w:bCs/>
-                <w:sz w:val="22"/>
-                <w:szCs w:val="22"/>
-                <w:lang w:val="es-ES"/>
-              </w:rPr>
-              <w:t>Ver Historial</w:t>
-            </w:r>
-            <w:r>
-              <w:rPr>
-                <w:sz w:val="22"/>
-                <w:szCs w:val="22"/>
-                <w:lang w:val="es-ES"/>
-              </w:rPr>
-              <w:t>, el sistema muestra un mensaje de error.</w:t>
-            </w:r>
           </w:p>
         </w:tc>
       </w:tr>
@@ -15735,14 +16438,11 @@
     </w:p>
     <w:p>
       <w:r>
-        <w:rPr>
-          <w:noProof/>
-        </w:rPr>
         <w:drawing>
-          <wp:inline distT="0" distB="0" distL="0" distR="0" wp14:anchorId="0BC5322D" wp14:editId="3C5A30B3">
-            <wp:extent cx="5630279" cy="1801504"/>
-            <wp:effectExtent l="0" t="0" r="8890" b="8255"/>
-            <wp:docPr id="37710194" name="Picture 20" descr="A screenshot of a computer&#10;&#10;AI-generated content may be incorrect."/>
+          <wp:inline distT="0" distB="0" distL="0" distR="0" wp14:anchorId="3A90AE54" wp14:editId="60EB74DA">
+            <wp:extent cx="4937919" cy="3377109"/>
+            <wp:effectExtent l="0" t="0" r="0" b="0"/>
+            <wp:docPr id="107690362" name="Picture 1" descr="A screenshot of a medical record&#10;&#10;AI-generated content may be incorrect."/>
             <wp:cNvGraphicFramePr>
               <a:graphicFrameLocks xmlns:a="http://schemas.openxmlformats.org/drawingml/2006/main" noChangeAspect="1"/>
             </wp:cNvGraphicFramePr>
@@ -15750,36 +16450,23 @@
               <a:graphicData uri="http://schemas.openxmlformats.org/drawingml/2006/picture">
                 <pic:pic xmlns:pic="http://schemas.openxmlformats.org/drawingml/2006/picture">
                   <pic:nvPicPr>
-                    <pic:cNvPr id="37710194" name="Picture 20" descr="A screenshot of a computer&#10;&#10;AI-generated content may be incorrect."/>
-                    <pic:cNvPicPr>
-                      <a:picLocks noChangeAspect="1" noChangeArrowheads="1"/>
-                    </pic:cNvPicPr>
+                    <pic:cNvPr id="107690362" name="Picture 1" descr="A screenshot of a medical record&#10;&#10;AI-generated content may be incorrect."/>
+                    <pic:cNvPicPr/>
                   </pic:nvPicPr>
                   <pic:blipFill>
-                    <a:blip r:embed="rId20" cstate="print">
-                      <a:extLst>
-                        <a:ext uri="{28A0092B-C50C-407E-A947-70E740481C1C}">
-                          <a14:useLocalDpi xmlns:a14="http://schemas.microsoft.com/office/drawing/2010/main" val="0"/>
-                        </a:ext>
-                      </a:extLst>
-                    </a:blip>
-                    <a:srcRect/>
+                    <a:blip r:embed="rId20"/>
                     <a:stretch>
                       <a:fillRect/>
                     </a:stretch>
                   </pic:blipFill>
-                  <pic:spPr bwMode="auto">
+                  <pic:spPr>
                     <a:xfrm>
                       <a:off x="0" y="0"/>
-                      <a:ext cx="5637940" cy="1803955"/>
+                      <a:ext cx="4942518" cy="3380254"/>
                     </a:xfrm>
                     <a:prstGeom prst="rect">
                       <a:avLst/>
                     </a:prstGeom>
-                    <a:noFill/>
-                    <a:ln>
-                      <a:noFill/>
-                    </a:ln>
                   </pic:spPr>
                 </pic:pic>
               </a:graphicData>
@@ -15820,14 +16507,11 @@
     </w:p>
     <w:p>
       <w:r>
-        <w:rPr>
-          <w:noProof/>
-        </w:rPr>
         <w:drawing>
-          <wp:inline distT="0" distB="0" distL="0" distR="0" wp14:anchorId="5387F3BA" wp14:editId="397AF01C">
-            <wp:extent cx="5547800" cy="2477069"/>
+          <wp:inline distT="0" distB="0" distL="0" distR="0" wp14:anchorId="1187AF60" wp14:editId="17446F8B">
+            <wp:extent cx="5400040" cy="3568700"/>
             <wp:effectExtent l="0" t="0" r="0" b="0"/>
-            <wp:docPr id="628297083" name="Picture 22" descr="A screenshot of a computer&#10;&#10;AI-generated content may be incorrect."/>
+            <wp:docPr id="1665459713" name="Picture 1" descr="A screenshot of a medical form&#10;&#10;AI-generated content may be incorrect."/>
             <wp:cNvGraphicFramePr>
               <a:graphicFrameLocks xmlns:a="http://schemas.openxmlformats.org/drawingml/2006/main" noChangeAspect="1"/>
             </wp:cNvGraphicFramePr>
@@ -15835,36 +16519,23 @@
               <a:graphicData uri="http://schemas.openxmlformats.org/drawingml/2006/picture">
                 <pic:pic xmlns:pic="http://schemas.openxmlformats.org/drawingml/2006/picture">
                   <pic:nvPicPr>
-                    <pic:cNvPr id="628297083" name="Picture 22" descr="A screenshot of a computer&#10;&#10;AI-generated content may be incorrect."/>
-                    <pic:cNvPicPr>
-                      <a:picLocks noChangeAspect="1" noChangeArrowheads="1"/>
-                    </pic:cNvPicPr>
+                    <pic:cNvPr id="1665459713" name="Picture 1" descr="A screenshot of a medical form&#10;&#10;AI-generated content may be incorrect."/>
+                    <pic:cNvPicPr/>
                   </pic:nvPicPr>
                   <pic:blipFill>
-                    <a:blip r:embed="rId21" cstate="print">
-                      <a:extLst>
-                        <a:ext uri="{28A0092B-C50C-407E-A947-70E740481C1C}">
-                          <a14:useLocalDpi xmlns:a14="http://schemas.microsoft.com/office/drawing/2010/main" val="0"/>
-                        </a:ext>
-                      </a:extLst>
-                    </a:blip>
-                    <a:srcRect/>
+                    <a:blip r:embed="rId21"/>
                     <a:stretch>
                       <a:fillRect/>
                     </a:stretch>
                   </pic:blipFill>
-                  <pic:spPr bwMode="auto">
+                  <pic:spPr>
                     <a:xfrm>
                       <a:off x="0" y="0"/>
-                      <a:ext cx="5553506" cy="2479617"/>
+                      <a:ext cx="5400040" cy="3568700"/>
                     </a:xfrm>
                     <a:prstGeom prst="rect">
                       <a:avLst/>
                     </a:prstGeom>
-                    <a:noFill/>
-                    <a:ln>
-                      <a:noFill/>
-                    </a:ln>
                   </pic:spPr>
                 </pic:pic>
               </a:graphicData>
@@ -17368,14 +18039,11 @@
     </w:p>
     <w:p>
       <w:r>
-        <w:rPr>
-          <w:noProof/>
-        </w:rPr>
         <w:drawing>
-          <wp:inline distT="0" distB="0" distL="0" distR="0" wp14:anchorId="297B8BC9" wp14:editId="7AA49B76">
-            <wp:extent cx="5400040" cy="2901315"/>
-            <wp:effectExtent l="0" t="0" r="0" b="0"/>
-            <wp:docPr id="1070200870" name="Picture 24" descr="A screenshot of a computer&#10;&#10;AI-generated content may be incorrect."/>
+          <wp:inline distT="0" distB="0" distL="0" distR="0" wp14:anchorId="6BDB28C4" wp14:editId="1858DD28">
+            <wp:extent cx="5400040" cy="3938905"/>
+            <wp:effectExtent l="0" t="0" r="0" b="4445"/>
+            <wp:docPr id="1648368040" name="Picture 1" descr="A screenshot of a computer&#10;&#10;AI-generated content may be incorrect."/>
             <wp:cNvGraphicFramePr>
               <a:graphicFrameLocks xmlns:a="http://schemas.openxmlformats.org/drawingml/2006/main" noChangeAspect="1"/>
             </wp:cNvGraphicFramePr>
@@ -17383,36 +18051,23 @@
               <a:graphicData uri="http://schemas.openxmlformats.org/drawingml/2006/picture">
                 <pic:pic xmlns:pic="http://schemas.openxmlformats.org/drawingml/2006/picture">
                   <pic:nvPicPr>
-                    <pic:cNvPr id="1070200870" name="Picture 24" descr="A screenshot of a computer&#10;&#10;AI-generated content may be incorrect."/>
-                    <pic:cNvPicPr>
-                      <a:picLocks noChangeAspect="1" noChangeArrowheads="1"/>
-                    </pic:cNvPicPr>
+                    <pic:cNvPr id="1648368040" name="Picture 1" descr="A screenshot of a computer&#10;&#10;AI-generated content may be incorrect."/>
+                    <pic:cNvPicPr/>
                   </pic:nvPicPr>
                   <pic:blipFill>
-                    <a:blip r:embed="rId22">
-                      <a:extLst>
-                        <a:ext uri="{28A0092B-C50C-407E-A947-70E740481C1C}">
-                          <a14:useLocalDpi xmlns:a14="http://schemas.microsoft.com/office/drawing/2010/main" val="0"/>
-                        </a:ext>
-                      </a:extLst>
-                    </a:blip>
-                    <a:srcRect/>
+                    <a:blip r:embed="rId22"/>
                     <a:stretch>
                       <a:fillRect/>
                     </a:stretch>
                   </pic:blipFill>
-                  <pic:spPr bwMode="auto">
+                  <pic:spPr>
                     <a:xfrm>
                       <a:off x="0" y="0"/>
-                      <a:ext cx="5400040" cy="2901315"/>
+                      <a:ext cx="5400040" cy="3938905"/>
                     </a:xfrm>
                     <a:prstGeom prst="rect">
                       <a:avLst/>
                     </a:prstGeom>
-                    <a:noFill/>
-                    <a:ln>
-                      <a:noFill/>
-                    </a:ln>
                   </pic:spPr>
                 </pic:pic>
               </a:graphicData>
@@ -18740,14 +19395,11 @@
     </w:p>
     <w:p>
       <w:r>
-        <w:rPr>
-          <w:noProof/>
-        </w:rPr>
         <w:drawing>
-          <wp:inline distT="0" distB="0" distL="0" distR="0" wp14:anchorId="33D9AA2E" wp14:editId="61D0B302">
-            <wp:extent cx="3182290" cy="3309582"/>
-            <wp:effectExtent l="0" t="0" r="0" b="5715"/>
-            <wp:docPr id="850821559" name="Picture 26" descr="A screenshot of a phone&#10;&#10;AI-generated content may be incorrect."/>
+          <wp:inline distT="0" distB="0" distL="0" distR="0" wp14:anchorId="2EE499D7" wp14:editId="0CCE8D98">
+            <wp:extent cx="5400040" cy="2379980"/>
+            <wp:effectExtent l="0" t="0" r="0" b="1270"/>
+            <wp:docPr id="376910300" name="Picture 1" descr="A screenshot of a computer screen&#10;&#10;AI-generated content may be incorrect."/>
             <wp:cNvGraphicFramePr>
               <a:graphicFrameLocks xmlns:a="http://schemas.openxmlformats.org/drawingml/2006/main" noChangeAspect="1"/>
             </wp:cNvGraphicFramePr>
@@ -18755,36 +19407,23 @@
               <a:graphicData uri="http://schemas.openxmlformats.org/drawingml/2006/picture">
                 <pic:pic xmlns:pic="http://schemas.openxmlformats.org/drawingml/2006/picture">
                   <pic:nvPicPr>
-                    <pic:cNvPr id="850821559" name="Picture 26" descr="A screenshot of a phone&#10;&#10;AI-generated content may be incorrect."/>
-                    <pic:cNvPicPr>
-                      <a:picLocks noChangeAspect="1" noChangeArrowheads="1"/>
-                    </pic:cNvPicPr>
+                    <pic:cNvPr id="376910300" name="Picture 1" descr="A screenshot of a computer screen&#10;&#10;AI-generated content may be incorrect."/>
+                    <pic:cNvPicPr/>
                   </pic:nvPicPr>
                   <pic:blipFill>
-                    <a:blip r:embed="rId23">
-                      <a:extLst>
-                        <a:ext uri="{28A0092B-C50C-407E-A947-70E740481C1C}">
-                          <a14:useLocalDpi xmlns:a14="http://schemas.microsoft.com/office/drawing/2010/main" val="0"/>
-                        </a:ext>
-                      </a:extLst>
-                    </a:blip>
-                    <a:srcRect/>
+                    <a:blip r:embed="rId23"/>
                     <a:stretch>
                       <a:fillRect/>
                     </a:stretch>
                   </pic:blipFill>
-                  <pic:spPr bwMode="auto">
+                  <pic:spPr>
                     <a:xfrm>
                       <a:off x="0" y="0"/>
-                      <a:ext cx="3188069" cy="3315592"/>
+                      <a:ext cx="5400040" cy="2379980"/>
                     </a:xfrm>
                     <a:prstGeom prst="rect">
                       <a:avLst/>
                     </a:prstGeom>
-                    <a:noFill/>
-                    <a:ln>
-                      <a:noFill/>
-                    </a:ln>
                   </pic:spPr>
                 </pic:pic>
               </a:graphicData>
@@ -18828,14 +19467,11 @@
     </w:p>
     <w:p>
       <w:r>
-        <w:rPr>
-          <w:noProof/>
-        </w:rPr>
         <w:drawing>
-          <wp:inline distT="0" distB="0" distL="0" distR="0" wp14:anchorId="54EE983F" wp14:editId="6AE3EC6A">
-            <wp:extent cx="4121624" cy="2864449"/>
+          <wp:inline distT="0" distB="0" distL="0" distR="0" wp14:anchorId="03F60B50" wp14:editId="508D9C07">
+            <wp:extent cx="5400040" cy="2009140"/>
             <wp:effectExtent l="0" t="0" r="0" b="0"/>
-            <wp:docPr id="1856049593" name="Picture 28" descr="A screenshot of a website&#10;&#10;AI-generated content may be incorrect."/>
+            <wp:docPr id="165914155" name="Picture 1" descr="A blue and white table with black text&#10;&#10;AI-generated content may be incorrect."/>
             <wp:cNvGraphicFramePr>
               <a:graphicFrameLocks xmlns:a="http://schemas.openxmlformats.org/drawingml/2006/main" noChangeAspect="1"/>
             </wp:cNvGraphicFramePr>
@@ -18843,36 +19479,23 @@
               <a:graphicData uri="http://schemas.openxmlformats.org/drawingml/2006/picture">
                 <pic:pic xmlns:pic="http://schemas.openxmlformats.org/drawingml/2006/picture">
                   <pic:nvPicPr>
-                    <pic:cNvPr id="1856049593" name="Picture 28" descr="A screenshot of a website&#10;&#10;AI-generated content may be incorrect."/>
-                    <pic:cNvPicPr>
-                      <a:picLocks noChangeAspect="1" noChangeArrowheads="1"/>
-                    </pic:cNvPicPr>
+                    <pic:cNvPr id="165914155" name="Picture 1" descr="A blue and white table with black text&#10;&#10;AI-generated content may be incorrect."/>
+                    <pic:cNvPicPr/>
                   </pic:nvPicPr>
                   <pic:blipFill>
-                    <a:blip r:embed="rId24">
-                      <a:extLst>
-                        <a:ext uri="{28A0092B-C50C-407E-A947-70E740481C1C}">
-                          <a14:useLocalDpi xmlns:a14="http://schemas.microsoft.com/office/drawing/2010/main" val="0"/>
-                        </a:ext>
-                      </a:extLst>
-                    </a:blip>
-                    <a:srcRect/>
+                    <a:blip r:embed="rId24"/>
                     <a:stretch>
                       <a:fillRect/>
                     </a:stretch>
                   </pic:blipFill>
-                  <pic:spPr bwMode="auto">
+                  <pic:spPr>
                     <a:xfrm>
                       <a:off x="0" y="0"/>
-                      <a:ext cx="4130789" cy="2870818"/>
+                      <a:ext cx="5400040" cy="2009140"/>
                     </a:xfrm>
                     <a:prstGeom prst="rect">
                       <a:avLst/>
                     </a:prstGeom>
-                    <a:noFill/>
-                    <a:ln>
-                      <a:noFill/>
-                    </a:ln>
                   </pic:spPr>
                 </pic:pic>
               </a:graphicData>
@@ -20494,15 +21117,15 @@
       <w:proofErr w:type="spellEnd"/>
     </w:p>
     <w:p>
-      <w:r>
-        <w:rPr>
-          <w:noProof/>
-        </w:rPr>
+      <w:pPr>
+        <w:jc w:val="center"/>
+      </w:pPr>
+      <w:r>
         <w:drawing>
-          <wp:inline distT="0" distB="0" distL="0" distR="0" wp14:anchorId="690E23E2" wp14:editId="555859D4">
-            <wp:extent cx="5465928" cy="1532954"/>
-            <wp:effectExtent l="0" t="0" r="1905" b="0"/>
-            <wp:docPr id="1218590777" name="Picture 30" descr="A screenshot of a computer&#10;&#10;AI-generated content may be incorrect."/>
+          <wp:inline distT="0" distB="0" distL="0" distR="0" wp14:anchorId="16497FBF" wp14:editId="6A84686A">
+            <wp:extent cx="4656148" cy="3175642"/>
+            <wp:effectExtent l="0" t="0" r="0" b="5715"/>
+            <wp:docPr id="684894456" name="Picture 1" descr="A screenshot of a computer screen&#10;&#10;AI-generated content may be incorrect."/>
             <wp:cNvGraphicFramePr>
               <a:graphicFrameLocks xmlns:a="http://schemas.openxmlformats.org/drawingml/2006/main" noChangeAspect="1"/>
             </wp:cNvGraphicFramePr>
@@ -20510,36 +21133,23 @@
               <a:graphicData uri="http://schemas.openxmlformats.org/drawingml/2006/picture">
                 <pic:pic xmlns:pic="http://schemas.openxmlformats.org/drawingml/2006/picture">
                   <pic:nvPicPr>
-                    <pic:cNvPr id="1218590777" name="Picture 30" descr="A screenshot of a computer&#10;&#10;AI-generated content may be incorrect."/>
-                    <pic:cNvPicPr>
-                      <a:picLocks noChangeAspect="1" noChangeArrowheads="1"/>
-                    </pic:cNvPicPr>
+                    <pic:cNvPr id="684894456" name="Picture 1" descr="A screenshot of a computer screen&#10;&#10;AI-generated content may be incorrect."/>
+                    <pic:cNvPicPr/>
                   </pic:nvPicPr>
                   <pic:blipFill>
-                    <a:blip r:embed="rId25" cstate="print">
-                      <a:extLst>
-                        <a:ext uri="{28A0092B-C50C-407E-A947-70E740481C1C}">
-                          <a14:useLocalDpi xmlns:a14="http://schemas.microsoft.com/office/drawing/2010/main" val="0"/>
-                        </a:ext>
-                      </a:extLst>
-                    </a:blip>
-                    <a:srcRect/>
+                    <a:blip r:embed="rId25"/>
                     <a:stretch>
                       <a:fillRect/>
                     </a:stretch>
                   </pic:blipFill>
-                  <pic:spPr bwMode="auto">
+                  <pic:spPr>
                     <a:xfrm>
                       <a:off x="0" y="0"/>
-                      <a:ext cx="5467275" cy="1533332"/>
+                      <a:ext cx="4671890" cy="3186379"/>
                     </a:xfrm>
                     <a:prstGeom prst="rect">
                       <a:avLst/>
                     </a:prstGeom>
-                    <a:noFill/>
-                    <a:ln>
-                      <a:noFill/>
-                    </a:ln>
                   </pic:spPr>
                 </pic:pic>
               </a:graphicData>
@@ -20580,14 +21190,11 @@
     </w:p>
     <w:p>
       <w:r>
-        <w:rPr>
-          <w:noProof/>
-        </w:rPr>
         <w:drawing>
-          <wp:inline distT="0" distB="0" distL="0" distR="0" wp14:anchorId="49CD6B2A" wp14:editId="7570056A">
-            <wp:extent cx="2647666" cy="2260928"/>
-            <wp:effectExtent l="0" t="0" r="635" b="6350"/>
-            <wp:docPr id="222808936" name="Picture 32" descr="A screenshot of a computer screen&#10;&#10;AI-generated content may be incorrect."/>
+          <wp:inline distT="0" distB="0" distL="0" distR="0" wp14:anchorId="46D884CF" wp14:editId="1852227A">
+            <wp:extent cx="5400040" cy="2844165"/>
+            <wp:effectExtent l="0" t="0" r="0" b="0"/>
+            <wp:docPr id="1246764961" name="Picture 1" descr="A screenshot of a computer screen&#10;&#10;AI-generated content may be incorrect."/>
             <wp:cNvGraphicFramePr>
               <a:graphicFrameLocks xmlns:a="http://schemas.openxmlformats.org/drawingml/2006/main" noChangeAspect="1"/>
             </wp:cNvGraphicFramePr>
@@ -20595,36 +21202,23 @@
               <a:graphicData uri="http://schemas.openxmlformats.org/drawingml/2006/picture">
                 <pic:pic xmlns:pic="http://schemas.openxmlformats.org/drawingml/2006/picture">
                   <pic:nvPicPr>
-                    <pic:cNvPr id="222808936" name="Picture 32" descr="A screenshot of a computer screen&#10;&#10;AI-generated content may be incorrect."/>
-                    <pic:cNvPicPr>
-                      <a:picLocks noChangeAspect="1" noChangeArrowheads="1"/>
-                    </pic:cNvPicPr>
+                    <pic:cNvPr id="1246764961" name="Picture 1" descr="A screenshot of a computer screen&#10;&#10;AI-generated content may be incorrect."/>
+                    <pic:cNvPicPr/>
                   </pic:nvPicPr>
                   <pic:blipFill>
-                    <a:blip r:embed="rId26">
-                      <a:extLst>
-                        <a:ext uri="{28A0092B-C50C-407E-A947-70E740481C1C}">
-                          <a14:useLocalDpi xmlns:a14="http://schemas.microsoft.com/office/drawing/2010/main" val="0"/>
-                        </a:ext>
-                      </a:extLst>
-                    </a:blip>
-                    <a:srcRect/>
+                    <a:blip r:embed="rId26"/>
                     <a:stretch>
                       <a:fillRect/>
                     </a:stretch>
                   </pic:blipFill>
-                  <pic:spPr bwMode="auto">
+                  <pic:spPr>
                     <a:xfrm>
                       <a:off x="0" y="0"/>
-                      <a:ext cx="2655448" cy="2267573"/>
+                      <a:ext cx="5400040" cy="2844165"/>
                     </a:xfrm>
                     <a:prstGeom prst="rect">
                       <a:avLst/>
                     </a:prstGeom>
-                    <a:noFill/>
-                    <a:ln>
-                      <a:noFill/>
-                    </a:ln>
                   </pic:spPr>
                 </pic:pic>
               </a:graphicData>
@@ -21439,6 +22033,15 @@
             </w:r>
             <w:r>
               <w:rPr>
+                <w:b/>
+                <w:bCs/>
+                <w:sz w:val="22"/>
+                <w:szCs w:val="22"/>
+              </w:rPr>
+              <w:t xml:space="preserve"> Cambios</w:t>
+            </w:r>
+            <w:r>
+              <w:rPr>
                 <w:sz w:val="22"/>
                 <w:szCs w:val="22"/>
               </w:rPr>
@@ -21545,7 +22148,7 @@
                 <w:szCs w:val="22"/>
                 <w:lang w:val="es-ES"/>
               </w:rPr>
-              <w:t>Modificar</w:t>
+              <w:t>Guardar Cambios</w:t>
             </w:r>
             <w:r>
               <w:rPr>
@@ -21554,44 +22157,6 @@
                 <w:lang w:val="es-ES"/>
               </w:rPr>
               <w:t>, el sistema muestra un mensaje de error.</w:t>
-            </w:r>
-          </w:p>
-          <w:p>
-            <w:pPr>
-              <w:jc w:val="left"/>
-              <w:rPr>
-                <w:sz w:val="22"/>
-                <w:szCs w:val="22"/>
-                <w:lang w:val="es-ES"/>
-              </w:rPr>
-            </w:pPr>
-            <w:r>
-              <w:rPr>
-                <w:sz w:val="22"/>
-                <w:szCs w:val="22"/>
-                <w:lang w:val="es-ES"/>
-              </w:rPr>
-              <w:t>(</w:t>
-            </w:r>
-            <w:proofErr w:type="spellStart"/>
-            <w:r>
-              <w:rPr>
-                <w:i/>
-                <w:iCs/>
-                <w:sz w:val="22"/>
-                <w:szCs w:val="22"/>
-                <w:lang w:val="es-ES"/>
-              </w:rPr>
-              <w:t>PantallaError</w:t>
-            </w:r>
-            <w:proofErr w:type="spellEnd"/>
-            <w:r>
-              <w:rPr>
-                <w:sz w:val="22"/>
-                <w:szCs w:val="22"/>
-                <w:lang w:val="es-ES"/>
-              </w:rPr>
-              <w:t>)</w:t>
             </w:r>
           </w:p>
         </w:tc>
@@ -22446,11 +23011,21 @@
           <w:bCs/>
         </w:rPr>
       </w:pPr>
-      <w:r>
+    </w:p>
+    <w:p>
+      <w:pPr>
+        <w:jc w:val="center"/>
         <w:rPr>
           <w:b/>
           <w:bCs/>
         </w:rPr>
+      </w:pPr>
+      <w:r>
+        <w:rPr>
+          <w:b/>
+          <w:bCs/>
+        </w:rPr>
+        <w:lastRenderedPageBreak/>
         <w:t>Pantallas – CU</w:t>
       </w:r>
       <w:r>
@@ -22471,21 +23046,20 @@
           <w:szCs w:val="22"/>
           <w:lang w:val="es-ES"/>
         </w:rPr>
-        <w:lastRenderedPageBreak/>
         <w:t>PantallaVerUsuarios</w:t>
       </w:r>
       <w:proofErr w:type="spellEnd"/>
     </w:p>
     <w:p>
-      <w:r>
-        <w:rPr>
-          <w:noProof/>
-        </w:rPr>
+      <w:pPr>
+        <w:jc w:val="center"/>
+      </w:pPr>
+      <w:r>
         <w:drawing>
-          <wp:inline distT="0" distB="0" distL="0" distR="0" wp14:anchorId="0CAA5723" wp14:editId="739C7C45">
-            <wp:extent cx="5465928" cy="1532954"/>
-            <wp:effectExtent l="0" t="0" r="1905" b="0"/>
-            <wp:docPr id="428361771" name="Picture 30" descr="A screenshot of a computer&#10;&#10;AI-generated content may be incorrect."/>
+          <wp:inline distT="0" distB="0" distL="0" distR="0" wp14:anchorId="0F0AA76A" wp14:editId="26C54C60">
+            <wp:extent cx="4656148" cy="3175642"/>
+            <wp:effectExtent l="0" t="0" r="0" b="5715"/>
+            <wp:docPr id="1809199251" name="Picture 1" descr="A screenshot of a computer screen&#10;&#10;AI-generated content may be incorrect."/>
             <wp:cNvGraphicFramePr>
               <a:graphicFrameLocks xmlns:a="http://schemas.openxmlformats.org/drawingml/2006/main" noChangeAspect="1"/>
             </wp:cNvGraphicFramePr>
@@ -22493,36 +23067,23 @@
               <a:graphicData uri="http://schemas.openxmlformats.org/drawingml/2006/picture">
                 <pic:pic xmlns:pic="http://schemas.openxmlformats.org/drawingml/2006/picture">
                   <pic:nvPicPr>
-                    <pic:cNvPr id="1218590777" name="Picture 30" descr="A screenshot of a computer&#10;&#10;AI-generated content may be incorrect."/>
-                    <pic:cNvPicPr>
-                      <a:picLocks noChangeAspect="1" noChangeArrowheads="1"/>
-                    </pic:cNvPicPr>
+                    <pic:cNvPr id="684894456" name="Picture 1" descr="A screenshot of a computer screen&#10;&#10;AI-generated content may be incorrect."/>
+                    <pic:cNvPicPr/>
                   </pic:nvPicPr>
                   <pic:blipFill>
-                    <a:blip r:embed="rId25" cstate="print">
-                      <a:extLst>
-                        <a:ext uri="{28A0092B-C50C-407E-A947-70E740481C1C}">
-                          <a14:useLocalDpi xmlns:a14="http://schemas.microsoft.com/office/drawing/2010/main" val="0"/>
-                        </a:ext>
-                      </a:extLst>
-                    </a:blip>
-                    <a:srcRect/>
+                    <a:blip r:embed="rId25"/>
                     <a:stretch>
                       <a:fillRect/>
                     </a:stretch>
                   </pic:blipFill>
-                  <pic:spPr bwMode="auto">
+                  <pic:spPr>
                     <a:xfrm>
                       <a:off x="0" y="0"/>
-                      <a:ext cx="5467275" cy="1533332"/>
+                      <a:ext cx="4671890" cy="3186379"/>
                     </a:xfrm>
                     <a:prstGeom prst="rect">
                       <a:avLst/>
                     </a:prstGeom>
-                    <a:noFill/>
-                    <a:ln>
-                      <a:noFill/>
-                    </a:ln>
                   </pic:spPr>
                 </pic:pic>
               </a:graphicData>
@@ -22561,14 +23122,11 @@
     </w:p>
     <w:p>
       <w:r>
-        <w:rPr>
-          <w:noProof/>
-        </w:rPr>
         <w:drawing>
-          <wp:inline distT="0" distB="0" distL="0" distR="0" wp14:anchorId="319E5347" wp14:editId="70A20A22">
-            <wp:extent cx="3225040" cy="2681785"/>
-            <wp:effectExtent l="0" t="0" r="0" b="4445"/>
-            <wp:docPr id="146160143" name="Picture 34" descr="A screenshot of a computer screen&#10;&#10;AI-generated content may be incorrect."/>
+          <wp:inline distT="0" distB="0" distL="0" distR="0" wp14:anchorId="4A4D9D01" wp14:editId="33F7B863">
+            <wp:extent cx="5400040" cy="2811145"/>
+            <wp:effectExtent l="0" t="0" r="0" b="8255"/>
+            <wp:docPr id="141420274" name="Picture 1" descr="A screenshot of a computer&#10;&#10;AI-generated content may be incorrect."/>
             <wp:cNvGraphicFramePr>
               <a:graphicFrameLocks xmlns:a="http://schemas.openxmlformats.org/drawingml/2006/main" noChangeAspect="1"/>
             </wp:cNvGraphicFramePr>
@@ -22576,36 +23134,23 @@
               <a:graphicData uri="http://schemas.openxmlformats.org/drawingml/2006/picture">
                 <pic:pic xmlns:pic="http://schemas.openxmlformats.org/drawingml/2006/picture">
                   <pic:nvPicPr>
-                    <pic:cNvPr id="146160143" name="Picture 34" descr="A screenshot of a computer screen&#10;&#10;AI-generated content may be incorrect."/>
-                    <pic:cNvPicPr>
-                      <a:picLocks noChangeAspect="1" noChangeArrowheads="1"/>
-                    </pic:cNvPicPr>
+                    <pic:cNvPr id="141420274" name="Picture 1" descr="A screenshot of a computer&#10;&#10;AI-generated content may be incorrect."/>
+                    <pic:cNvPicPr/>
                   </pic:nvPicPr>
                   <pic:blipFill>
-                    <a:blip r:embed="rId27">
-                      <a:extLst>
-                        <a:ext uri="{28A0092B-C50C-407E-A947-70E740481C1C}">
-                          <a14:useLocalDpi xmlns:a14="http://schemas.microsoft.com/office/drawing/2010/main" val="0"/>
-                        </a:ext>
-                      </a:extLst>
-                    </a:blip>
-                    <a:srcRect/>
+                    <a:blip r:embed="rId27"/>
                     <a:stretch>
                       <a:fillRect/>
                     </a:stretch>
                   </pic:blipFill>
-                  <pic:spPr bwMode="auto">
+                  <pic:spPr>
                     <a:xfrm>
                       <a:off x="0" y="0"/>
-                      <a:ext cx="3230595" cy="2686404"/>
+                      <a:ext cx="5400040" cy="2811145"/>
                     </a:xfrm>
                     <a:prstGeom prst="rect">
                       <a:avLst/>
                     </a:prstGeom>
-                    <a:noFill/>
-                    <a:ln>
-                      <a:noFill/>
-                    </a:ln>
                   </pic:spPr>
                 </pic:pic>
               </a:graphicData>
@@ -24263,15 +24808,15 @@
       <w:proofErr w:type="spellEnd"/>
     </w:p>
     <w:p>
-      <w:r>
-        <w:rPr>
-          <w:noProof/>
-        </w:rPr>
+      <w:pPr>
+        <w:jc w:val="center"/>
+      </w:pPr>
+      <w:r>
         <w:drawing>
-          <wp:inline distT="0" distB="0" distL="0" distR="0" wp14:anchorId="7C78F91F" wp14:editId="2B76475D">
-            <wp:extent cx="5465928" cy="1532954"/>
-            <wp:effectExtent l="0" t="0" r="1905" b="0"/>
-            <wp:docPr id="1684055146" name="Picture 30" descr="A screenshot of a computer&#10;&#10;AI-generated content may be incorrect."/>
+          <wp:inline distT="0" distB="0" distL="0" distR="0" wp14:anchorId="6FADDDC6" wp14:editId="7C21DC8D">
+            <wp:extent cx="4656148" cy="3175642"/>
+            <wp:effectExtent l="0" t="0" r="0" b="5715"/>
+            <wp:docPr id="1232142396" name="Picture 1" descr="A screenshot of a computer screen&#10;&#10;AI-generated content may be incorrect."/>
             <wp:cNvGraphicFramePr>
               <a:graphicFrameLocks xmlns:a="http://schemas.openxmlformats.org/drawingml/2006/main" noChangeAspect="1"/>
             </wp:cNvGraphicFramePr>
@@ -24279,36 +24824,23 @@
               <a:graphicData uri="http://schemas.openxmlformats.org/drawingml/2006/picture">
                 <pic:pic xmlns:pic="http://schemas.openxmlformats.org/drawingml/2006/picture">
                   <pic:nvPicPr>
-                    <pic:cNvPr id="1218590777" name="Picture 30" descr="A screenshot of a computer&#10;&#10;AI-generated content may be incorrect."/>
-                    <pic:cNvPicPr>
-                      <a:picLocks noChangeAspect="1" noChangeArrowheads="1"/>
-                    </pic:cNvPicPr>
+                    <pic:cNvPr id="684894456" name="Picture 1" descr="A screenshot of a computer screen&#10;&#10;AI-generated content may be incorrect."/>
+                    <pic:cNvPicPr/>
                   </pic:nvPicPr>
                   <pic:blipFill>
-                    <a:blip r:embed="rId25" cstate="print">
-                      <a:extLst>
-                        <a:ext uri="{28A0092B-C50C-407E-A947-70E740481C1C}">
-                          <a14:useLocalDpi xmlns:a14="http://schemas.microsoft.com/office/drawing/2010/main" val="0"/>
-                        </a:ext>
-                      </a:extLst>
-                    </a:blip>
-                    <a:srcRect/>
+                    <a:blip r:embed="rId25"/>
                     <a:stretch>
                       <a:fillRect/>
                     </a:stretch>
                   </pic:blipFill>
-                  <pic:spPr bwMode="auto">
+                  <pic:spPr>
                     <a:xfrm>
                       <a:off x="0" y="0"/>
-                      <a:ext cx="5467275" cy="1533332"/>
+                      <a:ext cx="4671890" cy="3186379"/>
                     </a:xfrm>
                     <a:prstGeom prst="rect">
                       <a:avLst/>
                     </a:prstGeom>
-                    <a:noFill/>
-                    <a:ln>
-                      <a:noFill/>
-                    </a:ln>
                   </pic:spPr>
                 </pic:pic>
               </a:graphicData>
@@ -25992,15 +26524,15 @@
       <w:proofErr w:type="spellEnd"/>
     </w:p>
     <w:p>
-      <w:r>
-        <w:rPr>
-          <w:noProof/>
-        </w:rPr>
+      <w:pPr>
+        <w:jc w:val="center"/>
+      </w:pPr>
+      <w:r>
         <w:drawing>
-          <wp:inline distT="0" distB="0" distL="0" distR="0" wp14:anchorId="2C71CD41" wp14:editId="41D5359B">
-            <wp:extent cx="5583169" cy="1317008"/>
-            <wp:effectExtent l="0" t="0" r="0" b="0"/>
-            <wp:docPr id="1397613693" name="Picture 36" descr="A screenshot of a computer&#10;&#10;AI-generated content may be incorrect."/>
+          <wp:inline distT="0" distB="0" distL="0" distR="0" wp14:anchorId="4907D4F8" wp14:editId="5F2C7810">
+            <wp:extent cx="5400040" cy="3670300"/>
+            <wp:effectExtent l="0" t="0" r="0" b="6350"/>
+            <wp:docPr id="903824143" name="Picture 1" descr="A screenshot of a medical application&#10;&#10;AI-generated content may be incorrect."/>
             <wp:cNvGraphicFramePr>
               <a:graphicFrameLocks xmlns:a="http://schemas.openxmlformats.org/drawingml/2006/main" noChangeAspect="1"/>
             </wp:cNvGraphicFramePr>
@@ -26008,36 +26540,23 @@
               <a:graphicData uri="http://schemas.openxmlformats.org/drawingml/2006/picture">
                 <pic:pic xmlns:pic="http://schemas.openxmlformats.org/drawingml/2006/picture">
                   <pic:nvPicPr>
-                    <pic:cNvPr id="1397613693" name="Picture 36" descr="A screenshot of a computer&#10;&#10;AI-generated content may be incorrect."/>
-                    <pic:cNvPicPr>
-                      <a:picLocks noChangeAspect="1" noChangeArrowheads="1"/>
-                    </pic:cNvPicPr>
+                    <pic:cNvPr id="903824143" name="Picture 1" descr="A screenshot of a medical application&#10;&#10;AI-generated content may be incorrect."/>
+                    <pic:cNvPicPr/>
                   </pic:nvPicPr>
                   <pic:blipFill>
-                    <a:blip r:embed="rId28" cstate="print">
-                      <a:extLst>
-                        <a:ext uri="{28A0092B-C50C-407E-A947-70E740481C1C}">
-                          <a14:useLocalDpi xmlns:a14="http://schemas.microsoft.com/office/drawing/2010/main" val="0"/>
-                        </a:ext>
-                      </a:extLst>
-                    </a:blip>
-                    <a:srcRect/>
+                    <a:blip r:embed="rId28"/>
                     <a:stretch>
                       <a:fillRect/>
                     </a:stretch>
                   </pic:blipFill>
-                  <pic:spPr bwMode="auto">
+                  <pic:spPr>
                     <a:xfrm>
                       <a:off x="0" y="0"/>
-                      <a:ext cx="5590697" cy="1318784"/>
+                      <a:ext cx="5400040" cy="3670300"/>
                     </a:xfrm>
                     <a:prstGeom prst="rect">
                       <a:avLst/>
                     </a:prstGeom>
-                    <a:noFill/>
-                    <a:ln>
-                      <a:noFill/>
-                    </a:ln>
                   </pic:spPr>
                 </pic:pic>
               </a:graphicData>
@@ -26070,14 +26589,11 @@
     </w:p>
     <w:p>
       <w:r>
-        <w:rPr>
-          <w:noProof/>
-        </w:rPr>
         <w:drawing>
-          <wp:inline distT="0" distB="0" distL="0" distR="0" wp14:anchorId="044DAEB9" wp14:editId="7490F64B">
-            <wp:extent cx="4688006" cy="3400935"/>
-            <wp:effectExtent l="0" t="0" r="0" b="9525"/>
-            <wp:docPr id="342194490" name="Picture 38" descr="A screenshot of a computer&#10;&#10;AI-generated content may be incorrect."/>
+          <wp:inline distT="0" distB="0" distL="0" distR="0" wp14:anchorId="614CE993" wp14:editId="4614CF54">
+            <wp:extent cx="5400040" cy="3105150"/>
+            <wp:effectExtent l="0" t="0" r="0" b="0"/>
+            <wp:docPr id="515553920" name="Picture 1" descr="A screenshot of a computer&#10;&#10;AI-generated content may be incorrect."/>
             <wp:cNvGraphicFramePr>
               <a:graphicFrameLocks xmlns:a="http://schemas.openxmlformats.org/drawingml/2006/main" noChangeAspect="1"/>
             </wp:cNvGraphicFramePr>
@@ -26085,36 +26601,23 @@
               <a:graphicData uri="http://schemas.openxmlformats.org/drawingml/2006/picture">
                 <pic:pic xmlns:pic="http://schemas.openxmlformats.org/drawingml/2006/picture">
                   <pic:nvPicPr>
-                    <pic:cNvPr id="342194490" name="Picture 38" descr="A screenshot of a computer&#10;&#10;AI-generated content may be incorrect."/>
-                    <pic:cNvPicPr>
-                      <a:picLocks noChangeAspect="1" noChangeArrowheads="1"/>
-                    </pic:cNvPicPr>
+                    <pic:cNvPr id="515553920" name="Picture 1" descr="A screenshot of a computer&#10;&#10;AI-generated content may be incorrect."/>
+                    <pic:cNvPicPr/>
                   </pic:nvPicPr>
                   <pic:blipFill>
-                    <a:blip r:embed="rId29">
-                      <a:extLst>
-                        <a:ext uri="{28A0092B-C50C-407E-A947-70E740481C1C}">
-                          <a14:useLocalDpi xmlns:a14="http://schemas.microsoft.com/office/drawing/2010/main" val="0"/>
-                        </a:ext>
-                      </a:extLst>
-                    </a:blip>
-                    <a:srcRect/>
+                    <a:blip r:embed="rId29"/>
                     <a:stretch>
                       <a:fillRect/>
                     </a:stretch>
                   </pic:blipFill>
-                  <pic:spPr bwMode="auto">
+                  <pic:spPr>
                     <a:xfrm>
                       <a:off x="0" y="0"/>
-                      <a:ext cx="4700000" cy="3409636"/>
+                      <a:ext cx="5400040" cy="3105150"/>
                     </a:xfrm>
                     <a:prstGeom prst="rect">
                       <a:avLst/>
                     </a:prstGeom>
-                    <a:noFill/>
-                    <a:ln>
-                      <a:noFill/>
-                    </a:ln>
                   </pic:spPr>
                 </pic:pic>
               </a:graphicData>
@@ -31009,6 +31512,7 @@
   <w:style w:type="character" w:default="1" w:styleId="DefaultParagraphFont">
     <w:name w:val="Default Paragraph Font"/>
     <w:uiPriority w:val="1"/>
+    <w:semiHidden/>
     <w:unhideWhenUsed/>
   </w:style>
   <w:style w:type="table" w:default="1" w:styleId="TableNormal">
@@ -31629,11 +32133,15 @@
     <w:rsid w:val="00297B37"/>
     <w:rsid w:val="002E7601"/>
     <w:rsid w:val="00377736"/>
+    <w:rsid w:val="003F6B8C"/>
     <w:rsid w:val="0044755B"/>
     <w:rsid w:val="0046618E"/>
+    <w:rsid w:val="00466983"/>
+    <w:rsid w:val="004C1401"/>
     <w:rsid w:val="005513FF"/>
     <w:rsid w:val="0056698E"/>
     <w:rsid w:val="005748BE"/>
+    <w:rsid w:val="005F4BA7"/>
     <w:rsid w:val="00617295"/>
     <w:rsid w:val="006415F2"/>
     <w:rsid w:val="00752B1D"/>
@@ -31645,12 +32153,14 @@
     <w:rsid w:val="00A23E80"/>
     <w:rsid w:val="00AB3B9A"/>
     <w:rsid w:val="00B31F09"/>
+    <w:rsid w:val="00B9210F"/>
     <w:rsid w:val="00C50375"/>
     <w:rsid w:val="00CF6080"/>
     <w:rsid w:val="00D7410E"/>
     <w:rsid w:val="00D959AB"/>
     <w:rsid w:val="00DC511F"/>
     <w:rsid w:val="00DD5495"/>
+    <w:rsid w:val="00F562DE"/>
   </w:rsids>
   <m:mathPr>
     <m:mathFont m:val="Cambria Math"/>

</xml_diff>